<commit_message>
I have continued on with the documentation. I will be making a cops and robbers game where the robbers will be running around the map to try and get money bags. The police will be trying to capture them if they are within a certain distance from them.
</commit_message>
<xml_diff>
--- a/2020 ICT50215 Artificial Intelligence for Games - TDD Template.docx
+++ b/2020 ICT50215 Artificial Intelligence for Games - TDD Template.docx
@@ -99,13 +99,51 @@
         <w:rPr>
           <w:sz w:val="24"/>
         </w:rPr>
-        <w:t>robbers running around the map provided</w:t>
-      </w:r>
-      <w:r>
-        <w:rPr>
-          <w:sz w:val="24"/>
-        </w:rPr>
-        <w:t xml:space="preserve"> to find and collect money from each checkpoint. The police will be wandering around the map, if they see a robber, they will chase after them. If they are caught, game is over. The aim of the ai is to get as many money bags as possible before they get caught.</w:t>
+        <w:t xml:space="preserve">robbers running around the map </w:t>
+      </w:r>
+      <w:r>
+        <w:rPr>
+          <w:sz w:val="24"/>
+        </w:rPr>
+        <w:t>to find and collect money</w:t>
+      </w:r>
+      <w:r>
+        <w:rPr>
+          <w:sz w:val="24"/>
+        </w:rPr>
+        <w:t xml:space="preserve"> bags</w:t>
+      </w:r>
+      <w:r>
+        <w:rPr>
+          <w:sz w:val="24"/>
+        </w:rPr>
+        <w:t>. The police will be wandering around the map</w:t>
+      </w:r>
+      <w:r>
+        <w:rPr>
+          <w:sz w:val="24"/>
+        </w:rPr>
+        <w:t>.</w:t>
+      </w:r>
+      <w:r>
+        <w:rPr>
+          <w:sz w:val="24"/>
+        </w:rPr>
+        <w:t xml:space="preserve"> </w:t>
+      </w:r>
+      <w:r>
+        <w:rPr>
+          <w:sz w:val="24"/>
+        </w:rPr>
+        <w:t>I</w:t>
+      </w:r>
+      <w:bookmarkStart w:id="6" w:name="_GoBack"/>
+      <w:bookmarkEnd w:id="6"/>
+      <w:r>
+        <w:rPr>
+          <w:sz w:val="24"/>
+        </w:rPr>
+        <w:t>f they see a robber, they will chase after them. If they are caught, game is over. The aim of the ai is to get as many money bags as possible before they get caught.</w:t>
       </w:r>
       <w:r>
         <w:rPr>
@@ -867,30 +905,57 @@
     <w:p>
       <w:pPr>
         <w:pStyle w:val="NoSpacing"/>
-        <w:ind w:firstLine="720"/>
-        <w:rPr>
-          <w:sz w:val="24"/>
-        </w:rPr>
-      </w:pPr>
-      <w:r>
-        <w:rPr>
-          <w:sz w:val="24"/>
-        </w:rPr>
-        <w:t xml:space="preserve">Tiled </w:t>
+        <w:rPr>
+          <w:sz w:val="24"/>
+        </w:rPr>
+      </w:pPr>
+      <w:r>
+        <w:rPr>
+          <w:sz w:val="24"/>
+        </w:rPr>
+        <w:t>Tiled</w:t>
       </w:r>
     </w:p>
     <w:p>
       <w:pPr>
         <w:pStyle w:val="NoSpacing"/>
+        <w:rPr>
+          <w:sz w:val="24"/>
+        </w:rPr>
+      </w:pPr>
+    </w:p>
+    <w:p>
+      <w:pPr>
+        <w:pStyle w:val="NoSpacing"/>
+        <w:rPr>
+          <w:b/>
+          <w:sz w:val="24"/>
+        </w:rPr>
+      </w:pPr>
+      <w:r>
+        <w:rPr>
+          <w:b/>
+          <w:sz w:val="24"/>
+        </w:rPr>
+        <w:t>Diagram of the police and Robber behaviours within the game.</w:t>
+      </w:r>
+    </w:p>
+    <w:p>
+      <w:pPr>
+        <w:pStyle w:val="NoSpacing"/>
+        <w:rPr>
+          <w:b/>
+          <w:sz w:val="24"/>
+        </w:rPr>
       </w:pPr>
       <w:r>
         <w:rPr>
           <w:noProof/>
         </w:rPr>
         <w:drawing>
-          <wp:inline distT="0" distB="0" distL="0" distR="0" wp14:anchorId="1AB943B4" wp14:editId="003D281B">
-            <wp:extent cx="4826000" cy="4603750"/>
-            <wp:effectExtent l="0" t="0" r="0" b="6350"/>
+          <wp:inline distT="0" distB="0" distL="0" distR="0" wp14:anchorId="21400CCE" wp14:editId="3137FD60">
+            <wp:extent cx="4206240" cy="4011930"/>
+            <wp:effectExtent l="0" t="0" r="3810" b="7620"/>
             <wp:docPr id="3" name="Picture 3"/>
             <wp:cNvGraphicFramePr>
               <a:graphicFrameLocks xmlns:a="http://schemas.openxmlformats.org/drawingml/2006/main" noChangeAspect="1"/>
@@ -917,7 +982,7 @@
                   <pic:spPr>
                     <a:xfrm>
                       <a:off x="0" y="0"/>
-                      <a:ext cx="4826000" cy="4603750"/>
+                      <a:ext cx="4206240" cy="4011930"/>
                     </a:xfrm>
                     <a:prstGeom prst="rect">
                       <a:avLst/>
@@ -944,29 +1009,8 @@
           <w:sz w:val="24"/>
         </w:rPr>
         <w:lastRenderedPageBreak/>
-        <w:t>Create a map of the project and insert it into the document.</w:t>
-      </w:r>
-    </w:p>
-    <w:p>
-      <w:pPr>
-        <w:pStyle w:val="NoSpacing"/>
-        <w:rPr>
-          <w:b/>
-          <w:sz w:val="24"/>
-        </w:rPr>
-      </w:pPr>
-      <w:r>
-        <w:rPr>
-          <w:b/>
-          <w:sz w:val="24"/>
-        </w:rPr>
         <w:t>7.0 Physics</w:t>
       </w:r>
-    </w:p>
-    <w:p>
-      <w:pPr>
-        <w:pStyle w:val="NoSpacing"/>
-      </w:pPr>
     </w:p>
     <w:p>
       <w:pPr>
@@ -1019,13 +1063,17 @@
       <w:r>
         <w:t xml:space="preserve">The player would be able to press tab to view </w:t>
       </w:r>
-      <w:proofErr w:type="gramStart"/>
-      <w:r>
-        <w:t>all of</w:t>
-      </w:r>
-      <w:proofErr w:type="gramEnd"/>
-      <w:r>
-        <w:t xml:space="preserve"> the nodes and movements that the cars will be performing whilst the program is running.</w:t>
+      <w:r>
+        <w:t>all</w:t>
+      </w:r>
+      <w:r>
+        <w:t xml:space="preserve"> the nodes and movements that the </w:t>
+      </w:r>
+      <w:r>
+        <w:t>robbers and police</w:t>
+      </w:r>
+      <w:r>
+        <w:t xml:space="preserve"> will be performing whilst the program is running.</w:t>
       </w:r>
     </w:p>
     <w:p>
@@ -1049,49 +1097,21 @@
         <w:pStyle w:val="NoSpacing"/>
       </w:pPr>
       <w:r>
-        <w:t>In relation to the Tiled software, I will be using certain tiles to make the map, the drag racer, the police car and the by standing cars.</w:t>
+        <w:t>In relation to the Tiled software, I will be using certain tiles to make the map</w:t>
+      </w:r>
+      <w:r>
+        <w:t>, the robber and</w:t>
+      </w:r>
+      <w:r>
+        <w:t xml:space="preserve"> the police.</w:t>
+      </w:r>
+      <w:r>
+        <w:t xml:space="preserve"> </w:t>
       </w:r>
     </w:p>
     <w:p>
       <w:pPr>
         <w:pStyle w:val="NoSpacing"/>
-        <w:ind w:firstLine="720"/>
-      </w:pPr>
-    </w:p>
-    <w:p>
-      <w:pPr>
-        <w:pStyle w:val="NoSpacing"/>
-        <w:ind w:firstLine="720"/>
-      </w:pPr>
-    </w:p>
-    <w:p>
-      <w:pPr>
-        <w:pStyle w:val="NoSpacing"/>
-        <w:ind w:firstLine="720"/>
-      </w:pPr>
-    </w:p>
-    <w:p>
-      <w:pPr>
-        <w:pStyle w:val="NoSpacing"/>
-        <w:ind w:firstLine="720"/>
-      </w:pPr>
-    </w:p>
-    <w:p>
-      <w:pPr>
-        <w:pStyle w:val="NoSpacing"/>
-        <w:ind w:firstLine="720"/>
-      </w:pPr>
-    </w:p>
-    <w:p>
-      <w:pPr>
-        <w:pStyle w:val="NoSpacing"/>
-        <w:ind w:firstLine="720"/>
-      </w:pPr>
-    </w:p>
-    <w:p>
-      <w:pPr>
-        <w:pStyle w:val="NoSpacing"/>
-        <w:ind w:firstLine="720"/>
       </w:pPr>
     </w:p>
     <w:p>
@@ -1170,12 +1190,38 @@
       <w:r>
         <w:t>, any licensing issues:</w:t>
       </w:r>
-      <w:bookmarkStart w:id="6" w:name="_GoBack"/>
-      <w:bookmarkEnd w:id="6"/>
     </w:p>
     <w:bookmarkEnd w:id="3"/>
     <w:bookmarkEnd w:id="4"/>
     <w:bookmarkEnd w:id="5"/>
+    <w:p>
+      <w:pPr>
+        <w:pStyle w:val="NoSpacing"/>
+        <w:ind w:left="720"/>
+      </w:pPr>
+    </w:p>
+    <w:p>
+      <w:pPr>
+        <w:pStyle w:val="NoSpacing"/>
+        <w:ind w:left="720"/>
+      </w:pPr>
+    </w:p>
+    <w:p>
+      <w:pPr>
+        <w:pStyle w:val="NoSpacing"/>
+        <w:rPr>
+          <w:b/>
+          <w:sz w:val="24"/>
+        </w:rPr>
+      </w:pPr>
+      <w:r>
+        <w:rPr>
+          <w:b/>
+          <w:sz w:val="24"/>
+        </w:rPr>
+        <w:t>Create a map of the project and insert it into the document.</w:t>
+      </w:r>
+    </w:p>
     <w:p>
       <w:pPr>
         <w:pStyle w:val="NoSpacing"/>
@@ -1188,10 +1234,11 @@
       <w:headerReference w:type="first" r:id="rId13"/>
       <w:footerReference w:type="first" r:id="rId14"/>
       <w:pgSz w:w="11909" w:h="16834"/>
-      <w:pgMar w:top="1440" w:right="1275" w:bottom="1440" w:left="1275" w:header="0" w:footer="720" w:gutter="0"/>
+      <w:pgMar w:top="1440" w:right="1275" w:bottom="1440" w:left="1275" w:header="0" w:footer="510" w:gutter="0"/>
       <w:pgNumType w:start="1"/>
       <w:cols w:space="720"/>
       <w:titlePg/>
+      <w:docGrid w:linePitch="299"/>
     </w:sectPr>
   </w:body>
 </w:document>

</xml_diff>

<commit_message>
I forgot to save the file.
</commit_message>
<xml_diff>
--- a/2020 ICT50215 Artificial Intelligence for Games - TDD Template.docx
+++ b/2020 ICT50215 Artificial Intelligence for Games - TDD Template.docx
@@ -137,13 +137,71 @@
         </w:rPr>
         <w:t>I</w:t>
       </w:r>
-      <w:bookmarkStart w:id="6" w:name="_GoBack"/>
-      <w:bookmarkEnd w:id="6"/>
-      <w:r>
-        <w:rPr>
-          <w:sz w:val="24"/>
-        </w:rPr>
-        <w:t>f they see a robber, they will chase after them. If they are caught, game is over. The aim of the ai is to get as many money bags as possible before they get caught.</w:t>
+      <w:r>
+        <w:rPr>
+          <w:sz w:val="24"/>
+        </w:rPr>
+        <w:t xml:space="preserve">f they see a robber, they will chase after them. If </w:t>
+      </w:r>
+      <w:r>
+        <w:rPr>
+          <w:sz w:val="24"/>
+        </w:rPr>
+        <w:t>the robber</w:t>
+      </w:r>
+      <w:r>
+        <w:rPr>
+          <w:sz w:val="24"/>
+        </w:rPr>
+        <w:t xml:space="preserve"> </w:t>
+      </w:r>
+      <w:r>
+        <w:rPr>
+          <w:sz w:val="24"/>
+        </w:rPr>
+        <w:t>is</w:t>
+      </w:r>
+      <w:r>
+        <w:rPr>
+          <w:sz w:val="24"/>
+        </w:rPr>
+        <w:t xml:space="preserve"> caught,</w:t>
+      </w:r>
+      <w:r>
+        <w:rPr>
+          <w:sz w:val="24"/>
+        </w:rPr>
+        <w:t xml:space="preserve"> they disappear from the map and would not be able to continue stealing from the police</w:t>
+      </w:r>
+      <w:r>
+        <w:rPr>
+          <w:sz w:val="24"/>
+        </w:rPr>
+        <w:t xml:space="preserve">. </w:t>
+      </w:r>
+      <w:r>
+        <w:rPr>
+          <w:sz w:val="24"/>
+        </w:rPr>
+        <w:t>T</w:t>
+      </w:r>
+      <w:r>
+        <w:rPr>
+          <w:sz w:val="24"/>
+        </w:rPr>
+        <w:t xml:space="preserve">he ai </w:t>
+      </w:r>
+      <w:r>
+        <w:rPr>
+          <w:sz w:val="24"/>
+        </w:rPr>
+        <w:t>needs</w:t>
+      </w:r>
+      <w:r>
+        <w:rPr>
+          <w:sz w:val="24"/>
+        </w:rPr>
+        <w:t xml:space="preserve"> to get as many money bags as possible before they get caught.</w:t>
       </w:r>
       <w:r>
         <w:rPr>
@@ -553,11 +611,6 @@
         <w:rPr>
           <w:sz w:val="24"/>
         </w:rPr>
-      </w:pPr>
-    </w:p>
-    <w:p>
-      <w:pPr>
-        <w:pStyle w:val="NoSpacing"/>
       </w:pPr>
     </w:p>
     <w:p>
@@ -1227,6 +1280,8 @@
         <w:pStyle w:val="NoSpacing"/>
         <w:ind w:left="720"/>
       </w:pPr>
+      <w:bookmarkStart w:id="6" w:name="_GoBack"/>
+      <w:bookmarkEnd w:id="6"/>
     </w:p>
     <w:sectPr>
       <w:headerReference w:type="default" r:id="rId11"/>

</xml_diff>

<commit_message>
I have started the assessment with creating a randomised money location on the map. Will be looking to try and get pathfinding working with the player and the police.
</commit_message>
<xml_diff>
--- a/2020 ICT50215 Artificial Intelligence for Games - TDD Template.docx
+++ b/2020 ICT50215 Artificial Intelligence for Games - TDD Template.docx
@@ -1,6 +1,6 @@
 
 <file path=word/document.xml><?xml version="1.0" encoding="utf-8"?>
-<w:document xmlns:wpc="http://schemas.microsoft.com/office/word/2010/wordprocessingCanvas" xmlns:cx="http://schemas.microsoft.com/office/drawing/2014/chartex" xmlns:cx1="http://schemas.microsoft.com/office/drawing/2015/9/8/chartex" xmlns:cx2="http://schemas.microsoft.com/office/drawing/2015/10/21/chartex" xmlns:cx3="http://schemas.microsoft.com/office/drawing/2016/5/9/chartex" xmlns:cx4="http://schemas.microsoft.com/office/drawing/2016/5/10/chartex" xmlns:cx5="http://schemas.microsoft.com/office/drawing/2016/5/11/chartex" xmlns:cx6="http://schemas.microsoft.com/office/drawing/2016/5/12/chartex" xmlns:cx7="http://schemas.microsoft.com/office/drawing/2016/5/13/chartex" xmlns:cx8="http://schemas.microsoft.com/office/drawing/2016/5/14/chartex" xmlns:mc="http://schemas.openxmlformats.org/markup-compatibility/2006" xmlns:aink="http://schemas.microsoft.com/office/drawing/2016/ink" xmlns:am3d="http://schemas.microsoft.com/office/drawing/2017/model3d" xmlns:o="urn:schemas-microsoft-com:office:office" xmlns:r="http://schemas.openxmlformats.org/officeDocument/2006/relationships" xmlns:m="http://schemas.openxmlformats.org/officeDocument/2006/math" xmlns:v="urn:schemas-microsoft-com:vml" xmlns:wp14="http://schemas.microsoft.com/office/word/2010/wordprocessingDrawing" xmlns:wp="http://schemas.openxmlformats.org/drawingml/2006/wordprocessingDrawing" xmlns:w10="urn:schemas-microsoft-com:office:word" xmlns:w="http://schemas.openxmlformats.org/wordprocessingml/2006/main" xmlns:w14="http://schemas.microsoft.com/office/word/2010/wordml" xmlns:w15="http://schemas.microsoft.com/office/word/2012/wordml" xmlns:w16cid="http://schemas.microsoft.com/office/word/2016/wordml/cid" xmlns:w16se="http://schemas.microsoft.com/office/word/2015/wordml/symex" xmlns:wpg="http://schemas.microsoft.com/office/word/2010/wordprocessingGroup" xmlns:wpi="http://schemas.microsoft.com/office/word/2010/wordprocessingInk" xmlns:wne="http://schemas.microsoft.com/office/word/2006/wordml" xmlns:wps="http://schemas.microsoft.com/office/word/2010/wordprocessingShape" mc:Ignorable="w14 w15 w16se w16cid wp14">
+<w:document xmlns:wpc="http://schemas.microsoft.com/office/word/2010/wordprocessingCanvas" xmlns:cx="http://schemas.microsoft.com/office/drawing/2014/chartex" xmlns:cx1="http://schemas.microsoft.com/office/drawing/2015/9/8/chartex" xmlns:cx2="http://schemas.microsoft.com/office/drawing/2015/10/21/chartex" xmlns:cx3="http://schemas.microsoft.com/office/drawing/2016/5/9/chartex" xmlns:cx4="http://schemas.microsoft.com/office/drawing/2016/5/10/chartex" xmlns:cx5="http://schemas.microsoft.com/office/drawing/2016/5/11/chartex" xmlns:cx6="http://schemas.microsoft.com/office/drawing/2016/5/12/chartex" xmlns:cx7="http://schemas.microsoft.com/office/drawing/2016/5/13/chartex" xmlns:cx8="http://schemas.microsoft.com/office/drawing/2016/5/14/chartex" xmlns:mc="http://schemas.openxmlformats.org/markup-compatibility/2006" xmlns:aink="http://schemas.microsoft.com/office/drawing/2016/ink" xmlns:am3d="http://schemas.microsoft.com/office/drawing/2017/model3d" xmlns:o="urn:schemas-microsoft-com:office:office" xmlns:r="http://schemas.openxmlformats.org/officeDocument/2006/relationships" xmlns:m="http://schemas.openxmlformats.org/officeDocument/2006/math" xmlns:v="urn:schemas-microsoft-com:vml" xmlns:wp14="http://schemas.microsoft.com/office/word/2010/wordprocessingDrawing" xmlns:wp="http://schemas.openxmlformats.org/drawingml/2006/wordprocessingDrawing" xmlns:w10="urn:schemas-microsoft-com:office:word" xmlns:w="http://schemas.openxmlformats.org/wordprocessingml/2006/main" xmlns:w14="http://schemas.microsoft.com/office/word/2010/wordml" xmlns:w15="http://schemas.microsoft.com/office/word/2012/wordml" xmlns:w16cex="http://schemas.microsoft.com/office/word/2018/wordml/cex" xmlns:w16cid="http://schemas.microsoft.com/office/word/2016/wordml/cid" xmlns:w16="http://schemas.microsoft.com/office/word/2018/wordml" xmlns:w16se="http://schemas.microsoft.com/office/word/2015/wordml/symex" xmlns:wpg="http://schemas.microsoft.com/office/word/2010/wordprocessingGroup" xmlns:wpi="http://schemas.microsoft.com/office/word/2010/wordprocessingInk" xmlns:wne="http://schemas.microsoft.com/office/word/2006/wordml" xmlns:wps="http://schemas.microsoft.com/office/word/2010/wordprocessingShape" mc:Ignorable="w14 w15 w16se w16cid w16 w16cex wp14">
   <w:body>
     <w:p>
       <w:pPr>
@@ -795,7 +795,7 @@
           <w:b/>
           <w:sz w:val="28"/>
         </w:rPr>
-        <w:t>2.0 Development Environment</w:t>
+        <w:t>Development Environment</w:t>
       </w:r>
       <w:r>
         <w:rPr>
@@ -826,38 +826,28 @@
           <w:b/>
           <w:sz w:val="24"/>
         </w:rPr>
-        <w:t>2.1 Game Engine</w:t>
-      </w:r>
-    </w:p>
-    <w:p>
-      <w:pPr>
-        <w:pStyle w:val="NoSpacing"/>
-        <w:ind w:firstLine="720"/>
-        <w:rPr>
-          <w:sz w:val="24"/>
-        </w:rPr>
-      </w:pPr>
-      <w:r>
-        <w:rPr>
-          <w:sz w:val="24"/>
-        </w:rPr>
-        <w:t>N/A</w:t>
-      </w:r>
-    </w:p>
-    <w:p>
-      <w:pPr>
-        <w:pStyle w:val="NoSpacing"/>
+        <w:t>Game Engine</w:t>
+      </w:r>
+      <w:r>
         <w:rPr>
           <w:b/>
           <w:sz w:val="24"/>
         </w:rPr>
-      </w:pPr>
+        <w:t>/</w:t>
+      </w:r>
       <w:r>
         <w:rPr>
           <w:b/>
           <w:sz w:val="24"/>
         </w:rPr>
-        <w:t>2.2 IDE</w:t>
+        <w:t xml:space="preserve"> </w:t>
+      </w:r>
+      <w:r>
+        <w:rPr>
+          <w:b/>
+          <w:sz w:val="24"/>
+        </w:rPr>
+        <w:t>Third Party Libraries</w:t>
       </w:r>
     </w:p>
     <w:p>
@@ -872,12 +862,52 @@
         <w:rPr>
           <w:sz w:val="24"/>
         </w:rPr>
+        <w:t>Raylib</w:t>
+      </w:r>
+    </w:p>
+    <w:p>
+      <w:pPr>
+        <w:pStyle w:val="NoSpacing"/>
+        <w:rPr>
+          <w:b/>
+          <w:sz w:val="24"/>
+        </w:rPr>
+      </w:pPr>
+      <w:r>
+        <w:rPr>
+          <w:b/>
+          <w:sz w:val="24"/>
+        </w:rPr>
+        <w:t>IDE</w:t>
+      </w:r>
+    </w:p>
+    <w:p>
+      <w:pPr>
+        <w:pStyle w:val="NoSpacing"/>
+        <w:ind w:left="720"/>
+        <w:rPr>
+          <w:sz w:val="24"/>
+        </w:rPr>
+      </w:pPr>
+      <w:r>
+        <w:rPr>
+          <w:sz w:val="24"/>
+        </w:rPr>
         <w:t>Microsoft Visual studio</w:t>
       </w:r>
     </w:p>
     <w:p>
       <w:pPr>
         <w:pStyle w:val="NoSpacing"/>
+        <w:ind w:left="720"/>
+        <w:rPr>
+          <w:sz w:val="24"/>
+        </w:rPr>
+      </w:pPr>
+    </w:p>
+    <w:p>
+      <w:pPr>
+        <w:pStyle w:val="NoSpacing"/>
         <w:rPr>
           <w:b/>
           <w:sz w:val="24"/>
@@ -888,7 +918,7 @@
           <w:b/>
           <w:sz w:val="24"/>
         </w:rPr>
-        <w:t>2.3 Source Control</w:t>
+        <w:t>Source Control</w:t>
       </w:r>
     </w:p>
     <w:p>
@@ -905,6 +935,20 @@
         <w:tab/>
         <w:t>Git</w:t>
       </w:r>
+      <w:r>
+        <w:rPr>
+          <w:sz w:val="24"/>
+        </w:rPr>
+        <w:t>-</w:t>
+      </w:r>
+      <w:proofErr w:type="spellStart"/>
+      <w:r>
+        <w:rPr>
+          <w:sz w:val="24"/>
+        </w:rPr>
+        <w:t>GitBash</w:t>
+      </w:r>
+      <w:proofErr w:type="spellEnd"/>
     </w:p>
     <w:p>
       <w:pPr>
@@ -919,30 +963,35 @@
           <w:b/>
           <w:sz w:val="24"/>
         </w:rPr>
-        <w:t>2.4 Third Party Libraries</w:t>
+        <w:t>Other Software</w:t>
       </w:r>
     </w:p>
     <w:p>
       <w:pPr>
         <w:pStyle w:val="NoSpacing"/>
-        <w:ind w:left="720"/>
-        <w:rPr>
-          <w:sz w:val="24"/>
-        </w:rPr>
-      </w:pPr>
-      <w:proofErr w:type="spellStart"/>
-      <w:r>
-        <w:rPr>
-          <w:sz w:val="24"/>
-        </w:rPr>
-        <w:t>Raylib</w:t>
-      </w:r>
-      <w:proofErr w:type="spellEnd"/>
+        <w:rPr>
+          <w:sz w:val="24"/>
+        </w:rPr>
+      </w:pPr>
+      <w:r>
+        <w:rPr>
+          <w:sz w:val="24"/>
+        </w:rPr>
+        <w:t>Tiled</w:t>
+      </w:r>
     </w:p>
     <w:p>
       <w:pPr>
         <w:pStyle w:val="NoSpacing"/>
         <w:rPr>
+          <w:sz w:val="24"/>
+        </w:rPr>
+      </w:pPr>
+    </w:p>
+    <w:p>
+      <w:pPr>
+        <w:pStyle w:val="NoSpacing"/>
+        <w:rPr>
           <w:b/>
           <w:sz w:val="24"/>
         </w:rPr>
@@ -952,64 +1001,40 @@
           <w:b/>
           <w:sz w:val="24"/>
         </w:rPr>
-        <w:t>2.5 Other Software</w:t>
+        <w:t xml:space="preserve">Diagram </w:t>
+      </w:r>
+      <w:r>
+        <w:rPr>
+          <w:b/>
+          <w:sz w:val="24"/>
+        </w:rPr>
+        <w:t xml:space="preserve">of the </w:t>
+      </w:r>
+      <w:r>
+        <w:rPr>
+          <w:b/>
+          <w:sz w:val="24"/>
+        </w:rPr>
+        <w:t>Robber behaviours within the game.</w:t>
       </w:r>
     </w:p>
     <w:p>
       <w:pPr>
         <w:pStyle w:val="NoSpacing"/>
         <w:rPr>
-          <w:sz w:val="24"/>
-        </w:rPr>
-      </w:pPr>
-      <w:r>
-        <w:rPr>
-          <w:sz w:val="24"/>
-        </w:rPr>
-        <w:t>Tiled</w:t>
-      </w:r>
-    </w:p>
-    <w:p>
-      <w:pPr>
-        <w:pStyle w:val="NoSpacing"/>
-        <w:rPr>
-          <w:sz w:val="24"/>
-        </w:rPr>
-      </w:pPr>
-    </w:p>
-    <w:p>
-      <w:pPr>
-        <w:pStyle w:val="NoSpacing"/>
-        <w:rPr>
           <w:b/>
           <w:sz w:val="24"/>
         </w:rPr>
       </w:pPr>
       <w:r>
         <w:rPr>
-          <w:b/>
-          <w:sz w:val="24"/>
-        </w:rPr>
-        <w:t>Diagram of the police and Robber behaviours within the game.</w:t>
-      </w:r>
-    </w:p>
-    <w:p>
-      <w:pPr>
-        <w:pStyle w:val="NoSpacing"/>
-        <w:rPr>
-          <w:b/>
-          <w:sz w:val="24"/>
-        </w:rPr>
-      </w:pPr>
-      <w:r>
-        <w:rPr>
           <w:noProof/>
         </w:rPr>
         <w:drawing>
-          <wp:inline distT="0" distB="0" distL="0" distR="0" wp14:anchorId="21400CCE" wp14:editId="3137FD60">
-            <wp:extent cx="4206240" cy="4011930"/>
-            <wp:effectExtent l="0" t="0" r="3810" b="7620"/>
-            <wp:docPr id="3" name="Picture 3"/>
+          <wp:inline distT="0" distB="0" distL="0" distR="0" wp14:anchorId="10DABA66" wp14:editId="070D6896">
+            <wp:extent cx="6104766" cy="5318760"/>
+            <wp:effectExtent l="0" t="0" r="0" b="0"/>
+            <wp:docPr id="4" name="Picture 4"/>
             <wp:cNvGraphicFramePr>
               <a:graphicFrameLocks xmlns:a="http://schemas.openxmlformats.org/drawingml/2006/main" noChangeAspect="1"/>
             </wp:cNvGraphicFramePr>
@@ -1021,13 +1046,7 @@
                     <pic:cNvPicPr/>
                   </pic:nvPicPr>
                   <pic:blipFill>
-                    <a:blip r:embed="rId10">
-                      <a:extLst>
-                        <a:ext uri="{28A0092B-C50C-407E-A947-70E740481C1C}">
-                          <a14:useLocalDpi xmlns:a14="http://schemas.microsoft.com/office/drawing/2010/main" val="0"/>
-                        </a:ext>
-                      </a:extLst>
-                    </a:blip>
+                    <a:blip r:embed="rId10"/>
                     <a:stretch>
                       <a:fillRect/>
                     </a:stretch>
@@ -1035,7 +1054,7 @@
                   <pic:spPr>
                     <a:xfrm>
                       <a:off x="0" y="0"/>
-                      <a:ext cx="4206240" cy="4011930"/>
+                      <a:ext cx="6194126" cy="5396615"/>
                     </a:xfrm>
                     <a:prstGeom prst="rect">
                       <a:avLst/>
@@ -1062,6 +1081,85 @@
           <w:sz w:val="24"/>
         </w:rPr>
         <w:lastRenderedPageBreak/>
+        <w:t xml:space="preserve">Diagram </w:t>
+      </w:r>
+      <w:r>
+        <w:rPr>
+          <w:b/>
+          <w:sz w:val="24"/>
+        </w:rPr>
+        <w:t>of the Police</w:t>
+      </w:r>
+      <w:r>
+        <w:rPr>
+          <w:b/>
+          <w:sz w:val="24"/>
+        </w:rPr>
+        <w:t xml:space="preserve"> behaviours within the game.</w:t>
+      </w:r>
+    </w:p>
+    <w:p>
+      <w:pPr>
+        <w:pStyle w:val="NoSpacing"/>
+        <w:rPr>
+          <w:b/>
+          <w:sz w:val="24"/>
+        </w:rPr>
+      </w:pPr>
+      <w:r>
+        <w:rPr>
+          <w:noProof/>
+        </w:rPr>
+        <w:drawing>
+          <wp:inline distT="0" distB="0" distL="0" distR="0" wp14:anchorId="121A4DCC" wp14:editId="2A5FD30E">
+            <wp:extent cx="3710940" cy="5072072"/>
+            <wp:effectExtent l="0" t="0" r="3810" b="0"/>
+            <wp:docPr id="5" name="Picture 5"/>
+            <wp:cNvGraphicFramePr>
+              <a:graphicFrameLocks xmlns:a="http://schemas.openxmlformats.org/drawingml/2006/main" noChangeAspect="1"/>
+            </wp:cNvGraphicFramePr>
+            <a:graphic xmlns:a="http://schemas.openxmlformats.org/drawingml/2006/main">
+              <a:graphicData uri="http://schemas.openxmlformats.org/drawingml/2006/picture">
+                <pic:pic xmlns:pic="http://schemas.openxmlformats.org/drawingml/2006/picture">
+                  <pic:nvPicPr>
+                    <pic:cNvPr id="1" name=""/>
+                    <pic:cNvPicPr/>
+                  </pic:nvPicPr>
+                  <pic:blipFill>
+                    <a:blip r:embed="rId11"/>
+                    <a:stretch>
+                      <a:fillRect/>
+                    </a:stretch>
+                  </pic:blipFill>
+                  <pic:spPr>
+                    <a:xfrm>
+                      <a:off x="0" y="0"/>
+                      <a:ext cx="3731576" cy="5100277"/>
+                    </a:xfrm>
+                    <a:prstGeom prst="rect">
+                      <a:avLst/>
+                    </a:prstGeom>
+                  </pic:spPr>
+                </pic:pic>
+              </a:graphicData>
+            </a:graphic>
+          </wp:inline>
+        </w:drawing>
+      </w:r>
+    </w:p>
+    <w:p>
+      <w:pPr>
+        <w:pStyle w:val="NoSpacing"/>
+        <w:rPr>
+          <w:b/>
+          <w:sz w:val="24"/>
+        </w:rPr>
+      </w:pPr>
+      <w:r>
+        <w:rPr>
+          <w:b/>
+          <w:sz w:val="24"/>
+        </w:rPr>
         <w:t>7.0 Physics</w:t>
       </w:r>
     </w:p>
@@ -1178,13 +1276,73 @@
           <w:u w:val="single"/>
         </w:rPr>
       </w:pPr>
-      <w:r>
+    </w:p>
+    <w:p>
+      <w:pPr>
+        <w:pStyle w:val="NoSpacing"/>
+        <w:jc w:val="center"/>
         <w:rPr>
           <w:b/>
           <w:i/>
           <w:sz w:val="28"/>
           <w:u w:val="single"/>
         </w:rPr>
+      </w:pPr>
+    </w:p>
+    <w:p>
+      <w:pPr>
+        <w:pStyle w:val="NoSpacing"/>
+        <w:jc w:val="center"/>
+        <w:rPr>
+          <w:b/>
+          <w:i/>
+          <w:sz w:val="28"/>
+          <w:u w:val="single"/>
+        </w:rPr>
+      </w:pPr>
+    </w:p>
+    <w:p>
+      <w:pPr>
+        <w:pStyle w:val="NoSpacing"/>
+        <w:jc w:val="center"/>
+        <w:rPr>
+          <w:b/>
+          <w:i/>
+          <w:sz w:val="28"/>
+          <w:u w:val="single"/>
+        </w:rPr>
+      </w:pPr>
+    </w:p>
+    <w:p>
+      <w:pPr>
+        <w:pStyle w:val="NoSpacing"/>
+        <w:rPr>
+          <w:b/>
+          <w:i/>
+          <w:sz w:val="28"/>
+          <w:u w:val="single"/>
+        </w:rPr>
+      </w:pPr>
+    </w:p>
+    <w:p>
+      <w:pPr>
+        <w:pStyle w:val="NoSpacing"/>
+        <w:jc w:val="center"/>
+        <w:rPr>
+          <w:b/>
+          <w:i/>
+          <w:sz w:val="28"/>
+          <w:u w:val="single"/>
+        </w:rPr>
+      </w:pPr>
+      <w:r>
+        <w:rPr>
+          <w:b/>
+          <w:i/>
+          <w:sz w:val="28"/>
+          <w:u w:val="single"/>
+        </w:rPr>
+        <w:lastRenderedPageBreak/>
         <w:t>Third Party graphical implementations:</w:t>
       </w:r>
     </w:p>
@@ -1280,16 +1438,14 @@
         <w:pStyle w:val="NoSpacing"/>
         <w:ind w:left="720"/>
       </w:pPr>
-      <w:bookmarkStart w:id="6" w:name="_GoBack"/>
-      <w:bookmarkEnd w:id="6"/>
     </w:p>
     <w:sectPr>
-      <w:headerReference w:type="default" r:id="rId11"/>
-      <w:footerReference w:type="default" r:id="rId12"/>
-      <w:headerReference w:type="first" r:id="rId13"/>
-      <w:footerReference w:type="first" r:id="rId14"/>
+      <w:headerReference w:type="default" r:id="rId12"/>
+      <w:footerReference w:type="default" r:id="rId13"/>
+      <w:headerReference w:type="first" r:id="rId14"/>
+      <w:footerReference w:type="first" r:id="rId15"/>
       <w:pgSz w:w="11909" w:h="16834"/>
-      <w:pgMar w:top="1440" w:right="1275" w:bottom="1440" w:left="1275" w:header="0" w:footer="510" w:gutter="0"/>
+      <w:pgMar w:top="1440" w:right="1275" w:bottom="1440" w:left="1275" w:header="0" w:footer="0" w:gutter="0"/>
       <w:pgNumType w:start="1"/>
       <w:cols w:space="720"/>
       <w:titlePg/>
@@ -1300,7 +1456,7 @@
 </file>
 
 <file path=word/endnotes.xml><?xml version="1.0" encoding="utf-8"?>
-<w:endnotes xmlns:wpc="http://schemas.microsoft.com/office/word/2010/wordprocessingCanvas" xmlns:cx="http://schemas.microsoft.com/office/drawing/2014/chartex" xmlns:cx1="http://schemas.microsoft.com/office/drawing/2015/9/8/chartex" xmlns:cx2="http://schemas.microsoft.com/office/drawing/2015/10/21/chartex" xmlns:cx3="http://schemas.microsoft.com/office/drawing/2016/5/9/chartex" xmlns:cx4="http://schemas.microsoft.com/office/drawing/2016/5/10/chartex" xmlns:cx5="http://schemas.microsoft.com/office/drawing/2016/5/11/chartex" xmlns:cx6="http://schemas.microsoft.com/office/drawing/2016/5/12/chartex" xmlns:cx7="http://schemas.microsoft.com/office/drawing/2016/5/13/chartex" xmlns:cx8="http://schemas.microsoft.com/office/drawing/2016/5/14/chartex" xmlns:mc="http://schemas.openxmlformats.org/markup-compatibility/2006" xmlns:aink="http://schemas.microsoft.com/office/drawing/2016/ink" xmlns:am3d="http://schemas.microsoft.com/office/drawing/2017/model3d" xmlns:o="urn:schemas-microsoft-com:office:office" xmlns:r="http://schemas.openxmlformats.org/officeDocument/2006/relationships" xmlns:m="http://schemas.openxmlformats.org/officeDocument/2006/math" xmlns:v="urn:schemas-microsoft-com:vml" xmlns:wp14="http://schemas.microsoft.com/office/word/2010/wordprocessingDrawing" xmlns:wp="http://schemas.openxmlformats.org/drawingml/2006/wordprocessingDrawing" xmlns:w10="urn:schemas-microsoft-com:office:word" xmlns:w="http://schemas.openxmlformats.org/wordprocessingml/2006/main" xmlns:w14="http://schemas.microsoft.com/office/word/2010/wordml" xmlns:w15="http://schemas.microsoft.com/office/word/2012/wordml" xmlns:w16cid="http://schemas.microsoft.com/office/word/2016/wordml/cid" xmlns:w16se="http://schemas.microsoft.com/office/word/2015/wordml/symex" xmlns:wpg="http://schemas.microsoft.com/office/word/2010/wordprocessingGroup" xmlns:wpi="http://schemas.microsoft.com/office/word/2010/wordprocessingInk" xmlns:wne="http://schemas.microsoft.com/office/word/2006/wordml" xmlns:wps="http://schemas.microsoft.com/office/word/2010/wordprocessingShape" mc:Ignorable="w14 w15 w16se w16cid wp14">
+<w:endnotes xmlns:wpc="http://schemas.microsoft.com/office/word/2010/wordprocessingCanvas" xmlns:cx="http://schemas.microsoft.com/office/drawing/2014/chartex" xmlns:cx1="http://schemas.microsoft.com/office/drawing/2015/9/8/chartex" xmlns:cx2="http://schemas.microsoft.com/office/drawing/2015/10/21/chartex" xmlns:cx3="http://schemas.microsoft.com/office/drawing/2016/5/9/chartex" xmlns:cx4="http://schemas.microsoft.com/office/drawing/2016/5/10/chartex" xmlns:cx5="http://schemas.microsoft.com/office/drawing/2016/5/11/chartex" xmlns:cx6="http://schemas.microsoft.com/office/drawing/2016/5/12/chartex" xmlns:cx7="http://schemas.microsoft.com/office/drawing/2016/5/13/chartex" xmlns:cx8="http://schemas.microsoft.com/office/drawing/2016/5/14/chartex" xmlns:mc="http://schemas.openxmlformats.org/markup-compatibility/2006" xmlns:aink="http://schemas.microsoft.com/office/drawing/2016/ink" xmlns:am3d="http://schemas.microsoft.com/office/drawing/2017/model3d" xmlns:o="urn:schemas-microsoft-com:office:office" xmlns:r="http://schemas.openxmlformats.org/officeDocument/2006/relationships" xmlns:m="http://schemas.openxmlformats.org/officeDocument/2006/math" xmlns:v="urn:schemas-microsoft-com:vml" xmlns:wp14="http://schemas.microsoft.com/office/word/2010/wordprocessingDrawing" xmlns:wp="http://schemas.openxmlformats.org/drawingml/2006/wordprocessingDrawing" xmlns:w10="urn:schemas-microsoft-com:office:word" xmlns:w="http://schemas.openxmlformats.org/wordprocessingml/2006/main" xmlns:w14="http://schemas.microsoft.com/office/word/2010/wordml" xmlns:w15="http://schemas.microsoft.com/office/word/2012/wordml" xmlns:w16cex="http://schemas.microsoft.com/office/word/2018/wordml/cex" xmlns:w16cid="http://schemas.microsoft.com/office/word/2016/wordml/cid" xmlns:w16="http://schemas.microsoft.com/office/word/2018/wordml" xmlns:w16se="http://schemas.microsoft.com/office/word/2015/wordml/symex" xmlns:wpg="http://schemas.microsoft.com/office/word/2010/wordprocessingGroup" xmlns:wpi="http://schemas.microsoft.com/office/word/2010/wordprocessingInk" xmlns:wne="http://schemas.microsoft.com/office/word/2006/wordml" xmlns:wps="http://schemas.microsoft.com/office/word/2010/wordprocessingShape" mc:Ignorable="w14 w15 w16se w16cid w16 w16cex wp14">
   <w:endnote w:type="separator" w:id="-1">
     <w:p>
       <w:r>
@@ -1319,151 +1475,7 @@
 </file>
 
 <file path=word/footer1.xml><?xml version="1.0" encoding="utf-8"?>
-<w:ftr xmlns:wpc="http://schemas.microsoft.com/office/word/2010/wordprocessingCanvas" xmlns:cx="http://schemas.microsoft.com/office/drawing/2014/chartex" xmlns:cx1="http://schemas.microsoft.com/office/drawing/2015/9/8/chartex" xmlns:cx2="http://schemas.microsoft.com/office/drawing/2015/10/21/chartex" xmlns:cx3="http://schemas.microsoft.com/office/drawing/2016/5/9/chartex" xmlns:cx4="http://schemas.microsoft.com/office/drawing/2016/5/10/chartex" xmlns:cx5="http://schemas.microsoft.com/office/drawing/2016/5/11/chartex" xmlns:cx6="http://schemas.microsoft.com/office/drawing/2016/5/12/chartex" xmlns:cx7="http://schemas.microsoft.com/office/drawing/2016/5/13/chartex" xmlns:cx8="http://schemas.microsoft.com/office/drawing/2016/5/14/chartex" xmlns:mc="http://schemas.openxmlformats.org/markup-compatibility/2006" xmlns:aink="http://schemas.microsoft.com/office/drawing/2016/ink" xmlns:am3d="http://schemas.microsoft.com/office/drawing/2017/model3d" xmlns:o="urn:schemas-microsoft-com:office:office" xmlns:r="http://schemas.openxmlformats.org/officeDocument/2006/relationships" xmlns:m="http://schemas.openxmlformats.org/officeDocument/2006/math" xmlns:v="urn:schemas-microsoft-com:vml" xmlns:wp14="http://schemas.microsoft.com/office/word/2010/wordprocessingDrawing" xmlns:wp="http://schemas.openxmlformats.org/drawingml/2006/wordprocessingDrawing" xmlns:w10="urn:schemas-microsoft-com:office:word" xmlns:w="http://schemas.openxmlformats.org/wordprocessingml/2006/main" xmlns:w14="http://schemas.microsoft.com/office/word/2010/wordml" xmlns:w15="http://schemas.microsoft.com/office/word/2012/wordml" xmlns:w16cid="http://schemas.microsoft.com/office/word/2016/wordml/cid" xmlns:w16se="http://schemas.microsoft.com/office/word/2015/wordml/symex" xmlns:wpg="http://schemas.microsoft.com/office/word/2010/wordprocessingGroup" xmlns:wpi="http://schemas.microsoft.com/office/word/2010/wordprocessingInk" xmlns:wne="http://schemas.microsoft.com/office/word/2006/wordml" xmlns:wps="http://schemas.microsoft.com/office/word/2010/wordprocessingShape" mc:Ignorable="w14 w15 w16se w16cid wp14">
-  <w:p>
-    <w:pPr>
-      <w:pBdr>
-        <w:top w:val="nil"/>
-        <w:left w:val="nil"/>
-        <w:bottom w:val="nil"/>
-        <w:right w:val="nil"/>
-        <w:between w:val="nil"/>
-      </w:pBdr>
-      <w:ind w:right="-1005"/>
-      <w:jc w:val="right"/>
-    </w:pPr>
-    <w:r>
-      <w:rPr>
-        <w:noProof/>
-      </w:rPr>
-      <w:drawing>
-        <wp:anchor distT="114300" distB="114300" distL="114300" distR="114300" simplePos="0" relativeHeight="251658240" behindDoc="0" locked="0" layoutInCell="1" hidden="0" allowOverlap="1" wp14:anchorId="5767BA71" wp14:editId="41686023">
-          <wp:simplePos x="0" y="0"/>
-          <wp:positionH relativeFrom="margin">
-            <wp:posOffset>-552449</wp:posOffset>
-          </wp:positionH>
-          <wp:positionV relativeFrom="paragraph">
-            <wp:posOffset>142875</wp:posOffset>
-          </wp:positionV>
-          <wp:extent cx="3676650" cy="457200"/>
-          <wp:effectExtent l="0" t="0" r="0" b="0"/>
-          <wp:wrapSquare wrapText="bothSides" distT="114300" distB="114300" distL="114300" distR="114300"/>
-          <wp:docPr id="2" name="image4.png"/>
-          <wp:cNvGraphicFramePr/>
-          <a:graphic xmlns:a="http://schemas.openxmlformats.org/drawingml/2006/main">
-            <a:graphicData uri="http://schemas.openxmlformats.org/drawingml/2006/picture">
-              <pic:pic xmlns:pic="http://schemas.openxmlformats.org/drawingml/2006/picture">
-                <pic:nvPicPr>
-                  <pic:cNvPr id="0" name="image4.png"/>
-                  <pic:cNvPicPr preferRelativeResize="0"/>
-                </pic:nvPicPr>
-                <pic:blipFill>
-                  <a:blip r:embed="rId1"/>
-                  <a:srcRect/>
-                  <a:stretch>
-                    <a:fillRect/>
-                  </a:stretch>
-                </pic:blipFill>
-                <pic:spPr>
-                  <a:xfrm>
-                    <a:off x="0" y="0"/>
-                    <a:ext cx="3676650" cy="457200"/>
-                  </a:xfrm>
-                  <a:prstGeom prst="rect">
-                    <a:avLst/>
-                  </a:prstGeom>
-                  <a:ln/>
-                </pic:spPr>
-              </pic:pic>
-            </a:graphicData>
-          </a:graphic>
-        </wp:anchor>
-      </w:drawing>
-    </w:r>
-  </w:p>
-  <w:p>
-    <w:pPr>
-      <w:pBdr>
-        <w:top w:val="nil"/>
-        <w:left w:val="nil"/>
-        <w:bottom w:val="nil"/>
-        <w:right w:val="nil"/>
-        <w:between w:val="nil"/>
-      </w:pBdr>
-      <w:ind w:right="-1005"/>
-      <w:jc w:val="right"/>
-      <w:rPr>
-        <w:rFonts w:ascii="Calibri" w:eastAsia="Calibri" w:hAnsi="Calibri" w:cs="Calibri"/>
-      </w:rPr>
-    </w:pPr>
-    <w:r>
-      <w:rPr>
-        <w:rFonts w:ascii="Calibri" w:eastAsia="Calibri" w:hAnsi="Calibri" w:cs="Calibri"/>
-      </w:rPr>
-      <w:t>Copyright © AIE 20</w:t>
-    </w:r>
-    <w:r>
-      <w:rPr>
-        <w:rFonts w:ascii="Calibri" w:eastAsia="Calibri" w:hAnsi="Calibri" w:cs="Calibri"/>
-      </w:rPr>
-      <w:t>20</w:t>
-    </w:r>
-    <w:r>
-      <w:rPr>
-        <w:rFonts w:ascii="Calibri" w:eastAsia="Calibri" w:hAnsi="Calibri" w:cs="Calibri"/>
-      </w:rPr>
-      <w:t xml:space="preserve">  </w:t>
-    </w:r>
-    <w:r>
-      <w:rPr>
-        <w:rFonts w:ascii="Calibri" w:eastAsia="Calibri" w:hAnsi="Calibri" w:cs="Calibri"/>
-        <w:b/>
-      </w:rPr>
-      <w:fldChar w:fldCharType="begin"/>
-    </w:r>
-    <w:r>
-      <w:rPr>
-        <w:rFonts w:ascii="Calibri" w:eastAsia="Calibri" w:hAnsi="Calibri" w:cs="Calibri"/>
-        <w:b/>
-      </w:rPr>
-      <w:instrText>PAGE</w:instrText>
-    </w:r>
-    <w:r>
-      <w:rPr>
-        <w:rFonts w:ascii="Calibri" w:eastAsia="Calibri" w:hAnsi="Calibri" w:cs="Calibri"/>
-        <w:b/>
-      </w:rPr>
-      <w:fldChar w:fldCharType="separate"/>
-    </w:r>
-    <w:r>
-      <w:rPr>
-        <w:rFonts w:ascii="Calibri" w:eastAsia="Calibri" w:hAnsi="Calibri" w:cs="Calibri"/>
-        <w:b/>
-        <w:noProof/>
-      </w:rPr>
-      <w:t>2</w:t>
-    </w:r>
-    <w:r>
-      <w:rPr>
-        <w:rFonts w:ascii="Calibri" w:eastAsia="Calibri" w:hAnsi="Calibri" w:cs="Calibri"/>
-        <w:b/>
-      </w:rPr>
-      <w:fldChar w:fldCharType="end"/>
-    </w:r>
-    <w:r>
-      <w:rPr>
-        <w:rFonts w:ascii="Calibri" w:eastAsia="Calibri" w:hAnsi="Calibri" w:cs="Calibri"/>
-        <w:b/>
-      </w:rPr>
-      <w:t xml:space="preserve"> | </w:t>
-    </w:r>
-    <w:r>
-      <w:rPr>
-        <w:rFonts w:ascii="Calibri" w:eastAsia="Calibri" w:hAnsi="Calibri" w:cs="Calibri"/>
-      </w:rPr>
-      <w:t>PAGE</w:t>
-    </w:r>
-  </w:p>
+<w:ftr xmlns:wpc="http://schemas.microsoft.com/office/word/2010/wordprocessingCanvas" xmlns:cx="http://schemas.microsoft.com/office/drawing/2014/chartex" xmlns:cx1="http://schemas.microsoft.com/office/drawing/2015/9/8/chartex" xmlns:cx2="http://schemas.microsoft.com/office/drawing/2015/10/21/chartex" xmlns:cx3="http://schemas.microsoft.com/office/drawing/2016/5/9/chartex" xmlns:cx4="http://schemas.microsoft.com/office/drawing/2016/5/10/chartex" xmlns:cx5="http://schemas.microsoft.com/office/drawing/2016/5/11/chartex" xmlns:cx6="http://schemas.microsoft.com/office/drawing/2016/5/12/chartex" xmlns:cx7="http://schemas.microsoft.com/office/drawing/2016/5/13/chartex" xmlns:cx8="http://schemas.microsoft.com/office/drawing/2016/5/14/chartex" xmlns:mc="http://schemas.openxmlformats.org/markup-compatibility/2006" xmlns:aink="http://schemas.microsoft.com/office/drawing/2016/ink" xmlns:am3d="http://schemas.microsoft.com/office/drawing/2017/model3d" xmlns:o="urn:schemas-microsoft-com:office:office" xmlns:r="http://schemas.openxmlformats.org/officeDocument/2006/relationships" xmlns:m="http://schemas.openxmlformats.org/officeDocument/2006/math" xmlns:v="urn:schemas-microsoft-com:vml" xmlns:wp14="http://schemas.microsoft.com/office/word/2010/wordprocessingDrawing" xmlns:wp="http://schemas.openxmlformats.org/drawingml/2006/wordprocessingDrawing" xmlns:w10="urn:schemas-microsoft-com:office:word" xmlns:w="http://schemas.openxmlformats.org/wordprocessingml/2006/main" xmlns:w14="http://schemas.microsoft.com/office/word/2010/wordml" xmlns:w15="http://schemas.microsoft.com/office/word/2012/wordml" xmlns:w16cex="http://schemas.microsoft.com/office/word/2018/wordml/cex" xmlns:w16cid="http://schemas.microsoft.com/office/word/2016/wordml/cid" xmlns:w16="http://schemas.microsoft.com/office/word/2018/wordml" xmlns:w16se="http://schemas.microsoft.com/office/word/2015/wordml/symex" xmlns:wpg="http://schemas.microsoft.com/office/word/2010/wordprocessingGroup" xmlns:wpi="http://schemas.microsoft.com/office/word/2010/wordprocessingInk" xmlns:wne="http://schemas.microsoft.com/office/word/2006/wordml" xmlns:wps="http://schemas.microsoft.com/office/word/2010/wordprocessingShape" mc:Ignorable="w14 w15 w16se w16cid w16 w16cex wp14">
   <w:p>
     <w:pPr>
       <w:pBdr>
@@ -1481,7 +1493,7 @@
 </file>
 
 <file path=word/footer2.xml><?xml version="1.0" encoding="utf-8"?>
-<w:ftr xmlns:wpc="http://schemas.microsoft.com/office/word/2010/wordprocessingCanvas" xmlns:cx="http://schemas.microsoft.com/office/drawing/2014/chartex" xmlns:cx1="http://schemas.microsoft.com/office/drawing/2015/9/8/chartex" xmlns:cx2="http://schemas.microsoft.com/office/drawing/2015/10/21/chartex" xmlns:cx3="http://schemas.microsoft.com/office/drawing/2016/5/9/chartex" xmlns:cx4="http://schemas.microsoft.com/office/drawing/2016/5/10/chartex" xmlns:cx5="http://schemas.microsoft.com/office/drawing/2016/5/11/chartex" xmlns:cx6="http://schemas.microsoft.com/office/drawing/2016/5/12/chartex" xmlns:cx7="http://schemas.microsoft.com/office/drawing/2016/5/13/chartex" xmlns:cx8="http://schemas.microsoft.com/office/drawing/2016/5/14/chartex" xmlns:mc="http://schemas.openxmlformats.org/markup-compatibility/2006" xmlns:aink="http://schemas.microsoft.com/office/drawing/2016/ink" xmlns:am3d="http://schemas.microsoft.com/office/drawing/2017/model3d" xmlns:o="urn:schemas-microsoft-com:office:office" xmlns:r="http://schemas.openxmlformats.org/officeDocument/2006/relationships" xmlns:m="http://schemas.openxmlformats.org/officeDocument/2006/math" xmlns:v="urn:schemas-microsoft-com:vml" xmlns:wp14="http://schemas.microsoft.com/office/word/2010/wordprocessingDrawing" xmlns:wp="http://schemas.openxmlformats.org/drawingml/2006/wordprocessingDrawing" xmlns:w10="urn:schemas-microsoft-com:office:word" xmlns:w="http://schemas.openxmlformats.org/wordprocessingml/2006/main" xmlns:w14="http://schemas.microsoft.com/office/word/2010/wordml" xmlns:w15="http://schemas.microsoft.com/office/word/2012/wordml" xmlns:w16cid="http://schemas.microsoft.com/office/word/2016/wordml/cid" xmlns:w16se="http://schemas.microsoft.com/office/word/2015/wordml/symex" xmlns:wpg="http://schemas.microsoft.com/office/word/2010/wordprocessingGroup" xmlns:wpi="http://schemas.microsoft.com/office/word/2010/wordprocessingInk" xmlns:wne="http://schemas.microsoft.com/office/word/2006/wordml" xmlns:wps="http://schemas.microsoft.com/office/word/2010/wordprocessingShape" mc:Ignorable="w14 w15 w16se w16cid wp14">
+<w:ftr xmlns:wpc="http://schemas.microsoft.com/office/word/2010/wordprocessingCanvas" xmlns:cx="http://schemas.microsoft.com/office/drawing/2014/chartex" xmlns:cx1="http://schemas.microsoft.com/office/drawing/2015/9/8/chartex" xmlns:cx2="http://schemas.microsoft.com/office/drawing/2015/10/21/chartex" xmlns:cx3="http://schemas.microsoft.com/office/drawing/2016/5/9/chartex" xmlns:cx4="http://schemas.microsoft.com/office/drawing/2016/5/10/chartex" xmlns:cx5="http://schemas.microsoft.com/office/drawing/2016/5/11/chartex" xmlns:cx6="http://schemas.microsoft.com/office/drawing/2016/5/12/chartex" xmlns:cx7="http://schemas.microsoft.com/office/drawing/2016/5/13/chartex" xmlns:cx8="http://schemas.microsoft.com/office/drawing/2016/5/14/chartex" xmlns:mc="http://schemas.openxmlformats.org/markup-compatibility/2006" xmlns:aink="http://schemas.microsoft.com/office/drawing/2016/ink" xmlns:am3d="http://schemas.microsoft.com/office/drawing/2017/model3d" xmlns:o="urn:schemas-microsoft-com:office:office" xmlns:r="http://schemas.openxmlformats.org/officeDocument/2006/relationships" xmlns:m="http://schemas.openxmlformats.org/officeDocument/2006/math" xmlns:v="urn:schemas-microsoft-com:vml" xmlns:wp14="http://schemas.microsoft.com/office/word/2010/wordprocessingDrawing" xmlns:wp="http://schemas.openxmlformats.org/drawingml/2006/wordprocessingDrawing" xmlns:w10="urn:schemas-microsoft-com:office:word" xmlns:w="http://schemas.openxmlformats.org/wordprocessingml/2006/main" xmlns:w14="http://schemas.microsoft.com/office/word/2010/wordml" xmlns:w15="http://schemas.microsoft.com/office/word/2012/wordml" xmlns:w16cex="http://schemas.microsoft.com/office/word/2018/wordml/cex" xmlns:w16cid="http://schemas.microsoft.com/office/word/2016/wordml/cid" xmlns:w16="http://schemas.microsoft.com/office/word/2018/wordml" xmlns:w16se="http://schemas.microsoft.com/office/word/2015/wordml/symex" xmlns:wpg="http://schemas.microsoft.com/office/word/2010/wordprocessingGroup" xmlns:wpi="http://schemas.microsoft.com/office/word/2010/wordprocessingInk" xmlns:wne="http://schemas.microsoft.com/office/word/2006/wordml" xmlns:wps="http://schemas.microsoft.com/office/word/2010/wordprocessingShape" mc:Ignorable="w14 w15 w16se w16cid w16 w16cex wp14">
   <w:p>
     <w:pPr>
       <w:pBdr>
@@ -1497,7 +1509,7 @@
 </file>
 
 <file path=word/footnotes.xml><?xml version="1.0" encoding="utf-8"?>
-<w:footnotes xmlns:wpc="http://schemas.microsoft.com/office/word/2010/wordprocessingCanvas" xmlns:cx="http://schemas.microsoft.com/office/drawing/2014/chartex" xmlns:cx1="http://schemas.microsoft.com/office/drawing/2015/9/8/chartex" xmlns:cx2="http://schemas.microsoft.com/office/drawing/2015/10/21/chartex" xmlns:cx3="http://schemas.microsoft.com/office/drawing/2016/5/9/chartex" xmlns:cx4="http://schemas.microsoft.com/office/drawing/2016/5/10/chartex" xmlns:cx5="http://schemas.microsoft.com/office/drawing/2016/5/11/chartex" xmlns:cx6="http://schemas.microsoft.com/office/drawing/2016/5/12/chartex" xmlns:cx7="http://schemas.microsoft.com/office/drawing/2016/5/13/chartex" xmlns:cx8="http://schemas.microsoft.com/office/drawing/2016/5/14/chartex" xmlns:mc="http://schemas.openxmlformats.org/markup-compatibility/2006" xmlns:aink="http://schemas.microsoft.com/office/drawing/2016/ink" xmlns:am3d="http://schemas.microsoft.com/office/drawing/2017/model3d" xmlns:o="urn:schemas-microsoft-com:office:office" xmlns:r="http://schemas.openxmlformats.org/officeDocument/2006/relationships" xmlns:m="http://schemas.openxmlformats.org/officeDocument/2006/math" xmlns:v="urn:schemas-microsoft-com:vml" xmlns:wp14="http://schemas.microsoft.com/office/word/2010/wordprocessingDrawing" xmlns:wp="http://schemas.openxmlformats.org/drawingml/2006/wordprocessingDrawing" xmlns:w10="urn:schemas-microsoft-com:office:word" xmlns:w="http://schemas.openxmlformats.org/wordprocessingml/2006/main" xmlns:w14="http://schemas.microsoft.com/office/word/2010/wordml" xmlns:w15="http://schemas.microsoft.com/office/word/2012/wordml" xmlns:w16cid="http://schemas.microsoft.com/office/word/2016/wordml/cid" xmlns:w16se="http://schemas.microsoft.com/office/word/2015/wordml/symex" xmlns:wpg="http://schemas.microsoft.com/office/word/2010/wordprocessingGroup" xmlns:wpi="http://schemas.microsoft.com/office/word/2010/wordprocessingInk" xmlns:wne="http://schemas.microsoft.com/office/word/2006/wordml" xmlns:wps="http://schemas.microsoft.com/office/word/2010/wordprocessingShape" mc:Ignorable="w14 w15 w16se w16cid wp14">
+<w:footnotes xmlns:wpc="http://schemas.microsoft.com/office/word/2010/wordprocessingCanvas" xmlns:cx="http://schemas.microsoft.com/office/drawing/2014/chartex" xmlns:cx1="http://schemas.microsoft.com/office/drawing/2015/9/8/chartex" xmlns:cx2="http://schemas.microsoft.com/office/drawing/2015/10/21/chartex" xmlns:cx3="http://schemas.microsoft.com/office/drawing/2016/5/9/chartex" xmlns:cx4="http://schemas.microsoft.com/office/drawing/2016/5/10/chartex" xmlns:cx5="http://schemas.microsoft.com/office/drawing/2016/5/11/chartex" xmlns:cx6="http://schemas.microsoft.com/office/drawing/2016/5/12/chartex" xmlns:cx7="http://schemas.microsoft.com/office/drawing/2016/5/13/chartex" xmlns:cx8="http://schemas.microsoft.com/office/drawing/2016/5/14/chartex" xmlns:mc="http://schemas.openxmlformats.org/markup-compatibility/2006" xmlns:aink="http://schemas.microsoft.com/office/drawing/2016/ink" xmlns:am3d="http://schemas.microsoft.com/office/drawing/2017/model3d" xmlns:o="urn:schemas-microsoft-com:office:office" xmlns:r="http://schemas.openxmlformats.org/officeDocument/2006/relationships" xmlns:m="http://schemas.openxmlformats.org/officeDocument/2006/math" xmlns:v="urn:schemas-microsoft-com:vml" xmlns:wp14="http://schemas.microsoft.com/office/word/2010/wordprocessingDrawing" xmlns:wp="http://schemas.openxmlformats.org/drawingml/2006/wordprocessingDrawing" xmlns:w10="urn:schemas-microsoft-com:office:word" xmlns:w="http://schemas.openxmlformats.org/wordprocessingml/2006/main" xmlns:w14="http://schemas.microsoft.com/office/word/2010/wordml" xmlns:w15="http://schemas.microsoft.com/office/word/2012/wordml" xmlns:w16cex="http://schemas.microsoft.com/office/word/2018/wordml/cex" xmlns:w16cid="http://schemas.microsoft.com/office/word/2016/wordml/cid" xmlns:w16="http://schemas.microsoft.com/office/word/2018/wordml" xmlns:w16se="http://schemas.microsoft.com/office/word/2015/wordml/symex" xmlns:wpg="http://schemas.microsoft.com/office/word/2010/wordprocessingGroup" xmlns:wpi="http://schemas.microsoft.com/office/word/2010/wordprocessingInk" xmlns:wne="http://schemas.microsoft.com/office/word/2006/wordml" xmlns:wps="http://schemas.microsoft.com/office/word/2010/wordprocessingShape" mc:Ignorable="w14 w15 w16se w16cid w16 w16cex wp14">
   <w:footnote w:type="separator" w:id="-1">
     <w:p>
       <w:r>
@@ -1516,7 +1528,7 @@
 </file>
 
 <file path=word/header1.xml><?xml version="1.0" encoding="utf-8"?>
-<w:hdr xmlns:wpc="http://schemas.microsoft.com/office/word/2010/wordprocessingCanvas" xmlns:cx="http://schemas.microsoft.com/office/drawing/2014/chartex" xmlns:cx1="http://schemas.microsoft.com/office/drawing/2015/9/8/chartex" xmlns:cx2="http://schemas.microsoft.com/office/drawing/2015/10/21/chartex" xmlns:cx3="http://schemas.microsoft.com/office/drawing/2016/5/9/chartex" xmlns:cx4="http://schemas.microsoft.com/office/drawing/2016/5/10/chartex" xmlns:cx5="http://schemas.microsoft.com/office/drawing/2016/5/11/chartex" xmlns:cx6="http://schemas.microsoft.com/office/drawing/2016/5/12/chartex" xmlns:cx7="http://schemas.microsoft.com/office/drawing/2016/5/13/chartex" xmlns:cx8="http://schemas.microsoft.com/office/drawing/2016/5/14/chartex" xmlns:mc="http://schemas.openxmlformats.org/markup-compatibility/2006" xmlns:aink="http://schemas.microsoft.com/office/drawing/2016/ink" xmlns:am3d="http://schemas.microsoft.com/office/drawing/2017/model3d" xmlns:o="urn:schemas-microsoft-com:office:office" xmlns:r="http://schemas.openxmlformats.org/officeDocument/2006/relationships" xmlns:m="http://schemas.openxmlformats.org/officeDocument/2006/math" xmlns:v="urn:schemas-microsoft-com:vml" xmlns:wp14="http://schemas.microsoft.com/office/word/2010/wordprocessingDrawing" xmlns:wp="http://schemas.openxmlformats.org/drawingml/2006/wordprocessingDrawing" xmlns:w10="urn:schemas-microsoft-com:office:word" xmlns:w="http://schemas.openxmlformats.org/wordprocessingml/2006/main" xmlns:w14="http://schemas.microsoft.com/office/word/2010/wordml" xmlns:w15="http://schemas.microsoft.com/office/word/2012/wordml" xmlns:w16cid="http://schemas.microsoft.com/office/word/2016/wordml/cid" xmlns:w16se="http://schemas.microsoft.com/office/word/2015/wordml/symex" xmlns:wpg="http://schemas.microsoft.com/office/word/2010/wordprocessingGroup" xmlns:wpi="http://schemas.microsoft.com/office/word/2010/wordprocessingInk" xmlns:wne="http://schemas.microsoft.com/office/word/2006/wordml" xmlns:wps="http://schemas.microsoft.com/office/word/2010/wordprocessingShape" mc:Ignorable="w14 w15 w16se w16cid wp14">
+<w:hdr xmlns:wpc="http://schemas.microsoft.com/office/word/2010/wordprocessingCanvas" xmlns:cx="http://schemas.microsoft.com/office/drawing/2014/chartex" xmlns:cx1="http://schemas.microsoft.com/office/drawing/2015/9/8/chartex" xmlns:cx2="http://schemas.microsoft.com/office/drawing/2015/10/21/chartex" xmlns:cx3="http://schemas.microsoft.com/office/drawing/2016/5/9/chartex" xmlns:cx4="http://schemas.microsoft.com/office/drawing/2016/5/10/chartex" xmlns:cx5="http://schemas.microsoft.com/office/drawing/2016/5/11/chartex" xmlns:cx6="http://schemas.microsoft.com/office/drawing/2016/5/12/chartex" xmlns:cx7="http://schemas.microsoft.com/office/drawing/2016/5/13/chartex" xmlns:cx8="http://schemas.microsoft.com/office/drawing/2016/5/14/chartex" xmlns:mc="http://schemas.openxmlformats.org/markup-compatibility/2006" xmlns:aink="http://schemas.microsoft.com/office/drawing/2016/ink" xmlns:am3d="http://schemas.microsoft.com/office/drawing/2017/model3d" xmlns:o="urn:schemas-microsoft-com:office:office" xmlns:r="http://schemas.openxmlformats.org/officeDocument/2006/relationships" xmlns:m="http://schemas.openxmlformats.org/officeDocument/2006/math" xmlns:v="urn:schemas-microsoft-com:vml" xmlns:wp14="http://schemas.microsoft.com/office/word/2010/wordprocessingDrawing" xmlns:wp="http://schemas.openxmlformats.org/drawingml/2006/wordprocessingDrawing" xmlns:w10="urn:schemas-microsoft-com:office:word" xmlns:w="http://schemas.openxmlformats.org/wordprocessingml/2006/main" xmlns:w14="http://schemas.microsoft.com/office/word/2010/wordml" xmlns:w15="http://schemas.microsoft.com/office/word/2012/wordml" xmlns:w16cex="http://schemas.microsoft.com/office/word/2018/wordml/cex" xmlns:w16cid="http://schemas.microsoft.com/office/word/2016/wordml/cid" xmlns:w16="http://schemas.microsoft.com/office/word/2018/wordml" xmlns:w16se="http://schemas.microsoft.com/office/word/2015/wordml/symex" xmlns:wpg="http://schemas.microsoft.com/office/word/2010/wordprocessingGroup" xmlns:wpi="http://schemas.microsoft.com/office/word/2010/wordprocessingInk" xmlns:wne="http://schemas.microsoft.com/office/word/2006/wordml" xmlns:wps="http://schemas.microsoft.com/office/word/2010/wordprocessingShape" mc:Ignorable="w14 w15 w16se w16cid w16 w16cex wp14">
   <w:p>
     <w:pPr>
       <w:pBdr>
@@ -1527,60 +1539,12 @@
         <w:between w:val="nil"/>
       </w:pBdr>
     </w:pPr>
-    <w:r>
-      <w:rPr>
-        <w:noProof/>
-      </w:rPr>
-      <w:drawing>
-        <wp:anchor distT="114300" distB="114300" distL="114300" distR="114300" simplePos="0" relativeHeight="251657216" behindDoc="0" locked="0" layoutInCell="1" hidden="0" allowOverlap="1" wp14:anchorId="783E0C0E" wp14:editId="5D1D2B48">
-          <wp:simplePos x="0" y="0"/>
-          <wp:positionH relativeFrom="margin">
-            <wp:posOffset>5191125</wp:posOffset>
-          </wp:positionH>
-          <wp:positionV relativeFrom="paragraph">
-            <wp:posOffset>161925</wp:posOffset>
-          </wp:positionV>
-          <wp:extent cx="1162050" cy="1162050"/>
-          <wp:effectExtent l="0" t="0" r="0" b="0"/>
-          <wp:wrapTopAndBottom distT="114300" distB="114300"/>
-          <wp:docPr id="1" name="image2.png"/>
-          <wp:cNvGraphicFramePr/>
-          <a:graphic xmlns:a="http://schemas.openxmlformats.org/drawingml/2006/main">
-            <a:graphicData uri="http://schemas.openxmlformats.org/drawingml/2006/picture">
-              <pic:pic xmlns:pic="http://schemas.openxmlformats.org/drawingml/2006/picture">
-                <pic:nvPicPr>
-                  <pic:cNvPr id="0" name="image2.png"/>
-                  <pic:cNvPicPr preferRelativeResize="0"/>
-                </pic:nvPicPr>
-                <pic:blipFill>
-                  <a:blip r:embed="rId1"/>
-                  <a:srcRect/>
-                  <a:stretch>
-                    <a:fillRect/>
-                  </a:stretch>
-                </pic:blipFill>
-                <pic:spPr>
-                  <a:xfrm>
-                    <a:off x="0" y="0"/>
-                    <a:ext cx="1162050" cy="1162050"/>
-                  </a:xfrm>
-                  <a:prstGeom prst="rect">
-                    <a:avLst/>
-                  </a:prstGeom>
-                  <a:ln/>
-                </pic:spPr>
-              </pic:pic>
-            </a:graphicData>
-          </a:graphic>
-        </wp:anchor>
-      </w:drawing>
-    </w:r>
   </w:p>
 </w:hdr>
 </file>
 
 <file path=word/header2.xml><?xml version="1.0" encoding="utf-8"?>
-<w:hdr xmlns:wpc="http://schemas.microsoft.com/office/word/2010/wordprocessingCanvas" xmlns:cx="http://schemas.microsoft.com/office/drawing/2014/chartex" xmlns:cx1="http://schemas.microsoft.com/office/drawing/2015/9/8/chartex" xmlns:cx2="http://schemas.microsoft.com/office/drawing/2015/10/21/chartex" xmlns:cx3="http://schemas.microsoft.com/office/drawing/2016/5/9/chartex" xmlns:cx4="http://schemas.microsoft.com/office/drawing/2016/5/10/chartex" xmlns:cx5="http://schemas.microsoft.com/office/drawing/2016/5/11/chartex" xmlns:cx6="http://schemas.microsoft.com/office/drawing/2016/5/12/chartex" xmlns:cx7="http://schemas.microsoft.com/office/drawing/2016/5/13/chartex" xmlns:cx8="http://schemas.microsoft.com/office/drawing/2016/5/14/chartex" xmlns:mc="http://schemas.openxmlformats.org/markup-compatibility/2006" xmlns:aink="http://schemas.microsoft.com/office/drawing/2016/ink" xmlns:am3d="http://schemas.microsoft.com/office/drawing/2017/model3d" xmlns:o="urn:schemas-microsoft-com:office:office" xmlns:r="http://schemas.openxmlformats.org/officeDocument/2006/relationships" xmlns:m="http://schemas.openxmlformats.org/officeDocument/2006/math" xmlns:v="urn:schemas-microsoft-com:vml" xmlns:wp14="http://schemas.microsoft.com/office/word/2010/wordprocessingDrawing" xmlns:wp="http://schemas.openxmlformats.org/drawingml/2006/wordprocessingDrawing" xmlns:w10="urn:schemas-microsoft-com:office:word" xmlns:w="http://schemas.openxmlformats.org/wordprocessingml/2006/main" xmlns:w14="http://schemas.microsoft.com/office/word/2010/wordml" xmlns:w15="http://schemas.microsoft.com/office/word/2012/wordml" xmlns:w16cid="http://schemas.microsoft.com/office/word/2016/wordml/cid" xmlns:w16se="http://schemas.microsoft.com/office/word/2015/wordml/symex" xmlns:wpg="http://schemas.microsoft.com/office/word/2010/wordprocessingGroup" xmlns:wpi="http://schemas.microsoft.com/office/word/2010/wordprocessingInk" xmlns:wne="http://schemas.microsoft.com/office/word/2006/wordml" xmlns:wps="http://schemas.microsoft.com/office/word/2010/wordprocessingShape" mc:Ignorable="w14 w15 w16se w16cid wp14">
+<w:hdr xmlns:wpc="http://schemas.microsoft.com/office/word/2010/wordprocessingCanvas" xmlns:cx="http://schemas.microsoft.com/office/drawing/2014/chartex" xmlns:cx1="http://schemas.microsoft.com/office/drawing/2015/9/8/chartex" xmlns:cx2="http://schemas.microsoft.com/office/drawing/2015/10/21/chartex" xmlns:cx3="http://schemas.microsoft.com/office/drawing/2016/5/9/chartex" xmlns:cx4="http://schemas.microsoft.com/office/drawing/2016/5/10/chartex" xmlns:cx5="http://schemas.microsoft.com/office/drawing/2016/5/11/chartex" xmlns:cx6="http://schemas.microsoft.com/office/drawing/2016/5/12/chartex" xmlns:cx7="http://schemas.microsoft.com/office/drawing/2016/5/13/chartex" xmlns:cx8="http://schemas.microsoft.com/office/drawing/2016/5/14/chartex" xmlns:mc="http://schemas.openxmlformats.org/markup-compatibility/2006" xmlns:aink="http://schemas.microsoft.com/office/drawing/2016/ink" xmlns:am3d="http://schemas.microsoft.com/office/drawing/2017/model3d" xmlns:o="urn:schemas-microsoft-com:office:office" xmlns:r="http://schemas.openxmlformats.org/officeDocument/2006/relationships" xmlns:m="http://schemas.openxmlformats.org/officeDocument/2006/math" xmlns:v="urn:schemas-microsoft-com:vml" xmlns:wp14="http://schemas.microsoft.com/office/word/2010/wordprocessingDrawing" xmlns:wp="http://schemas.openxmlformats.org/drawingml/2006/wordprocessingDrawing" xmlns:w10="urn:schemas-microsoft-com:office:word" xmlns:w="http://schemas.openxmlformats.org/wordprocessingml/2006/main" xmlns:w14="http://schemas.microsoft.com/office/word/2010/wordml" xmlns:w15="http://schemas.microsoft.com/office/word/2012/wordml" xmlns:w16cex="http://schemas.microsoft.com/office/word/2018/wordml/cex" xmlns:w16cid="http://schemas.microsoft.com/office/word/2016/wordml/cid" xmlns:w16="http://schemas.microsoft.com/office/word/2018/wordml" xmlns:w16se="http://schemas.microsoft.com/office/word/2015/wordml/symex" xmlns:wpg="http://schemas.microsoft.com/office/word/2010/wordprocessingGroup" xmlns:wpi="http://schemas.microsoft.com/office/word/2010/wordprocessingInk" xmlns:wne="http://schemas.microsoft.com/office/word/2006/wordml" xmlns:wps="http://schemas.microsoft.com/office/word/2010/wordprocessingShape" mc:Ignorable="w14 w15 w16se w16cid w16 w16cex wp14">
   <w:p>
     <w:pPr>
       <w:pBdr>
@@ -1596,7 +1560,7 @@
 </file>
 
 <file path=word/numbering.xml><?xml version="1.0" encoding="utf-8"?>
-<w:numbering xmlns:wpc="http://schemas.microsoft.com/office/word/2010/wordprocessingCanvas" xmlns:cx="http://schemas.microsoft.com/office/drawing/2014/chartex" xmlns:cx1="http://schemas.microsoft.com/office/drawing/2015/9/8/chartex" xmlns:cx2="http://schemas.microsoft.com/office/drawing/2015/10/21/chartex" xmlns:cx3="http://schemas.microsoft.com/office/drawing/2016/5/9/chartex" xmlns:cx4="http://schemas.microsoft.com/office/drawing/2016/5/10/chartex" xmlns:cx5="http://schemas.microsoft.com/office/drawing/2016/5/11/chartex" xmlns:cx6="http://schemas.microsoft.com/office/drawing/2016/5/12/chartex" xmlns:cx7="http://schemas.microsoft.com/office/drawing/2016/5/13/chartex" xmlns:cx8="http://schemas.microsoft.com/office/drawing/2016/5/14/chartex" xmlns:mc="http://schemas.openxmlformats.org/markup-compatibility/2006" xmlns:aink="http://schemas.microsoft.com/office/drawing/2016/ink" xmlns:am3d="http://schemas.microsoft.com/office/drawing/2017/model3d" xmlns:o="urn:schemas-microsoft-com:office:office" xmlns:r="http://schemas.openxmlformats.org/officeDocument/2006/relationships" xmlns:m="http://schemas.openxmlformats.org/officeDocument/2006/math" xmlns:v="urn:schemas-microsoft-com:vml" xmlns:wp14="http://schemas.microsoft.com/office/word/2010/wordprocessingDrawing" xmlns:wp="http://schemas.openxmlformats.org/drawingml/2006/wordprocessingDrawing" xmlns:w10="urn:schemas-microsoft-com:office:word" xmlns:w="http://schemas.openxmlformats.org/wordprocessingml/2006/main" xmlns:w14="http://schemas.microsoft.com/office/word/2010/wordml" xmlns:w15="http://schemas.microsoft.com/office/word/2012/wordml" xmlns:w16cid="http://schemas.microsoft.com/office/word/2016/wordml/cid" xmlns:w16se="http://schemas.microsoft.com/office/word/2015/wordml/symex" xmlns:wpg="http://schemas.microsoft.com/office/word/2010/wordprocessingGroup" xmlns:wpi="http://schemas.microsoft.com/office/word/2010/wordprocessingInk" xmlns:wne="http://schemas.microsoft.com/office/word/2006/wordml" xmlns:wps="http://schemas.microsoft.com/office/word/2010/wordprocessingShape" mc:Ignorable="w14 w15 w16se w16cid wp14">
+<w:numbering xmlns:wpc="http://schemas.microsoft.com/office/word/2010/wordprocessingCanvas" xmlns:cx="http://schemas.microsoft.com/office/drawing/2014/chartex" xmlns:cx1="http://schemas.microsoft.com/office/drawing/2015/9/8/chartex" xmlns:cx2="http://schemas.microsoft.com/office/drawing/2015/10/21/chartex" xmlns:cx3="http://schemas.microsoft.com/office/drawing/2016/5/9/chartex" xmlns:cx4="http://schemas.microsoft.com/office/drawing/2016/5/10/chartex" xmlns:cx5="http://schemas.microsoft.com/office/drawing/2016/5/11/chartex" xmlns:cx6="http://schemas.microsoft.com/office/drawing/2016/5/12/chartex" xmlns:cx7="http://schemas.microsoft.com/office/drawing/2016/5/13/chartex" xmlns:cx8="http://schemas.microsoft.com/office/drawing/2016/5/14/chartex" xmlns:mc="http://schemas.openxmlformats.org/markup-compatibility/2006" xmlns:aink="http://schemas.microsoft.com/office/drawing/2016/ink" xmlns:am3d="http://schemas.microsoft.com/office/drawing/2017/model3d" xmlns:o="urn:schemas-microsoft-com:office:office" xmlns:r="http://schemas.openxmlformats.org/officeDocument/2006/relationships" xmlns:m="http://schemas.openxmlformats.org/officeDocument/2006/math" xmlns:v="urn:schemas-microsoft-com:vml" xmlns:wp14="http://schemas.microsoft.com/office/word/2010/wordprocessingDrawing" xmlns:wp="http://schemas.openxmlformats.org/drawingml/2006/wordprocessingDrawing" xmlns:w10="urn:schemas-microsoft-com:office:word" xmlns:w="http://schemas.openxmlformats.org/wordprocessingml/2006/main" xmlns:w14="http://schemas.microsoft.com/office/word/2010/wordml" xmlns:w15="http://schemas.microsoft.com/office/word/2012/wordml" xmlns:w16cex="http://schemas.microsoft.com/office/word/2018/wordml/cex" xmlns:w16cid="http://schemas.microsoft.com/office/word/2016/wordml/cid" xmlns:w16="http://schemas.microsoft.com/office/word/2018/wordml" xmlns:w16se="http://schemas.microsoft.com/office/word/2015/wordml/symex" xmlns:wpg="http://schemas.microsoft.com/office/word/2010/wordprocessingGroup" xmlns:wpi="http://schemas.microsoft.com/office/word/2010/wordprocessingInk" xmlns:wne="http://schemas.microsoft.com/office/word/2006/wordml" xmlns:wps="http://schemas.microsoft.com/office/word/2010/wordprocessingShape" mc:Ignorable="w14 w15 w16se w16cid w16 w16cex wp14">
   <w:abstractNum w:abstractNumId="0" w15:restartNumberingAfterBreak="0">
     <w:nsid w:val="004173DB"/>
     <w:multiLevelType w:val="hybridMultilevel"/>
@@ -4905,7 +4869,7 @@
 </file>
 
 <file path=word/styles.xml><?xml version="1.0" encoding="utf-8"?>
-<w:styles xmlns:mc="http://schemas.openxmlformats.org/markup-compatibility/2006" xmlns:r="http://schemas.openxmlformats.org/officeDocument/2006/relationships" xmlns:w="http://schemas.openxmlformats.org/wordprocessingml/2006/main" xmlns:w14="http://schemas.microsoft.com/office/word/2010/wordml" xmlns:w15="http://schemas.microsoft.com/office/word/2012/wordml" xmlns:w16cid="http://schemas.microsoft.com/office/word/2016/wordml/cid" xmlns:w16se="http://schemas.microsoft.com/office/word/2015/wordml/symex" mc:Ignorable="w14 w15 w16se w16cid">
+<w:styles xmlns:mc="http://schemas.openxmlformats.org/markup-compatibility/2006" xmlns:r="http://schemas.openxmlformats.org/officeDocument/2006/relationships" xmlns:w="http://schemas.openxmlformats.org/wordprocessingml/2006/main" xmlns:w14="http://schemas.microsoft.com/office/word/2010/wordml" xmlns:w15="http://schemas.microsoft.com/office/word/2012/wordml" xmlns:w16cex="http://schemas.microsoft.com/office/word/2018/wordml/cex" xmlns:w16cid="http://schemas.microsoft.com/office/word/2016/wordml/cid" xmlns:w16="http://schemas.microsoft.com/office/word/2018/wordml" xmlns:w16se="http://schemas.microsoft.com/office/word/2015/wordml/symex" mc:Ignorable="w14 w15 w16se w16cid w16 w16cex">
   <w:docDefaults>
     <w:rPrDefault>
       <w:rPr>
@@ -4921,7 +4885,7 @@
       </w:pPr>
     </w:pPrDefault>
   </w:docDefaults>
-  <w:latentStyles w:defLockedState="0" w:defUIPriority="99" w:defSemiHidden="0" w:defUnhideWhenUsed="0" w:defQFormat="0" w:count="375">
+  <w:latentStyles w:defLockedState="0" w:defUIPriority="99" w:defSemiHidden="0" w:defUnhideWhenUsed="0" w:defQFormat="0" w:count="376">
     <w:lsdException w:name="Normal" w:uiPriority="0" w:qFormat="1"/>
     <w:lsdException w:name="heading 1" w:uiPriority="9" w:qFormat="1"/>
     <w:lsdException w:name="heading 2" w:semiHidden="1" w:uiPriority="9" w:unhideWhenUsed="1" w:qFormat="1"/>
@@ -5027,7 +4991,6 @@
     <w:lsdException w:name="HTML Sample" w:semiHidden="1" w:unhideWhenUsed="1"/>
     <w:lsdException w:name="HTML Typewriter" w:semiHidden="1" w:unhideWhenUsed="1"/>
     <w:lsdException w:name="HTML Variable" w:semiHidden="1" w:unhideWhenUsed="1"/>
-    <w:lsdException w:name="Normal Table" w:semiHidden="1" w:unhideWhenUsed="1"/>
     <w:lsdException w:name="annotation subject" w:semiHidden="1" w:unhideWhenUsed="1"/>
     <w:lsdException w:name="No List" w:semiHidden="1" w:unhideWhenUsed="1"/>
     <w:lsdException w:name="Outline List 1" w:semiHidden="1" w:unhideWhenUsed="1"/>
@@ -5074,10 +5037,8 @@
     <w:lsdException w:name="Table Subtle 2" w:semiHidden="1" w:unhideWhenUsed="1"/>
     <w:lsdException w:name="Table Web 1" w:semiHidden="1" w:unhideWhenUsed="1"/>
     <w:lsdException w:name="Table Web 2" w:semiHidden="1" w:unhideWhenUsed="1"/>
-    <w:lsdException w:name="Table Web 3" w:semiHidden="1" w:unhideWhenUsed="1"/>
     <w:lsdException w:name="Balloon Text" w:semiHidden="1" w:unhideWhenUsed="1"/>
     <w:lsdException w:name="Table Grid" w:uiPriority="59"/>
-    <w:lsdException w:name="Table Theme" w:semiHidden="1" w:unhideWhenUsed="1"/>
     <w:lsdException w:name="Placeholder Text" w:semiHidden="1"/>
     <w:lsdException w:name="No Spacing" w:uiPriority="1" w:qFormat="1"/>
     <w:lsdException w:name="Light Shading" w:uiPriority="60"/>
@@ -5297,6 +5258,7 @@
     <w:lsdException w:name="Smart Hyperlink" w:semiHidden="1" w:unhideWhenUsed="1"/>
     <w:lsdException w:name="Hashtag" w:semiHidden="1" w:unhideWhenUsed="1"/>
     <w:lsdException w:name="Unresolved Mention" w:semiHidden="1" w:unhideWhenUsed="1"/>
+    <w:lsdException w:name="Smart Link" w:semiHidden="1" w:unhideWhenUsed="1"/>
   </w:latentStyles>
   <w:style w:type="paragraph" w:default="1" w:styleId="Normal">
     <w:name w:val="Normal"/>
@@ -6175,15 +6137,6 @@
 </file>
 
 <file path=customXml/item1.xml><?xml version="1.0" encoding="utf-8"?>
-<?mso-contentType ?>
-<FormTemplates xmlns="http://schemas.microsoft.com/sharepoint/v3/contenttype/forms">
-  <Display>DocumentLibraryForm</Display>
-  <Edit>DocumentLibraryForm</Edit>
-  <New>DocumentLibraryForm</New>
-</FormTemplates>
-</file>
-
-<file path=customXml/item2.xml><?xml version="1.0" encoding="utf-8"?>
 <ct:contentTypeSchema xmlns:ct="http://schemas.microsoft.com/office/2006/metadata/contentType" xmlns:ma="http://schemas.microsoft.com/office/2006/metadata/properties/metaAttributes" ct:_="" ma:_="" ma:contentTypeName="Document" ma:contentTypeID="0x01010016F4542A8E7DD640B3BC4F081D67BD17" ma:contentTypeVersion="12" ma:contentTypeDescription="Create a new document." ma:contentTypeScope="" ma:versionID="27c2dbada59f2179a6cad865b3b91926">
   <xsd:schema xmlns:xsd="http://www.w3.org/2001/XMLSchema" xmlns:xs="http://www.w3.org/2001/XMLSchema" xmlns:p="http://schemas.microsoft.com/office/2006/metadata/properties" xmlns:ns2="6ac566f0-206d-4bc5-bcec-ce830458d3f1" xmlns:ns3="4ba0a89f-8d28-45b8-8c8a-cf56563c9d8a" targetNamespace="http://schemas.microsoft.com/office/2006/metadata/properties" ma:root="true" ma:fieldsID="bbbd863d49b046c436f58500a7a6c075" ns2:_="" ns3:_="">
     <xsd:import namespace="6ac566f0-206d-4bc5-bcec-ce830458d3f1"/>
@@ -6380,6 +6333,15 @@
 </ct:contentTypeSchema>
 </file>
 
+<file path=customXml/item2.xml><?xml version="1.0" encoding="utf-8"?>
+<?mso-contentType ?>
+<FormTemplates xmlns="http://schemas.microsoft.com/sharepoint/v3/contenttype/forms">
+  <Display>DocumentLibraryForm</Display>
+  <Edit>DocumentLibraryForm</Edit>
+  <New>DocumentLibraryForm</New>
+</FormTemplates>
+</file>
+
 <file path=customXml/item3.xml><?xml version="1.0" encoding="utf-8"?>
 <p:properties xmlns:p="http://schemas.microsoft.com/office/2006/metadata/properties" xmlns:xsi="http://www.w3.org/2001/XMLSchema-instance" xmlns:pc="http://schemas.microsoft.com/office/infopath/2007/PartnerControls">
   <documentManagement/>
@@ -6387,14 +6349,6 @@
 </file>
 
 <file path=customXml/itemProps1.xml><?xml version="1.0" encoding="utf-8"?>
-<ds:datastoreItem xmlns:ds="http://schemas.openxmlformats.org/officeDocument/2006/customXml" ds:itemID="{AF690011-DE0B-4F69-ABFB-690552A9337D}">
-  <ds:schemaRefs>
-    <ds:schemaRef ds:uri="http://schemas.microsoft.com/sharepoint/v3/contenttype/forms"/>
-  </ds:schemaRefs>
-</ds:datastoreItem>
-</file>
-
-<file path=customXml/itemProps2.xml><?xml version="1.0" encoding="utf-8"?>
 <ds:datastoreItem xmlns:ds="http://schemas.openxmlformats.org/officeDocument/2006/customXml" ds:itemID="{7A4D9BC2-F823-4E9F-B193-E87001CD10B4}">
   <ds:schemaRefs>
     <ds:schemaRef ds:uri="http://schemas.microsoft.com/office/2006/metadata/contentType"/>
@@ -6413,6 +6367,14 @@
 </ds:datastoreItem>
 </file>
 
+<file path=customXml/itemProps2.xml><?xml version="1.0" encoding="utf-8"?>
+<ds:datastoreItem xmlns:ds="http://schemas.openxmlformats.org/officeDocument/2006/customXml" ds:itemID="{AF690011-DE0B-4F69-ABFB-690552A9337D}">
+  <ds:schemaRefs>
+    <ds:schemaRef ds:uri="http://schemas.microsoft.com/sharepoint/v3/contenttype/forms"/>
+  </ds:schemaRefs>
+</ds:datastoreItem>
+</file>
+
 <file path=customXml/itemProps3.xml><?xml version="1.0" encoding="utf-8"?>
 <ds:datastoreItem xmlns:ds="http://schemas.openxmlformats.org/officeDocument/2006/customXml" ds:itemID="{35A48CE1-F8EF-4B81-B6B6-5BD9516503DE}">
   <ds:schemaRefs>

</xml_diff>

<commit_message>
I have almost completed the documentation for the project. I will be asking aaron tomorrow about the specifics to what i can improve on and what is the limit to the submission.
</commit_message>
<xml_diff>
--- a/2020 ICT50215 Artificial Intelligence for Games - TDD Template.docx
+++ b/2020 ICT50215 Artificial Intelligence for Games - TDD Template.docx
@@ -1081,21 +1081,7 @@
           <w:sz w:val="24"/>
         </w:rPr>
         <w:lastRenderedPageBreak/>
-        <w:t xml:space="preserve">Diagram </w:t>
-      </w:r>
-      <w:r>
-        <w:rPr>
-          <w:b/>
-          <w:sz w:val="24"/>
-        </w:rPr>
-        <w:t>of the Police</w:t>
-      </w:r>
-      <w:r>
-        <w:rPr>
-          <w:b/>
-          <w:sz w:val="24"/>
-        </w:rPr>
-        <w:t xml:space="preserve"> behaviours within the game.</w:t>
+        <w:t>Diagram of the Police behaviours within the game.</w:t>
       </w:r>
     </w:p>
     <w:p>
@@ -1166,15 +1152,80 @@
     <w:p>
       <w:pPr>
         <w:pStyle w:val="NoSpacing"/>
-      </w:pPr>
-      <w:r>
+        <w:rPr>
+          <w:sz w:val="24"/>
+          <w:szCs w:val="24"/>
+        </w:rPr>
+      </w:pPr>
+      <w:r>
+        <w:rPr>
+          <w:sz w:val="24"/>
+          <w:szCs w:val="24"/>
+        </w:rPr>
         <w:t xml:space="preserve">In terms of interactions, </w:t>
       </w:r>
       <w:r>
-        <w:t xml:space="preserve">if the robber comes within the radius of the police, the robber will use the flee behaviour to run away from the police whilst the police will use the seek behaviour to run towards the robber. As the robber is slower than the police, the police will eventually catch the robber. </w:t>
-      </w:r>
-      <w:r>
-        <w:t>When the robber is out of the radius of the police, the robber will return to their path finding algorithm to find the money bags. When the police capture the robber, the robber will disappear from the screen as they will be considered captured.</w:t>
+        <w:rPr>
+          <w:sz w:val="24"/>
+          <w:szCs w:val="24"/>
+        </w:rPr>
+        <w:t xml:space="preserve">if the robber comes within the radius of the police, the robber will use the flee behaviour to run away from the police whilst the police will use the seek behaviour to run towards the robber. As the robber is </w:t>
+      </w:r>
+      <w:r>
+        <w:rPr>
+          <w:sz w:val="24"/>
+          <w:szCs w:val="24"/>
+        </w:rPr>
+        <w:t>faster</w:t>
+      </w:r>
+      <w:r>
+        <w:rPr>
+          <w:sz w:val="24"/>
+          <w:szCs w:val="24"/>
+        </w:rPr>
+        <w:t xml:space="preserve"> than the police, the </w:t>
+      </w:r>
+      <w:r>
+        <w:rPr>
+          <w:sz w:val="24"/>
+          <w:szCs w:val="24"/>
+        </w:rPr>
+        <w:t>robber</w:t>
+      </w:r>
+      <w:r>
+        <w:rPr>
+          <w:sz w:val="24"/>
+          <w:szCs w:val="24"/>
+        </w:rPr>
+        <w:t xml:space="preserve"> will eventually </w:t>
+      </w:r>
+      <w:r>
+        <w:rPr>
+          <w:sz w:val="24"/>
+          <w:szCs w:val="24"/>
+        </w:rPr>
+        <w:t>run away</w:t>
+      </w:r>
+      <w:r>
+        <w:rPr>
+          <w:sz w:val="24"/>
+          <w:szCs w:val="24"/>
+        </w:rPr>
+        <w:t xml:space="preserve"> </w:t>
+      </w:r>
+      <w:r>
+        <w:rPr>
+          <w:sz w:val="24"/>
+          <w:szCs w:val="24"/>
+        </w:rPr>
+        <w:t xml:space="preserve">from the police. </w:t>
+      </w:r>
+      <w:r>
+        <w:rPr>
+          <w:sz w:val="24"/>
+          <w:szCs w:val="24"/>
+        </w:rPr>
+        <w:t>When the robber is out of the radius of the police, the robber will return to their path finding algorithm to find the money bags.</w:t>
       </w:r>
     </w:p>
     <w:p>
@@ -1210,20 +1261,44 @@
       <w:pPr>
         <w:pStyle w:val="NoSpacing"/>
         <w:ind w:left="720"/>
-      </w:pPr>
-      <w:r>
+        <w:rPr>
+          <w:sz w:val="24"/>
+          <w:szCs w:val="24"/>
+        </w:rPr>
+      </w:pPr>
+      <w:r>
+        <w:rPr>
+          <w:sz w:val="24"/>
+          <w:szCs w:val="24"/>
+        </w:rPr>
         <w:t xml:space="preserve">The player would be able to press tab to view </w:t>
       </w:r>
       <w:r>
+        <w:rPr>
+          <w:sz w:val="24"/>
+          <w:szCs w:val="24"/>
+        </w:rPr>
         <w:t>all</w:t>
       </w:r>
       <w:r>
+        <w:rPr>
+          <w:sz w:val="24"/>
+          <w:szCs w:val="24"/>
+        </w:rPr>
         <w:t xml:space="preserve"> the nodes and movements that the </w:t>
       </w:r>
       <w:r>
+        <w:rPr>
+          <w:sz w:val="24"/>
+          <w:szCs w:val="24"/>
+        </w:rPr>
         <w:t>robbers and police</w:t>
       </w:r>
       <w:r>
+        <w:rPr>
+          <w:sz w:val="24"/>
+          <w:szCs w:val="24"/>
+        </w:rPr>
         <w:t xml:space="preserve"> will be performing whilst the program is running.</w:t>
       </w:r>
     </w:p>
@@ -1246,17 +1321,37 @@
     <w:p>
       <w:pPr>
         <w:pStyle w:val="NoSpacing"/>
-      </w:pPr>
-      <w:r>
+        <w:rPr>
+          <w:sz w:val="24"/>
+          <w:szCs w:val="24"/>
+        </w:rPr>
+      </w:pPr>
+      <w:r>
+        <w:rPr>
+          <w:sz w:val="24"/>
+          <w:szCs w:val="24"/>
+        </w:rPr>
         <w:t>In relation to the Tiled software, I will be using certain tiles to make the map</w:t>
       </w:r>
       <w:r>
+        <w:rPr>
+          <w:sz w:val="24"/>
+          <w:szCs w:val="24"/>
+        </w:rPr>
         <w:t>, the robber and</w:t>
       </w:r>
       <w:r>
+        <w:rPr>
+          <w:sz w:val="24"/>
+          <w:szCs w:val="24"/>
+        </w:rPr>
         <w:t xml:space="preserve"> the police.</w:t>
       </w:r>
       <w:r>
+        <w:rPr>
+          <w:sz w:val="24"/>
+          <w:szCs w:val="24"/>
+        </w:rPr>
         <w:t xml:space="preserve"> </w:t>
       </w:r>
     </w:p>
@@ -1342,7 +1437,6 @@
           <w:sz w:val="28"/>
           <w:u w:val="single"/>
         </w:rPr>
-        <w:lastRenderedPageBreak/>
         <w:t>Third Party graphical implementations:</w:t>
       </w:r>
     </w:p>
@@ -1358,19 +1452,62 @@
           <w:ilvl w:val="0"/>
           <w:numId w:val="28"/>
         </w:numPr>
-      </w:pPr>
-      <w:r>
+        <w:rPr>
+          <w:b/>
+          <w:bCs/>
+          <w:sz w:val="28"/>
+          <w:szCs w:val="28"/>
+        </w:rPr>
+      </w:pPr>
+      <w:r>
+        <w:rPr>
+          <w:b/>
+          <w:bCs/>
+          <w:sz w:val="28"/>
+          <w:szCs w:val="28"/>
+        </w:rPr>
         <w:t xml:space="preserve">Evaluation of the </w:t>
       </w:r>
       <w:r>
+        <w:rPr>
+          <w:b/>
+          <w:bCs/>
+          <w:sz w:val="28"/>
+          <w:szCs w:val="28"/>
+        </w:rPr>
         <w:t>framework’s</w:t>
       </w:r>
       <w:r>
+        <w:rPr>
+          <w:b/>
+          <w:bCs/>
+          <w:sz w:val="28"/>
+          <w:szCs w:val="28"/>
+        </w:rPr>
         <w:t xml:space="preserve"> suitability</w:t>
       </w:r>
       <w:r>
+        <w:rPr>
+          <w:b/>
+          <w:bCs/>
+          <w:sz w:val="28"/>
+          <w:szCs w:val="28"/>
+        </w:rPr>
         <w:t>:</w:t>
       </w:r>
+    </w:p>
+    <w:p>
+      <w:pPr>
+        <w:pStyle w:val="NoSpacing"/>
+      </w:pPr>
+      <w:r>
+        <w:t>Within the solution, I had to make the project initially very hacky. This was to sustain its suitability to work to the requirements of the document. However, reflecting upon the solution, the way to make the project less “hacky” would be to convert variables to member variables so that they can be controlled and changed during runtime instead of in console. This can be considered as controlled variables that would affect the motion of the game, such as the players speed and radius.</w:t>
+      </w:r>
+    </w:p>
+    <w:p>
+      <w:pPr>
+        <w:pStyle w:val="NoSpacing"/>
+      </w:pPr>
     </w:p>
     <w:p>
       <w:pPr>
@@ -1379,13 +1516,81 @@
           <w:ilvl w:val="0"/>
           <w:numId w:val="28"/>
         </w:numPr>
-      </w:pPr>
-      <w:r>
+        <w:rPr>
+          <w:b/>
+          <w:bCs/>
+          <w:sz w:val="28"/>
+          <w:szCs w:val="28"/>
+        </w:rPr>
+      </w:pPr>
+      <w:r>
+        <w:rPr>
+          <w:b/>
+          <w:bCs/>
+          <w:sz w:val="28"/>
+          <w:szCs w:val="28"/>
+        </w:rPr>
         <w:t>Technical impact of the framework</w:t>
       </w:r>
       <w:r>
+        <w:rPr>
+          <w:b/>
+          <w:bCs/>
+          <w:sz w:val="28"/>
+          <w:szCs w:val="28"/>
+        </w:rPr>
         <w:t>:</w:t>
       </w:r>
+    </w:p>
+    <w:p>
+      <w:pPr>
+        <w:pStyle w:val="NoSpacing"/>
+        <w:rPr>
+          <w:sz w:val="24"/>
+          <w:szCs w:val="24"/>
+        </w:rPr>
+      </w:pPr>
+    </w:p>
+    <w:p>
+      <w:pPr>
+        <w:pStyle w:val="NoSpacing"/>
+      </w:pPr>
+      <w:r>
+        <w:t xml:space="preserve">In terms of checking every node within the game for path finding for visited and stack from one position to another, it is one of the slowest methods to find a fast path to the end location. The use of the O(N) is quite slow as the larger the project gets, the longer the time it takes to find the path. For example, if the path is twice as long, the time will be twice as long. The best approach </w:t>
+      </w:r>
+      <w:r>
+        <w:t>to the</w:t>
+      </w:r>
+      <w:r>
+        <w:t xml:space="preserve"> problem would be using the O(</w:t>
+      </w:r>
+      <w:proofErr w:type="spellStart"/>
+      <w:r>
+        <w:t>logn</w:t>
+      </w:r>
+      <w:proofErr w:type="spellEnd"/>
+      <w:r>
+        <w:t>) notation as</w:t>
+      </w:r>
+      <w:r>
+        <w:t xml:space="preserve"> the larger the path or the project gets, the least amount of time is needed to find the path. </w:t>
+      </w:r>
+    </w:p>
+    <w:p>
+      <w:pPr>
+        <w:pStyle w:val="NoSpacing"/>
+      </w:pPr>
+    </w:p>
+    <w:p>
+      <w:pPr>
+        <w:pStyle w:val="NoSpacing"/>
+        <w:rPr>
+          <w:b/>
+          <w:bCs/>
+          <w:sz w:val="28"/>
+          <w:szCs w:val="28"/>
+        </w:rPr>
+      </w:pPr>
     </w:p>
     <w:p>
       <w:pPr>
@@ -1394,11 +1599,29 @@
           <w:ilvl w:val="0"/>
           <w:numId w:val="28"/>
         </w:numPr>
-      </w:pPr>
-      <w:r>
+        <w:rPr>
+          <w:b/>
+          <w:bCs/>
+          <w:sz w:val="28"/>
+          <w:szCs w:val="28"/>
+        </w:rPr>
+      </w:pPr>
+      <w:r>
+        <w:rPr>
+          <w:b/>
+          <w:bCs/>
+          <w:sz w:val="28"/>
+          <w:szCs w:val="28"/>
+        </w:rPr>
         <w:t>Framework licensing</w:t>
       </w:r>
       <w:r>
+        <w:rPr>
+          <w:b/>
+          <w:bCs/>
+          <w:sz w:val="28"/>
+          <w:szCs w:val="28"/>
+        </w:rPr>
         <w:t>, any licensing issues:</w:t>
       </w:r>
     </w:p>
@@ -1420,6 +1643,162 @@
     <w:p>
       <w:pPr>
         <w:pStyle w:val="NoSpacing"/>
+        <w:ind w:left="720"/>
+      </w:pPr>
+    </w:p>
+    <w:p>
+      <w:pPr>
+        <w:pStyle w:val="NoSpacing"/>
+        <w:ind w:left="720"/>
+      </w:pPr>
+    </w:p>
+    <w:p>
+      <w:pPr>
+        <w:pStyle w:val="NoSpacing"/>
+        <w:ind w:left="720"/>
+      </w:pPr>
+    </w:p>
+    <w:p>
+      <w:pPr>
+        <w:pStyle w:val="NoSpacing"/>
+        <w:ind w:left="720"/>
+      </w:pPr>
+    </w:p>
+    <w:p>
+      <w:pPr>
+        <w:pStyle w:val="NoSpacing"/>
+        <w:ind w:left="720"/>
+      </w:pPr>
+    </w:p>
+    <w:p>
+      <w:pPr>
+        <w:pStyle w:val="NoSpacing"/>
+        <w:ind w:left="720"/>
+      </w:pPr>
+    </w:p>
+    <w:p>
+      <w:pPr>
+        <w:pStyle w:val="NoSpacing"/>
+        <w:ind w:left="720"/>
+      </w:pPr>
+    </w:p>
+    <w:p>
+      <w:pPr>
+        <w:pStyle w:val="NoSpacing"/>
+        <w:ind w:left="720"/>
+      </w:pPr>
+    </w:p>
+    <w:p>
+      <w:pPr>
+        <w:pStyle w:val="NoSpacing"/>
+        <w:ind w:left="720"/>
+      </w:pPr>
+    </w:p>
+    <w:p>
+      <w:pPr>
+        <w:pStyle w:val="NoSpacing"/>
+        <w:ind w:left="720"/>
+      </w:pPr>
+    </w:p>
+    <w:p>
+      <w:pPr>
+        <w:pStyle w:val="NoSpacing"/>
+        <w:ind w:left="720"/>
+      </w:pPr>
+    </w:p>
+    <w:p>
+      <w:pPr>
+        <w:pStyle w:val="NoSpacing"/>
+        <w:ind w:left="720"/>
+      </w:pPr>
+    </w:p>
+    <w:p>
+      <w:pPr>
+        <w:pStyle w:val="NoSpacing"/>
+        <w:ind w:left="720"/>
+      </w:pPr>
+    </w:p>
+    <w:p>
+      <w:pPr>
+        <w:pStyle w:val="NoSpacing"/>
+        <w:ind w:left="720"/>
+      </w:pPr>
+    </w:p>
+    <w:p>
+      <w:pPr>
+        <w:pStyle w:val="NoSpacing"/>
+        <w:ind w:left="720"/>
+      </w:pPr>
+    </w:p>
+    <w:p>
+      <w:pPr>
+        <w:pStyle w:val="NoSpacing"/>
+        <w:ind w:left="720"/>
+      </w:pPr>
+    </w:p>
+    <w:p>
+      <w:pPr>
+        <w:pStyle w:val="NoSpacing"/>
+        <w:ind w:left="720"/>
+      </w:pPr>
+    </w:p>
+    <w:p>
+      <w:pPr>
+        <w:pStyle w:val="NoSpacing"/>
+        <w:ind w:left="720"/>
+      </w:pPr>
+    </w:p>
+    <w:p>
+      <w:pPr>
+        <w:pStyle w:val="NoSpacing"/>
+        <w:ind w:left="720"/>
+      </w:pPr>
+    </w:p>
+    <w:p>
+      <w:pPr>
+        <w:pStyle w:val="NoSpacing"/>
+        <w:ind w:left="720"/>
+      </w:pPr>
+    </w:p>
+    <w:p>
+      <w:pPr>
+        <w:pStyle w:val="NoSpacing"/>
+        <w:ind w:left="720"/>
+      </w:pPr>
+    </w:p>
+    <w:p>
+      <w:pPr>
+        <w:pStyle w:val="NoSpacing"/>
+        <w:ind w:left="720"/>
+      </w:pPr>
+    </w:p>
+    <w:p>
+      <w:pPr>
+        <w:pStyle w:val="NoSpacing"/>
+        <w:ind w:left="720"/>
+      </w:pPr>
+    </w:p>
+    <w:p>
+      <w:pPr>
+        <w:pStyle w:val="NoSpacing"/>
+        <w:ind w:left="720"/>
+      </w:pPr>
+    </w:p>
+    <w:p>
+      <w:pPr>
+        <w:pStyle w:val="NoSpacing"/>
+        <w:ind w:left="720"/>
+      </w:pPr>
+    </w:p>
+    <w:p>
+      <w:pPr>
+        <w:pStyle w:val="NoSpacing"/>
+        <w:ind w:left="720"/>
+      </w:pPr>
+    </w:p>
+    <w:p>
+      <w:pPr>
+        <w:pStyle w:val="NoSpacing"/>
         <w:rPr>
           <w:b/>
           <w:sz w:val="24"/>
@@ -1430,20 +1809,717 @@
           <w:b/>
           <w:sz w:val="24"/>
         </w:rPr>
-        <w:t>Create a map of the project and insert it into the document.</w:t>
-      </w:r>
-    </w:p>
-    <w:p>
-      <w:pPr>
-        <w:pStyle w:val="NoSpacing"/>
-        <w:ind w:left="720"/>
-      </w:pPr>
+        <w:lastRenderedPageBreak/>
+        <w:t>Map of the Game:</w:t>
+      </w:r>
+    </w:p>
+    <w:p>
+      <w:pPr>
+        <w:pStyle w:val="NoSpacing"/>
+      </w:pPr>
+    </w:p>
+    <w:p>
+      <w:pPr>
+        <w:pStyle w:val="NoSpacing"/>
+        <w:rPr>
+          <w:b/>
+          <w:bCs/>
+          <w:sz w:val="28"/>
+          <w:szCs w:val="28"/>
+        </w:rPr>
+      </w:pPr>
+      <w:r>
+        <w:rPr>
+          <w:b/>
+          <w:bCs/>
+          <w:sz w:val="28"/>
+          <w:szCs w:val="28"/>
+        </w:rPr>
+        <w:t>Key:</w:t>
+      </w:r>
+    </w:p>
+    <w:p>
+      <w:pPr>
+        <w:pStyle w:val="NoSpacing"/>
+      </w:pPr>
+      <w:r>
+        <w:drawing>
+          <wp:anchor distT="0" distB="0" distL="114300" distR="114300" simplePos="0" relativeHeight="251659264" behindDoc="1" locked="0" layoutInCell="1" allowOverlap="1" wp14:anchorId="2BE129B7" wp14:editId="4C8B8181">
+            <wp:simplePos x="0" y="0"/>
+            <wp:positionH relativeFrom="column">
+              <wp:posOffset>607695</wp:posOffset>
+            </wp:positionH>
+            <wp:positionV relativeFrom="paragraph">
+              <wp:posOffset>36195</wp:posOffset>
+            </wp:positionV>
+            <wp:extent cx="304800" cy="297180"/>
+            <wp:effectExtent l="0" t="0" r="0" b="7620"/>
+            <wp:wrapTight wrapText="bothSides">
+              <wp:wrapPolygon edited="0">
+                <wp:start x="0" y="0"/>
+                <wp:lineTo x="0" y="20769"/>
+                <wp:lineTo x="20250" y="20769"/>
+                <wp:lineTo x="20250" y="0"/>
+                <wp:lineTo x="0" y="0"/>
+              </wp:wrapPolygon>
+            </wp:wrapTight>
+            <wp:docPr id="2" name="Picture 2"/>
+            <wp:cNvGraphicFramePr>
+              <a:graphicFrameLocks xmlns:a="http://schemas.openxmlformats.org/drawingml/2006/main" noChangeAspect="1"/>
+            </wp:cNvGraphicFramePr>
+            <a:graphic xmlns:a="http://schemas.openxmlformats.org/drawingml/2006/main">
+              <a:graphicData uri="http://schemas.openxmlformats.org/drawingml/2006/picture">
+                <pic:pic xmlns:pic="http://schemas.openxmlformats.org/drawingml/2006/picture">
+                  <pic:nvPicPr>
+                    <pic:cNvPr id="1" name=""/>
+                    <pic:cNvPicPr/>
+                  </pic:nvPicPr>
+                  <pic:blipFill>
+                    <a:blip r:embed="rId12">
+                      <a:extLst>
+                        <a:ext uri="{28A0092B-C50C-407E-A947-70E740481C1C}">
+                          <a14:useLocalDpi xmlns:a14="http://schemas.microsoft.com/office/drawing/2010/main" val="0"/>
+                        </a:ext>
+                      </a:extLst>
+                    </a:blip>
+                    <a:stretch>
+                      <a:fillRect/>
+                    </a:stretch>
+                  </pic:blipFill>
+                  <pic:spPr>
+                    <a:xfrm>
+                      <a:off x="0" y="0"/>
+                      <a:ext cx="304800" cy="297180"/>
+                    </a:xfrm>
+                    <a:prstGeom prst="rect">
+                      <a:avLst/>
+                    </a:prstGeom>
+                  </pic:spPr>
+                </pic:pic>
+              </a:graphicData>
+            </a:graphic>
+            <wp14:sizeRelV relativeFrom="margin">
+              <wp14:pctHeight>0</wp14:pctHeight>
+            </wp14:sizeRelV>
+          </wp:anchor>
+        </w:drawing>
+      </w:r>
+    </w:p>
+    <w:p>
+      <w:pPr>
+        <w:pStyle w:val="NoSpacing"/>
+      </w:pPr>
+      <w:r>
+        <w:t>Ground:</w:t>
+      </w:r>
+    </w:p>
+    <w:p>
+      <w:pPr>
+        <w:pStyle w:val="NoSpacing"/>
+      </w:pPr>
+      <w:r>
+        <w:drawing>
+          <wp:anchor distT="0" distB="0" distL="114300" distR="114300" simplePos="0" relativeHeight="251660288" behindDoc="1" locked="0" layoutInCell="1" allowOverlap="1" wp14:anchorId="0426295F" wp14:editId="29387105">
+            <wp:simplePos x="0" y="0"/>
+            <wp:positionH relativeFrom="column">
+              <wp:posOffset>752475</wp:posOffset>
+            </wp:positionH>
+            <wp:positionV relativeFrom="paragraph">
+              <wp:posOffset>8890</wp:posOffset>
+            </wp:positionV>
+            <wp:extent cx="523875" cy="514350"/>
+            <wp:effectExtent l="0" t="0" r="9525" b="0"/>
+            <wp:wrapTight wrapText="bothSides">
+              <wp:wrapPolygon edited="0">
+                <wp:start x="0" y="0"/>
+                <wp:lineTo x="0" y="20800"/>
+                <wp:lineTo x="21207" y="20800"/>
+                <wp:lineTo x="21207" y="0"/>
+                <wp:lineTo x="0" y="0"/>
+              </wp:wrapPolygon>
+            </wp:wrapTight>
+            <wp:docPr id="3" name="Picture 3"/>
+            <wp:cNvGraphicFramePr>
+              <a:graphicFrameLocks xmlns:a="http://schemas.openxmlformats.org/drawingml/2006/main" noChangeAspect="1"/>
+            </wp:cNvGraphicFramePr>
+            <a:graphic xmlns:a="http://schemas.openxmlformats.org/drawingml/2006/main">
+              <a:graphicData uri="http://schemas.openxmlformats.org/drawingml/2006/picture">
+                <pic:pic xmlns:pic="http://schemas.openxmlformats.org/drawingml/2006/picture">
+                  <pic:nvPicPr>
+                    <pic:cNvPr id="1" name=""/>
+                    <pic:cNvPicPr/>
+                  </pic:nvPicPr>
+                  <pic:blipFill>
+                    <a:blip r:embed="rId13">
+                      <a:extLst>
+                        <a:ext uri="{28A0092B-C50C-407E-A947-70E740481C1C}">
+                          <a14:useLocalDpi xmlns:a14="http://schemas.microsoft.com/office/drawing/2010/main" val="0"/>
+                        </a:ext>
+                      </a:extLst>
+                    </a:blip>
+                    <a:stretch>
+                      <a:fillRect/>
+                    </a:stretch>
+                  </pic:blipFill>
+                  <pic:spPr>
+                    <a:xfrm>
+                      <a:off x="0" y="0"/>
+                      <a:ext cx="523875" cy="514350"/>
+                    </a:xfrm>
+                    <a:prstGeom prst="rect">
+                      <a:avLst/>
+                    </a:prstGeom>
+                  </pic:spPr>
+                </pic:pic>
+              </a:graphicData>
+            </a:graphic>
+          </wp:anchor>
+        </w:drawing>
+      </w:r>
+    </w:p>
+    <w:p>
+      <w:pPr>
+        <w:pStyle w:val="NoSpacing"/>
+      </w:pPr>
+      <w:r>
+        <w:t xml:space="preserve">Obstacles: </w:t>
+      </w:r>
+    </w:p>
+    <w:p>
+      <w:pPr>
+        <w:pStyle w:val="NoSpacing"/>
+      </w:pPr>
+    </w:p>
+    <w:p>
+      <w:pPr>
+        <w:pStyle w:val="NoSpacing"/>
+      </w:pPr>
+      <w:r>
+        <w:rPr>
+          <w:noProof/>
+        </w:rPr>
+        <w:drawing>
+          <wp:anchor distT="0" distB="0" distL="114300" distR="114300" simplePos="0" relativeHeight="251662336" behindDoc="1" locked="0" layoutInCell="1" allowOverlap="1" wp14:anchorId="1F5BD1E4" wp14:editId="0A9AA261">
+            <wp:simplePos x="0" y="0"/>
+            <wp:positionH relativeFrom="column">
+              <wp:posOffset>921674</wp:posOffset>
+            </wp:positionH>
+            <wp:positionV relativeFrom="paragraph">
+              <wp:posOffset>8659</wp:posOffset>
+            </wp:positionV>
+            <wp:extent cx="312190" cy="284018"/>
+            <wp:effectExtent l="0" t="0" r="0" b="1905"/>
+            <wp:wrapTight wrapText="bothSides">
+              <wp:wrapPolygon edited="0">
+                <wp:start x="0" y="0"/>
+                <wp:lineTo x="0" y="20295"/>
+                <wp:lineTo x="19796" y="20295"/>
+                <wp:lineTo x="19796" y="0"/>
+                <wp:lineTo x="0" y="0"/>
+              </wp:wrapPolygon>
+            </wp:wrapTight>
+            <wp:docPr id="7" name="Picture 7"/>
+            <wp:cNvGraphicFramePr>
+              <a:graphicFrameLocks xmlns:a="http://schemas.openxmlformats.org/drawingml/2006/main" noChangeAspect="1"/>
+            </wp:cNvGraphicFramePr>
+            <a:graphic xmlns:a="http://schemas.openxmlformats.org/drawingml/2006/main">
+              <a:graphicData uri="http://schemas.openxmlformats.org/drawingml/2006/picture">
+                <pic:pic xmlns:pic="http://schemas.openxmlformats.org/drawingml/2006/picture">
+                  <pic:nvPicPr>
+                    <pic:cNvPr id="1" name=""/>
+                    <pic:cNvPicPr/>
+                  </pic:nvPicPr>
+                  <pic:blipFill>
+                    <a:blip r:embed="rId14" cstate="print">
+                      <a:extLst>
+                        <a:ext uri="{28A0092B-C50C-407E-A947-70E740481C1C}">
+                          <a14:useLocalDpi xmlns:a14="http://schemas.microsoft.com/office/drawing/2010/main" val="0"/>
+                        </a:ext>
+                      </a:extLst>
+                    </a:blip>
+                    <a:stretch>
+                      <a:fillRect/>
+                    </a:stretch>
+                  </pic:blipFill>
+                  <pic:spPr>
+                    <a:xfrm>
+                      <a:off x="0" y="0"/>
+                      <a:ext cx="312190" cy="284018"/>
+                    </a:xfrm>
+                    <a:prstGeom prst="rect">
+                      <a:avLst/>
+                    </a:prstGeom>
+                  </pic:spPr>
+                </pic:pic>
+              </a:graphicData>
+            </a:graphic>
+          </wp:anchor>
+        </w:drawing>
+      </w:r>
+      <w:r>
+        <w:t>Coins(Points):</w:t>
+      </w:r>
+    </w:p>
+    <w:p>
+      <w:pPr>
+        <w:pStyle w:val="NoSpacing"/>
+      </w:pPr>
+    </w:p>
+    <w:p>
+      <w:pPr>
+        <w:pStyle w:val="NoSpacing"/>
+      </w:pPr>
+      <w:r>
+        <w:rPr>
+          <w:noProof/>
+        </w:rPr>
+        <w:drawing>
+          <wp:anchor distT="0" distB="0" distL="114300" distR="114300" simplePos="0" relativeHeight="251658240" behindDoc="1" locked="0" layoutInCell="1" allowOverlap="1" wp14:anchorId="7C9EFE09" wp14:editId="1F2D4809">
+            <wp:simplePos x="0" y="0"/>
+            <wp:positionH relativeFrom="margin">
+              <wp:align>right</wp:align>
+            </wp:positionH>
+            <wp:positionV relativeFrom="paragraph">
+              <wp:posOffset>635231</wp:posOffset>
+            </wp:positionV>
+            <wp:extent cx="5942965" cy="5934710"/>
+            <wp:effectExtent l="0" t="0" r="635" b="8890"/>
+            <wp:wrapTight wrapText="bothSides">
+              <wp:wrapPolygon edited="0">
+                <wp:start x="0" y="0"/>
+                <wp:lineTo x="0" y="21563"/>
+                <wp:lineTo x="21533" y="21563"/>
+                <wp:lineTo x="21533" y="0"/>
+                <wp:lineTo x="0" y="0"/>
+              </wp:wrapPolygon>
+            </wp:wrapTight>
+            <wp:docPr id="1" name="Picture 1"/>
+            <wp:cNvGraphicFramePr>
+              <a:graphicFrameLocks xmlns:a="http://schemas.openxmlformats.org/drawingml/2006/main" noChangeAspect="1"/>
+            </wp:cNvGraphicFramePr>
+            <a:graphic xmlns:a="http://schemas.openxmlformats.org/drawingml/2006/main">
+              <a:graphicData uri="http://schemas.openxmlformats.org/drawingml/2006/picture">
+                <pic:pic xmlns:pic="http://schemas.openxmlformats.org/drawingml/2006/picture">
+                  <pic:nvPicPr>
+                    <pic:cNvPr id="1" name=""/>
+                    <pic:cNvPicPr/>
+                  </pic:nvPicPr>
+                  <pic:blipFill>
+                    <a:blip r:embed="rId15">
+                      <a:extLst>
+                        <a:ext uri="{28A0092B-C50C-407E-A947-70E740481C1C}">
+                          <a14:useLocalDpi xmlns:a14="http://schemas.microsoft.com/office/drawing/2010/main" val="0"/>
+                        </a:ext>
+                      </a:extLst>
+                    </a:blip>
+                    <a:stretch>
+                      <a:fillRect/>
+                    </a:stretch>
+                  </pic:blipFill>
+                  <pic:spPr>
+                    <a:xfrm>
+                      <a:off x="0" y="0"/>
+                      <a:ext cx="5942965" cy="5934710"/>
+                    </a:xfrm>
+                    <a:prstGeom prst="rect">
+                      <a:avLst/>
+                    </a:prstGeom>
+                  </pic:spPr>
+                </pic:pic>
+              </a:graphicData>
+            </a:graphic>
+          </wp:anchor>
+        </w:drawing>
+      </w:r>
+      <w:r>
+        <w:rPr>
+          <w:noProof/>
+        </w:rPr>
+        <w:drawing>
+          <wp:anchor distT="0" distB="0" distL="114300" distR="114300" simplePos="0" relativeHeight="251664384" behindDoc="1" locked="0" layoutInCell="1" allowOverlap="1" wp14:anchorId="1C4FA183" wp14:editId="7746ED7F">
+            <wp:simplePos x="0" y="0"/>
+            <wp:positionH relativeFrom="column">
+              <wp:posOffset>1279525</wp:posOffset>
+            </wp:positionH>
+            <wp:positionV relativeFrom="paragraph">
+              <wp:posOffset>1668780</wp:posOffset>
+            </wp:positionV>
+            <wp:extent cx="237490" cy="292735"/>
+            <wp:effectExtent l="0" t="8573" r="1588" b="1587"/>
+            <wp:wrapTight wrapText="bothSides">
+              <wp:wrapPolygon edited="0">
+                <wp:start x="22380" y="4849"/>
+                <wp:lineTo x="17182" y="633"/>
+                <wp:lineTo x="1588" y="633"/>
+                <wp:lineTo x="1588" y="4849"/>
+                <wp:lineTo x="1588" y="18906"/>
+                <wp:lineTo x="6786" y="20312"/>
+                <wp:lineTo x="15449" y="20312"/>
+                <wp:lineTo x="22380" y="17500"/>
+                <wp:lineTo x="22380" y="4849"/>
+              </wp:wrapPolygon>
+            </wp:wrapTight>
+            <wp:docPr id="9" name="Picture 9"/>
+            <wp:cNvGraphicFramePr>
+              <a:graphicFrameLocks xmlns:a="http://schemas.openxmlformats.org/drawingml/2006/main" noChangeAspect="1"/>
+            </wp:cNvGraphicFramePr>
+            <a:graphic xmlns:a="http://schemas.openxmlformats.org/drawingml/2006/main">
+              <a:graphicData uri="http://schemas.openxmlformats.org/drawingml/2006/picture">
+                <pic:pic xmlns:pic="http://schemas.openxmlformats.org/drawingml/2006/picture">
+                  <pic:nvPicPr>
+                    <pic:cNvPr id="0" name="Picture 2"/>
+                    <pic:cNvPicPr>
+                      <a:picLocks noChangeAspect="1" noChangeArrowheads="1"/>
+                    </pic:cNvPicPr>
+                  </pic:nvPicPr>
+                  <pic:blipFill>
+                    <a:blip r:embed="rId16">
+                      <a:extLst>
+                        <a:ext uri="{28A0092B-C50C-407E-A947-70E740481C1C}">
+                          <a14:useLocalDpi xmlns:a14="http://schemas.microsoft.com/office/drawing/2010/main" val="0"/>
+                        </a:ext>
+                      </a:extLst>
+                    </a:blip>
+                    <a:srcRect/>
+                    <a:stretch>
+                      <a:fillRect/>
+                    </a:stretch>
+                  </pic:blipFill>
+                  <pic:spPr bwMode="auto">
+                    <a:xfrm rot="16200000">
+                      <a:off x="0" y="0"/>
+                      <a:ext cx="237490" cy="292735"/>
+                    </a:xfrm>
+                    <a:prstGeom prst="rect">
+                      <a:avLst/>
+                    </a:prstGeom>
+                    <a:noFill/>
+                  </pic:spPr>
+                </pic:pic>
+              </a:graphicData>
+            </a:graphic>
+          </wp:anchor>
+        </w:drawing>
+      </w:r>
+      <w:r>
+        <w:rPr>
+          <w:noProof/>
+        </w:rPr>
+        <w:drawing>
+          <wp:anchor distT="0" distB="0" distL="114300" distR="114300" simplePos="0" relativeHeight="251663360" behindDoc="1" locked="0" layoutInCell="1" allowOverlap="1" wp14:anchorId="34EA6732" wp14:editId="4AAEF628">
+            <wp:simplePos x="0" y="0"/>
+            <wp:positionH relativeFrom="column">
+              <wp:posOffset>984076</wp:posOffset>
+            </wp:positionH>
+            <wp:positionV relativeFrom="paragraph">
+              <wp:posOffset>8543</wp:posOffset>
+            </wp:positionV>
+            <wp:extent cx="234950" cy="288925"/>
+            <wp:effectExtent l="0" t="0" r="0" b="0"/>
+            <wp:wrapTight wrapText="bothSides">
+              <wp:wrapPolygon edited="0">
+                <wp:start x="1751" y="0"/>
+                <wp:lineTo x="0" y="4273"/>
+                <wp:lineTo x="0" y="17090"/>
+                <wp:lineTo x="1751" y="19938"/>
+                <wp:lineTo x="17514" y="19938"/>
+                <wp:lineTo x="19265" y="14242"/>
+                <wp:lineTo x="19265" y="7121"/>
+                <wp:lineTo x="15762" y="0"/>
+                <wp:lineTo x="1751" y="0"/>
+              </wp:wrapPolygon>
+            </wp:wrapTight>
+            <wp:docPr id="8" name="Picture 8"/>
+            <wp:cNvGraphicFramePr>
+              <a:graphicFrameLocks xmlns:a="http://schemas.openxmlformats.org/drawingml/2006/main" noChangeAspect="1"/>
+            </wp:cNvGraphicFramePr>
+            <a:graphic xmlns:a="http://schemas.openxmlformats.org/drawingml/2006/main">
+              <a:graphicData uri="http://schemas.openxmlformats.org/drawingml/2006/picture">
+                <pic:pic xmlns:pic="http://schemas.openxmlformats.org/drawingml/2006/picture">
+                  <pic:nvPicPr>
+                    <pic:cNvPr id="0" name="Picture 1"/>
+                    <pic:cNvPicPr>
+                      <a:picLocks noChangeAspect="1" noChangeArrowheads="1"/>
+                    </pic:cNvPicPr>
+                  </pic:nvPicPr>
+                  <pic:blipFill>
+                    <a:blip r:embed="rId17">
+                      <a:extLst>
+                        <a:ext uri="{28A0092B-C50C-407E-A947-70E740481C1C}">
+                          <a14:useLocalDpi xmlns:a14="http://schemas.microsoft.com/office/drawing/2010/main" val="0"/>
+                        </a:ext>
+                      </a:extLst>
+                    </a:blip>
+                    <a:srcRect/>
+                    <a:stretch>
+                      <a:fillRect/>
+                    </a:stretch>
+                  </pic:blipFill>
+                  <pic:spPr bwMode="auto">
+                    <a:xfrm>
+                      <a:off x="0" y="0"/>
+                      <a:ext cx="234950" cy="288925"/>
+                    </a:xfrm>
+                    <a:prstGeom prst="rect">
+                      <a:avLst/>
+                    </a:prstGeom>
+                    <a:noFill/>
+                    <a:ln>
+                      <a:noFill/>
+                    </a:ln>
+                  </pic:spPr>
+                </pic:pic>
+              </a:graphicData>
+            </a:graphic>
+            <wp14:sizeRelH relativeFrom="margin">
+              <wp14:pctWidth>0</wp14:pctWidth>
+            </wp14:sizeRelH>
+            <wp14:sizeRelV relativeFrom="margin">
+              <wp14:pctHeight>0</wp14:pctHeight>
+            </wp14:sizeRelV>
+          </wp:anchor>
+        </w:drawing>
+      </w:r>
+      <w:r>
+        <w:rPr>
+          <w:noProof/>
+        </w:rPr>
+        <w:drawing>
+          <wp:anchor distT="0" distB="0" distL="114300" distR="114300" simplePos="0" relativeHeight="251661312" behindDoc="1" locked="0" layoutInCell="1" allowOverlap="1" wp14:anchorId="467185F0" wp14:editId="058CCD3D">
+            <wp:simplePos x="0" y="0"/>
+            <wp:positionH relativeFrom="column">
+              <wp:posOffset>3205422</wp:posOffset>
+            </wp:positionH>
+            <wp:positionV relativeFrom="paragraph">
+              <wp:posOffset>1463502</wp:posOffset>
+            </wp:positionV>
+            <wp:extent cx="158115" cy="143510"/>
+            <wp:effectExtent l="0" t="0" r="0" b="8890"/>
+            <wp:wrapTight wrapText="bothSides">
+              <wp:wrapPolygon edited="0">
+                <wp:start x="0" y="0"/>
+                <wp:lineTo x="0" y="20071"/>
+                <wp:lineTo x="18217" y="20071"/>
+                <wp:lineTo x="18217" y="0"/>
+                <wp:lineTo x="0" y="0"/>
+              </wp:wrapPolygon>
+            </wp:wrapTight>
+            <wp:docPr id="6" name="Picture 6"/>
+            <wp:cNvGraphicFramePr>
+              <a:graphicFrameLocks xmlns:a="http://schemas.openxmlformats.org/drawingml/2006/main" noChangeAspect="1"/>
+            </wp:cNvGraphicFramePr>
+            <a:graphic xmlns:a="http://schemas.openxmlformats.org/drawingml/2006/main">
+              <a:graphicData uri="http://schemas.openxmlformats.org/drawingml/2006/picture">
+                <pic:pic xmlns:pic="http://schemas.openxmlformats.org/drawingml/2006/picture">
+                  <pic:nvPicPr>
+                    <pic:cNvPr id="1" name=""/>
+                    <pic:cNvPicPr/>
+                  </pic:nvPicPr>
+                  <pic:blipFill>
+                    <a:blip r:embed="rId18" cstate="print">
+                      <a:extLst>
+                        <a:ext uri="{28A0092B-C50C-407E-A947-70E740481C1C}">
+                          <a14:useLocalDpi xmlns:a14="http://schemas.microsoft.com/office/drawing/2010/main" val="0"/>
+                        </a:ext>
+                      </a:extLst>
+                    </a:blip>
+                    <a:stretch>
+                      <a:fillRect/>
+                    </a:stretch>
+                  </pic:blipFill>
+                  <pic:spPr>
+                    <a:xfrm>
+                      <a:off x="0" y="0"/>
+                      <a:ext cx="158115" cy="143510"/>
+                    </a:xfrm>
+                    <a:prstGeom prst="rect">
+                      <a:avLst/>
+                    </a:prstGeom>
+                  </pic:spPr>
+                </pic:pic>
+              </a:graphicData>
+            </a:graphic>
+            <wp14:sizeRelH relativeFrom="margin">
+              <wp14:pctWidth>0</wp14:pctWidth>
+            </wp14:sizeRelH>
+            <wp14:sizeRelV relativeFrom="margin">
+              <wp14:pctHeight>0</wp14:pctHeight>
+            </wp14:sizeRelV>
+          </wp:anchor>
+        </w:drawing>
+      </w:r>
+      <w:r>
+        <w:t>Player/Robber:</w:t>
+      </w:r>
+    </w:p>
+    <w:p>
+      <w:pPr>
+        <w:pStyle w:val="NoSpacing"/>
+      </w:pPr>
+      <w:r>
+        <w:rPr>
+          <w:noProof/>
+        </w:rPr>
+        <w:drawing>
+          <wp:anchor distT="0" distB="0" distL="114300" distR="114300" simplePos="0" relativeHeight="251665408" behindDoc="1" locked="0" layoutInCell="1" allowOverlap="1" wp14:anchorId="649736EE" wp14:editId="270AEFE9">
+            <wp:simplePos x="0" y="0"/>
+            <wp:positionH relativeFrom="column">
+              <wp:posOffset>548294</wp:posOffset>
+            </wp:positionH>
+            <wp:positionV relativeFrom="paragraph">
+              <wp:posOffset>81568</wp:posOffset>
+            </wp:positionV>
+            <wp:extent cx="207645" cy="272415"/>
+            <wp:effectExtent l="0" t="0" r="1905" b="0"/>
+            <wp:wrapTight wrapText="bothSides">
+              <wp:wrapPolygon edited="0">
+                <wp:start x="0" y="0"/>
+                <wp:lineTo x="0" y="19636"/>
+                <wp:lineTo x="17835" y="19636"/>
+                <wp:lineTo x="19817" y="15105"/>
+                <wp:lineTo x="19817" y="6042"/>
+                <wp:lineTo x="17835" y="0"/>
+                <wp:lineTo x="0" y="0"/>
+              </wp:wrapPolygon>
+            </wp:wrapTight>
+            <wp:docPr id="10" name="Picture 10"/>
+            <wp:cNvGraphicFramePr>
+              <a:graphicFrameLocks xmlns:a="http://schemas.openxmlformats.org/drawingml/2006/main" noChangeAspect="1"/>
+            </wp:cNvGraphicFramePr>
+            <a:graphic xmlns:a="http://schemas.openxmlformats.org/drawingml/2006/main">
+              <a:graphicData uri="http://schemas.openxmlformats.org/drawingml/2006/picture">
+                <pic:pic xmlns:pic="http://schemas.openxmlformats.org/drawingml/2006/picture">
+                  <pic:nvPicPr>
+                    <pic:cNvPr id="0" name="Picture 4"/>
+                    <pic:cNvPicPr>
+                      <a:picLocks noChangeAspect="1" noChangeArrowheads="1"/>
+                    </pic:cNvPicPr>
+                  </pic:nvPicPr>
+                  <pic:blipFill>
+                    <a:blip r:embed="rId19">
+                      <a:extLst>
+                        <a:ext uri="{28A0092B-C50C-407E-A947-70E740481C1C}">
+                          <a14:useLocalDpi xmlns:a14="http://schemas.microsoft.com/office/drawing/2010/main" val="0"/>
+                        </a:ext>
+                      </a:extLst>
+                    </a:blip>
+                    <a:srcRect/>
+                    <a:stretch>
+                      <a:fillRect/>
+                    </a:stretch>
+                  </pic:blipFill>
+                  <pic:spPr bwMode="auto">
+                    <a:xfrm>
+                      <a:off x="0" y="0"/>
+                      <a:ext cx="207645" cy="272415"/>
+                    </a:xfrm>
+                    <a:prstGeom prst="rect">
+                      <a:avLst/>
+                    </a:prstGeom>
+                    <a:noFill/>
+                    <a:ln>
+                      <a:noFill/>
+                    </a:ln>
+                  </pic:spPr>
+                </pic:pic>
+              </a:graphicData>
+            </a:graphic>
+            <wp14:sizeRelH relativeFrom="margin">
+              <wp14:pctWidth>0</wp14:pctWidth>
+            </wp14:sizeRelH>
+            <wp14:sizeRelV relativeFrom="margin">
+              <wp14:pctHeight>0</wp14:pctHeight>
+            </wp14:sizeRelV>
+          </wp:anchor>
+        </w:drawing>
+      </w:r>
+    </w:p>
+    <w:p>
+      <w:pPr>
+        <w:pStyle w:val="NoSpacing"/>
+      </w:pPr>
+      <w:r>
+        <w:rPr>
+          <w:noProof/>
+        </w:rPr>
+        <w:drawing>
+          <wp:anchor distT="0" distB="0" distL="114300" distR="114300" simplePos="0" relativeHeight="251666432" behindDoc="1" locked="0" layoutInCell="1" allowOverlap="1" wp14:anchorId="4A2CCFE4" wp14:editId="4DF99B47">
+            <wp:simplePos x="0" y="0"/>
+            <wp:positionH relativeFrom="column">
+              <wp:posOffset>3630295</wp:posOffset>
+            </wp:positionH>
+            <wp:positionV relativeFrom="paragraph">
+              <wp:posOffset>4942840</wp:posOffset>
+            </wp:positionV>
+            <wp:extent cx="228600" cy="299720"/>
+            <wp:effectExtent l="2540" t="0" r="0" b="2540"/>
+            <wp:wrapTight wrapText="bothSides">
+              <wp:wrapPolygon edited="0">
+                <wp:start x="21360" y="3936"/>
+                <wp:lineTo x="14160" y="-183"/>
+                <wp:lineTo x="3360" y="-183"/>
+                <wp:lineTo x="1560" y="3936"/>
+                <wp:lineTo x="1560" y="17664"/>
+                <wp:lineTo x="3360" y="19037"/>
+                <wp:lineTo x="15960" y="19037"/>
+                <wp:lineTo x="21360" y="17664"/>
+                <wp:lineTo x="21360" y="3936"/>
+              </wp:wrapPolygon>
+            </wp:wrapTight>
+            <wp:docPr id="11" name="Picture 11"/>
+            <wp:cNvGraphicFramePr>
+              <a:graphicFrameLocks xmlns:a="http://schemas.openxmlformats.org/drawingml/2006/main" noChangeAspect="1"/>
+            </wp:cNvGraphicFramePr>
+            <a:graphic xmlns:a="http://schemas.openxmlformats.org/drawingml/2006/main">
+              <a:graphicData uri="http://schemas.openxmlformats.org/drawingml/2006/picture">
+                <pic:pic xmlns:pic="http://schemas.openxmlformats.org/drawingml/2006/picture">
+                  <pic:nvPicPr>
+                    <pic:cNvPr id="0" name="Picture 6"/>
+                    <pic:cNvPicPr>
+                      <a:picLocks noChangeAspect="1" noChangeArrowheads="1"/>
+                    </pic:cNvPicPr>
+                  </pic:nvPicPr>
+                  <pic:blipFill>
+                    <a:blip r:embed="rId19">
+                      <a:extLst>
+                        <a:ext uri="{28A0092B-C50C-407E-A947-70E740481C1C}">
+                          <a14:useLocalDpi xmlns:a14="http://schemas.microsoft.com/office/drawing/2010/main" val="0"/>
+                        </a:ext>
+                      </a:extLst>
+                    </a:blip>
+                    <a:srcRect/>
+                    <a:stretch>
+                      <a:fillRect/>
+                    </a:stretch>
+                  </pic:blipFill>
+                  <pic:spPr bwMode="auto">
+                    <a:xfrm rot="16200000">
+                      <a:off x="0" y="0"/>
+                      <a:ext cx="228600" cy="299720"/>
+                    </a:xfrm>
+                    <a:prstGeom prst="rect">
+                      <a:avLst/>
+                    </a:prstGeom>
+                    <a:noFill/>
+                    <a:ln>
+                      <a:noFill/>
+                    </a:ln>
+                  </pic:spPr>
+                </pic:pic>
+              </a:graphicData>
+            </a:graphic>
+          </wp:anchor>
+        </w:drawing>
+      </w:r>
+      <w:r>
+        <w:t xml:space="preserve">Police: </w:t>
+      </w:r>
     </w:p>
     <w:sectPr>
-      <w:headerReference w:type="default" r:id="rId12"/>
-      <w:footerReference w:type="default" r:id="rId13"/>
-      <w:headerReference w:type="first" r:id="rId14"/>
-      <w:footerReference w:type="first" r:id="rId15"/>
+      <w:headerReference w:type="default" r:id="rId20"/>
+      <w:footerReference w:type="default" r:id="rId21"/>
+      <w:headerReference w:type="first" r:id="rId22"/>
+      <w:footerReference w:type="first" r:id="rId23"/>
       <w:pgSz w:w="11909" w:h="16834"/>
       <w:pgMar w:top="1440" w:right="1275" w:bottom="1440" w:left="1275" w:header="0" w:footer="0" w:gutter="0"/>
       <w:pgNumType w:start="1"/>
@@ -4991,6 +6067,7 @@
     <w:lsdException w:name="HTML Sample" w:semiHidden="1" w:unhideWhenUsed="1"/>
     <w:lsdException w:name="HTML Typewriter" w:semiHidden="1" w:unhideWhenUsed="1"/>
     <w:lsdException w:name="HTML Variable" w:semiHidden="1" w:unhideWhenUsed="1"/>
+    <w:lsdException w:name="Normal Table" w:semiHidden="1" w:unhideWhenUsed="1"/>
     <w:lsdException w:name="annotation subject" w:semiHidden="1" w:unhideWhenUsed="1"/>
     <w:lsdException w:name="No List" w:semiHidden="1" w:unhideWhenUsed="1"/>
     <w:lsdException w:name="Outline List 1" w:semiHidden="1" w:unhideWhenUsed="1"/>
@@ -5037,8 +6114,10 @@
     <w:lsdException w:name="Table Subtle 2" w:semiHidden="1" w:unhideWhenUsed="1"/>
     <w:lsdException w:name="Table Web 1" w:semiHidden="1" w:unhideWhenUsed="1"/>
     <w:lsdException w:name="Table Web 2" w:semiHidden="1" w:unhideWhenUsed="1"/>
+    <w:lsdException w:name="Table Web 3" w:semiHidden="1" w:unhideWhenUsed="1"/>
     <w:lsdException w:name="Balloon Text" w:semiHidden="1" w:unhideWhenUsed="1"/>
     <w:lsdException w:name="Table Grid" w:uiPriority="59"/>
+    <w:lsdException w:name="Table Theme" w:semiHidden="1" w:unhideWhenUsed="1"/>
     <w:lsdException w:name="Placeholder Text" w:semiHidden="1"/>
     <w:lsdException w:name="No Spacing" w:uiPriority="1" w:qFormat="1"/>
     <w:lsdException w:name="Light Shading" w:uiPriority="60"/>
@@ -6137,6 +7216,15 @@
 </file>
 
 <file path=customXml/item1.xml><?xml version="1.0" encoding="utf-8"?>
+<?mso-contentType ?>
+<FormTemplates xmlns="http://schemas.microsoft.com/sharepoint/v3/contenttype/forms">
+  <Display>DocumentLibraryForm</Display>
+  <Edit>DocumentLibraryForm</Edit>
+  <New>DocumentLibraryForm</New>
+</FormTemplates>
+</file>
+
+<file path=customXml/item2.xml><?xml version="1.0" encoding="utf-8"?>
 <ct:contentTypeSchema xmlns:ct="http://schemas.microsoft.com/office/2006/metadata/contentType" xmlns:ma="http://schemas.microsoft.com/office/2006/metadata/properties/metaAttributes" ct:_="" ma:_="" ma:contentTypeName="Document" ma:contentTypeID="0x01010016F4542A8E7DD640B3BC4F081D67BD17" ma:contentTypeVersion="12" ma:contentTypeDescription="Create a new document." ma:contentTypeScope="" ma:versionID="27c2dbada59f2179a6cad865b3b91926">
   <xsd:schema xmlns:xsd="http://www.w3.org/2001/XMLSchema" xmlns:xs="http://www.w3.org/2001/XMLSchema" xmlns:p="http://schemas.microsoft.com/office/2006/metadata/properties" xmlns:ns2="6ac566f0-206d-4bc5-bcec-ce830458d3f1" xmlns:ns3="4ba0a89f-8d28-45b8-8c8a-cf56563c9d8a" targetNamespace="http://schemas.microsoft.com/office/2006/metadata/properties" ma:root="true" ma:fieldsID="bbbd863d49b046c436f58500a7a6c075" ns2:_="" ns3:_="">
     <xsd:import namespace="6ac566f0-206d-4bc5-bcec-ce830458d3f1"/>
@@ -6333,15 +7421,6 @@
 </ct:contentTypeSchema>
 </file>
 
-<file path=customXml/item2.xml><?xml version="1.0" encoding="utf-8"?>
-<?mso-contentType ?>
-<FormTemplates xmlns="http://schemas.microsoft.com/sharepoint/v3/contenttype/forms">
-  <Display>DocumentLibraryForm</Display>
-  <Edit>DocumentLibraryForm</Edit>
-  <New>DocumentLibraryForm</New>
-</FormTemplates>
-</file>
-
 <file path=customXml/item3.xml><?xml version="1.0" encoding="utf-8"?>
 <p:properties xmlns:p="http://schemas.microsoft.com/office/2006/metadata/properties" xmlns:xsi="http://www.w3.org/2001/XMLSchema-instance" xmlns:pc="http://schemas.microsoft.com/office/infopath/2007/PartnerControls">
   <documentManagement/>
@@ -6349,6 +7428,14 @@
 </file>
 
 <file path=customXml/itemProps1.xml><?xml version="1.0" encoding="utf-8"?>
+<ds:datastoreItem xmlns:ds="http://schemas.openxmlformats.org/officeDocument/2006/customXml" ds:itemID="{AF690011-DE0B-4F69-ABFB-690552A9337D}">
+  <ds:schemaRefs>
+    <ds:schemaRef ds:uri="http://schemas.microsoft.com/sharepoint/v3/contenttype/forms"/>
+  </ds:schemaRefs>
+</ds:datastoreItem>
+</file>
+
+<file path=customXml/itemProps2.xml><?xml version="1.0" encoding="utf-8"?>
 <ds:datastoreItem xmlns:ds="http://schemas.openxmlformats.org/officeDocument/2006/customXml" ds:itemID="{7A4D9BC2-F823-4E9F-B193-E87001CD10B4}">
   <ds:schemaRefs>
     <ds:schemaRef ds:uri="http://schemas.microsoft.com/office/2006/metadata/contentType"/>
@@ -6367,14 +7454,6 @@
 </ds:datastoreItem>
 </file>
 
-<file path=customXml/itemProps2.xml><?xml version="1.0" encoding="utf-8"?>
-<ds:datastoreItem xmlns:ds="http://schemas.openxmlformats.org/officeDocument/2006/customXml" ds:itemID="{AF690011-DE0B-4F69-ABFB-690552A9337D}">
-  <ds:schemaRefs>
-    <ds:schemaRef ds:uri="http://schemas.microsoft.com/sharepoint/v3/contenttype/forms"/>
-  </ds:schemaRefs>
-</ds:datastoreItem>
-</file>
-
 <file path=customXml/itemProps3.xml><?xml version="1.0" encoding="utf-8"?>
 <ds:datastoreItem xmlns:ds="http://schemas.openxmlformats.org/officeDocument/2006/customXml" ds:itemID="{35A48CE1-F8EF-4B81-B6B6-5BD9516503DE}">
   <ds:schemaRefs>

</xml_diff>

<commit_message>
I have completed the project to the reqirements.
</commit_message>
<xml_diff>
--- a/2020 ICT50215 Artificial Intelligence for Games - TDD Template.docx
+++ b/2020 ICT50215 Artificial Intelligence for Games - TDD Template.docx
@@ -1,24 +1,7 @@
 
 <file path=word/document.xml><?xml version="1.0" encoding="utf-8"?>
-<w:document xmlns:wpc="http://schemas.microsoft.com/office/word/2010/wordprocessingCanvas" xmlns:cx="http://schemas.microsoft.com/office/drawing/2014/chartex" xmlns:cx1="http://schemas.microsoft.com/office/drawing/2015/9/8/chartex" xmlns:cx2="http://schemas.microsoft.com/office/drawing/2015/10/21/chartex" xmlns:cx3="http://schemas.microsoft.com/office/drawing/2016/5/9/chartex" xmlns:cx4="http://schemas.microsoft.com/office/drawing/2016/5/10/chartex" xmlns:cx5="http://schemas.microsoft.com/office/drawing/2016/5/11/chartex" xmlns:cx6="http://schemas.microsoft.com/office/drawing/2016/5/12/chartex" xmlns:cx7="http://schemas.microsoft.com/office/drawing/2016/5/13/chartex" xmlns:cx8="http://schemas.microsoft.com/office/drawing/2016/5/14/chartex" xmlns:mc="http://schemas.openxmlformats.org/markup-compatibility/2006" xmlns:aink="http://schemas.microsoft.com/office/drawing/2016/ink" xmlns:am3d="http://schemas.microsoft.com/office/drawing/2017/model3d" xmlns:o="urn:schemas-microsoft-com:office:office" xmlns:r="http://schemas.openxmlformats.org/officeDocument/2006/relationships" xmlns:m="http://schemas.openxmlformats.org/officeDocument/2006/math" xmlns:v="urn:schemas-microsoft-com:vml" xmlns:wp14="http://schemas.microsoft.com/office/word/2010/wordprocessingDrawing" xmlns:wp="http://schemas.openxmlformats.org/drawingml/2006/wordprocessingDrawing" xmlns:w10="urn:schemas-microsoft-com:office:word" xmlns:w="http://schemas.openxmlformats.org/wordprocessingml/2006/main" xmlns:w14="http://schemas.microsoft.com/office/word/2010/wordml" xmlns:w15="http://schemas.microsoft.com/office/word/2012/wordml" xmlns:w16cex="http://schemas.microsoft.com/office/word/2018/wordml/cex" xmlns:w16cid="http://schemas.microsoft.com/office/word/2016/wordml/cid" xmlns:w16="http://schemas.microsoft.com/office/word/2018/wordml" xmlns:w16se="http://schemas.microsoft.com/office/word/2015/wordml/symex" xmlns:wpg="http://schemas.microsoft.com/office/word/2010/wordprocessingGroup" xmlns:wpi="http://schemas.microsoft.com/office/word/2010/wordprocessingInk" xmlns:wne="http://schemas.microsoft.com/office/word/2006/wordml" xmlns:wps="http://schemas.microsoft.com/office/word/2010/wordprocessingShape" mc:Ignorable="w14 w15 w16se w16cid w16 w16cex wp14">
+<w:document xmlns:wpc="http://schemas.microsoft.com/office/word/2010/wordprocessingCanvas" xmlns:cx="http://schemas.microsoft.com/office/drawing/2014/chartex" xmlns:cx1="http://schemas.microsoft.com/office/drawing/2015/9/8/chartex" xmlns:cx2="http://schemas.microsoft.com/office/drawing/2015/10/21/chartex" xmlns:cx3="http://schemas.microsoft.com/office/drawing/2016/5/9/chartex" xmlns:cx4="http://schemas.microsoft.com/office/drawing/2016/5/10/chartex" xmlns:cx5="http://schemas.microsoft.com/office/drawing/2016/5/11/chartex" xmlns:cx6="http://schemas.microsoft.com/office/drawing/2016/5/12/chartex" xmlns:cx7="http://schemas.microsoft.com/office/drawing/2016/5/13/chartex" xmlns:cx8="http://schemas.microsoft.com/office/drawing/2016/5/14/chartex" xmlns:mc="http://schemas.openxmlformats.org/markup-compatibility/2006" xmlns:aink="http://schemas.microsoft.com/office/drawing/2016/ink" xmlns:am3d="http://schemas.microsoft.com/office/drawing/2017/model3d" xmlns:o="urn:schemas-microsoft-com:office:office" xmlns:r="http://schemas.openxmlformats.org/officeDocument/2006/relationships" xmlns:m="http://schemas.openxmlformats.org/officeDocument/2006/math" xmlns:v="urn:schemas-microsoft-com:vml" xmlns:wp14="http://schemas.microsoft.com/office/word/2010/wordprocessingDrawing" xmlns:wp="http://schemas.openxmlformats.org/drawingml/2006/wordprocessingDrawing" xmlns:w10="urn:schemas-microsoft-com:office:word" xmlns:w="http://schemas.openxmlformats.org/wordprocessingml/2006/main" xmlns:w14="http://schemas.microsoft.com/office/word/2010/wordml" xmlns:w15="http://schemas.microsoft.com/office/word/2012/wordml" xmlns:w16cid="http://schemas.microsoft.com/office/word/2016/wordml/cid" xmlns:w16se="http://schemas.microsoft.com/office/word/2015/wordml/symex" xmlns:wpg="http://schemas.microsoft.com/office/word/2010/wordprocessingGroup" xmlns:wpi="http://schemas.microsoft.com/office/word/2010/wordprocessingInk" xmlns:wne="http://schemas.microsoft.com/office/word/2006/wordml" xmlns:wps="http://schemas.microsoft.com/office/word/2010/wordprocessingShape" mc:Ignorable="w14 w15 w16se w16cid wp14">
   <w:body>
-    <w:p>
-      <w:pPr>
-        <w:pStyle w:val="Heading3"/>
-      </w:pPr>
-      <w:bookmarkStart w:id="0" w:name="_Toc530138824"/>
-      <w:bookmarkStart w:id="1" w:name="_Toc16505983"/>
-      <w:bookmarkStart w:id="2" w:name="_Toc19880654"/>
-      <w:bookmarkStart w:id="3" w:name="_Toc520974653"/>
-      <w:bookmarkStart w:id="4" w:name="_Toc523489543"/>
-      <w:bookmarkStart w:id="5" w:name="_Toc523489720"/>
-      <w:r>
-        <w:t>Technical Design Document Template</w:t>
-      </w:r>
-      <w:bookmarkEnd w:id="0"/>
-      <w:bookmarkEnd w:id="1"/>
-      <w:bookmarkEnd w:id="2"/>
-    </w:p>
     <w:p>
       <w:pPr>
         <w:jc w:val="center"/>
@@ -29,6 +12,9 @@
           <w:u w:val="single"/>
         </w:rPr>
       </w:pPr>
+      <w:bookmarkStart w:id="0" w:name="_Toc520974653"/>
+      <w:bookmarkStart w:id="1" w:name="_Toc523489543"/>
+      <w:bookmarkStart w:id="2" w:name="_Toc523489720"/>
       <w:r>
         <w:rPr>
           <w:b/>
@@ -36,7 +22,7 @@
           <w:sz w:val="36"/>
           <w:u w:val="single"/>
         </w:rPr>
-        <w:t>Rush Hour</w:t>
+        <w:t>Cops and Robbers</w:t>
       </w:r>
     </w:p>
     <w:p/>
@@ -69,7 +55,19 @@
         <w:rPr>
           <w:sz w:val="24"/>
         </w:rPr>
-        <w:t>The game is a 2D top down game which is controlled purely by the ai.</w:t>
+        <w:t>The game is a 2D top down game which is controlled by the ai.</w:t>
+      </w:r>
+      <w:r>
+        <w:rPr>
+          <w:sz w:val="24"/>
+        </w:rPr>
+        <w:t xml:space="preserve"> However, if the player presses “r” on their keyboard, it will enable for keyboard input and the player can be controlled with “WASD”. </w:t>
+      </w:r>
+      <w:r>
+        <w:rPr>
+          <w:sz w:val="24"/>
+        </w:rPr>
+        <w:t>To</w:t>
       </w:r>
       <w:r>
         <w:rPr>
@@ -81,6 +79,36 @@
         <w:rPr>
           <w:sz w:val="24"/>
         </w:rPr>
+        <w:t>return</w:t>
+      </w:r>
+      <w:r>
+        <w:rPr>
+          <w:sz w:val="24"/>
+        </w:rPr>
+        <w:t xml:space="preserve"> to the ai </w:t>
+      </w:r>
+      <w:r>
+        <w:rPr>
+          <w:sz w:val="24"/>
+        </w:rPr>
+        <w:t>state</w:t>
+      </w:r>
+      <w:r>
+        <w:rPr>
+          <w:sz w:val="24"/>
+        </w:rPr>
+        <w:t>, the player will have to press “q”.</w:t>
+      </w:r>
+      <w:r>
+        <w:rPr>
+          <w:sz w:val="24"/>
+        </w:rPr>
+        <w:t xml:space="preserve"> </w:t>
+      </w:r>
+      <w:r>
+        <w:rPr>
+          <w:sz w:val="24"/>
+        </w:rPr>
         <w:t xml:space="preserve">This game will involve </w:t>
       </w:r>
       <w:r>
@@ -93,7 +121,19 @@
         <w:rPr>
           <w:sz w:val="24"/>
         </w:rPr>
-        <w:t xml:space="preserve"> police. The game will involve the </w:t>
+        <w:t xml:space="preserve"> police</w:t>
+      </w:r>
+      <w:r>
+        <w:rPr>
+          <w:sz w:val="24"/>
+        </w:rPr>
+        <w:t xml:space="preserve"> in which</w:t>
+      </w:r>
+      <w:r>
+        <w:rPr>
+          <w:sz w:val="24"/>
+        </w:rPr>
+        <w:t xml:space="preserve"> the </w:t>
       </w:r>
       <w:r>
         <w:rPr>
@@ -225,31 +265,127 @@
       </w:pPr>
       <w:r>
         <w:rPr>
-          <w:sz w:val="24"/>
-        </w:rPr>
-        <w:t>These agents or characters will have the following:</w:t>
-      </w:r>
-    </w:p>
-    <w:p>
-      <w:pPr>
+          <w:noProof/>
+        </w:rPr>
+        <w:drawing>
+          <wp:anchor distT="0" distB="0" distL="114300" distR="114300" simplePos="0" relativeHeight="251668480" behindDoc="1" locked="0" layoutInCell="1" allowOverlap="1" wp14:anchorId="762BF909" wp14:editId="668F7AC0">
+            <wp:simplePos x="0" y="0"/>
+            <wp:positionH relativeFrom="margin">
+              <wp:posOffset>831215</wp:posOffset>
+            </wp:positionH>
+            <wp:positionV relativeFrom="paragraph">
+              <wp:posOffset>178435</wp:posOffset>
+            </wp:positionV>
+            <wp:extent cx="276860" cy="340995"/>
+            <wp:effectExtent l="6032" t="0" r="0" b="0"/>
+            <wp:wrapTight wrapText="bothSides">
+              <wp:wrapPolygon edited="0">
+                <wp:start x="21129" y="5651"/>
+                <wp:lineTo x="13698" y="-382"/>
+                <wp:lineTo x="1808" y="-382"/>
+                <wp:lineTo x="1808" y="3238"/>
+                <wp:lineTo x="1808" y="17718"/>
+                <wp:lineTo x="4781" y="18925"/>
+                <wp:lineTo x="13698" y="18925"/>
+                <wp:lineTo x="21129" y="16512"/>
+                <wp:lineTo x="21129" y="5651"/>
+              </wp:wrapPolygon>
+            </wp:wrapTight>
+            <wp:docPr id="12" name="Picture 12"/>
+            <wp:cNvGraphicFramePr>
+              <a:graphicFrameLocks xmlns:a="http://schemas.openxmlformats.org/drawingml/2006/main" noChangeAspect="1"/>
+            </wp:cNvGraphicFramePr>
+            <a:graphic xmlns:a="http://schemas.openxmlformats.org/drawingml/2006/main">
+              <a:graphicData uri="http://schemas.openxmlformats.org/drawingml/2006/picture">
+                <pic:pic xmlns:pic="http://schemas.openxmlformats.org/drawingml/2006/picture">
+                  <pic:nvPicPr>
+                    <pic:cNvPr id="0" name="Picture 1"/>
+                    <pic:cNvPicPr>
+                      <a:picLocks noChangeAspect="1" noChangeArrowheads="1"/>
+                    </pic:cNvPicPr>
+                  </pic:nvPicPr>
+                  <pic:blipFill>
+                    <a:blip r:embed="rId10">
+                      <a:extLst>
+                        <a:ext uri="{28A0092B-C50C-407E-A947-70E740481C1C}">
+                          <a14:useLocalDpi xmlns:a14="http://schemas.microsoft.com/office/drawing/2010/main" val="0"/>
+                        </a:ext>
+                      </a:extLst>
+                    </a:blip>
+                    <a:srcRect/>
+                    <a:stretch>
+                      <a:fillRect/>
+                    </a:stretch>
+                  </pic:blipFill>
+                  <pic:spPr bwMode="auto">
+                    <a:xfrm rot="16200000">
+                      <a:off x="0" y="0"/>
+                      <a:ext cx="276860" cy="340995"/>
+                    </a:xfrm>
+                    <a:prstGeom prst="rect">
+                      <a:avLst/>
+                    </a:prstGeom>
+                    <a:noFill/>
+                    <a:ln>
+                      <a:noFill/>
+                    </a:ln>
+                  </pic:spPr>
+                </pic:pic>
+              </a:graphicData>
+            </a:graphic>
+            <wp14:sizeRelH relativeFrom="margin">
+              <wp14:pctWidth>0</wp14:pctWidth>
+            </wp14:sizeRelH>
+            <wp14:sizeRelV relativeFrom="margin">
+              <wp14:pctHeight>0</wp14:pctHeight>
+            </wp14:sizeRelV>
+          </wp:anchor>
+        </w:drawing>
+      </w:r>
+      <w:r>
+        <w:rPr>
+          <w:sz w:val="24"/>
+        </w:rPr>
+        <w:t>These agents</w:t>
+      </w:r>
+      <w:r>
+        <w:rPr>
+          <w:sz w:val="24"/>
+        </w:rPr>
+        <w:t xml:space="preserve"> </w:t>
+      </w:r>
+      <w:r>
+        <w:rPr>
+          <w:sz w:val="24"/>
+        </w:rPr>
+        <w:t>will have the following:</w:t>
+      </w:r>
+    </w:p>
+    <w:p>
+      <w:pPr>
+        <w:rPr>
+          <w:noProof/>
+        </w:rPr>
+      </w:pPr>
+      <w:r>
         <w:rPr>
           <w:b/>
           <w:sz w:val="24"/>
         </w:rPr>
-      </w:pPr>
+        <w:t>Robbers</w:t>
+      </w:r>
       <w:r>
         <w:rPr>
           <w:b/>
           <w:sz w:val="24"/>
         </w:rPr>
-        <w:t>Robbers</w:t>
-      </w:r>
-      <w:r>
-        <w:rPr>
-          <w:b/>
-          <w:sz w:val="24"/>
-        </w:rPr>
         <w:t>:</w:t>
+      </w:r>
+      <w:r>
+        <w:rPr>
+          <w:noProof/>
+        </w:rPr>
+        <w:t xml:space="preserve"> </w:t>
       </w:r>
     </w:p>
     <w:p>
@@ -268,7 +404,7 @@
         <w:rPr>
           <w:sz w:val="24"/>
         </w:rPr>
-        <w:t>Follow Path</w:t>
+        <w:t>Wander behaviour</w:t>
       </w:r>
     </w:p>
     <w:p>
@@ -287,13 +423,26 @@
         <w:rPr>
           <w:sz w:val="24"/>
         </w:rPr>
-        <w:t>This follow path will be</w:t>
-      </w:r>
-      <w:r>
-        <w:rPr>
-          <w:sz w:val="24"/>
-        </w:rPr>
-        <w:t xml:space="preserve"> for getting to a certain location in the map. To collect money bags</w:t>
+        <w:t xml:space="preserve">To begin the project, wander behaviour will occur until a coin is spawned onto the map. </w:t>
+      </w:r>
+    </w:p>
+    <w:p>
+      <w:pPr>
+        <w:pStyle w:val="ListParagraph"/>
+        <w:numPr>
+          <w:ilvl w:val="0"/>
+          <w:numId w:val="27"/>
+        </w:numPr>
+        <w:spacing w:before="0" w:after="160" w:line="259" w:lineRule="auto"/>
+        <w:rPr>
+          <w:sz w:val="24"/>
+        </w:rPr>
+      </w:pPr>
+      <w:r>
+        <w:rPr>
+          <w:sz w:val="24"/>
+        </w:rPr>
+        <w:t>Follow Path</w:t>
       </w:r>
     </w:p>
     <w:p>
@@ -312,13 +461,13 @@
         <w:rPr>
           <w:sz w:val="24"/>
         </w:rPr>
-        <w:t xml:space="preserve">The follow path </w:t>
-      </w:r>
-      <w:r>
-        <w:rPr>
-          <w:sz w:val="24"/>
-        </w:rPr>
-        <w:t>will occur until the police is within distance of the robber.</w:t>
+        <w:t>This follow path will be</w:t>
+      </w:r>
+      <w:r>
+        <w:rPr>
+          <w:sz w:val="24"/>
+        </w:rPr>
+        <w:t xml:space="preserve"> for getting to a certain location in the map. To collect money bags</w:t>
       </w:r>
     </w:p>
     <w:p>
@@ -337,6 +486,31 @@
         <w:rPr>
           <w:sz w:val="24"/>
         </w:rPr>
+        <w:t xml:space="preserve">The follow path </w:t>
+      </w:r>
+      <w:r>
+        <w:rPr>
+          <w:sz w:val="24"/>
+        </w:rPr>
+        <w:t>will occur until the police is within distance of the robber.</w:t>
+      </w:r>
+    </w:p>
+    <w:p>
+      <w:pPr>
+        <w:pStyle w:val="ListParagraph"/>
+        <w:numPr>
+          <w:ilvl w:val="1"/>
+          <w:numId w:val="27"/>
+        </w:numPr>
+        <w:spacing w:before="0" w:after="160" w:line="259" w:lineRule="auto"/>
+        <w:rPr>
+          <w:sz w:val="24"/>
+        </w:rPr>
+      </w:pPr>
+      <w:r>
+        <w:rPr>
+          <w:sz w:val="24"/>
+        </w:rPr>
         <w:t>The flee behaviour will then be implemented when the police are around</w:t>
       </w:r>
     </w:p>
@@ -404,6 +578,85 @@
       </w:pPr>
       <w:r>
         <w:rPr>
+          <w:noProof/>
+        </w:rPr>
+        <w:drawing>
+          <wp:anchor distT="0" distB="0" distL="114300" distR="114300" simplePos="0" relativeHeight="251670528" behindDoc="1" locked="0" layoutInCell="1" allowOverlap="1" wp14:anchorId="18B4E93B" wp14:editId="4FF6E206">
+            <wp:simplePos x="0" y="0"/>
+            <wp:positionH relativeFrom="column">
+              <wp:posOffset>831850</wp:posOffset>
+            </wp:positionH>
+            <wp:positionV relativeFrom="paragraph">
+              <wp:posOffset>439420</wp:posOffset>
+            </wp:positionV>
+            <wp:extent cx="271780" cy="356235"/>
+            <wp:effectExtent l="0" t="4128" r="0" b="0"/>
+            <wp:wrapTight wrapText="bothSides">
+              <wp:wrapPolygon edited="0">
+                <wp:start x="21928" y="4871"/>
+                <wp:lineTo x="14358" y="250"/>
+                <wp:lineTo x="3760" y="250"/>
+                <wp:lineTo x="2246" y="4871"/>
+                <wp:lineTo x="2246" y="16421"/>
+                <wp:lineTo x="3760" y="18732"/>
+                <wp:lineTo x="11330" y="18732"/>
+                <wp:lineTo x="21928" y="17577"/>
+                <wp:lineTo x="21928" y="4871"/>
+              </wp:wrapPolygon>
+            </wp:wrapTight>
+            <wp:docPr id="13" name="Picture 13"/>
+            <wp:cNvGraphicFramePr>
+              <a:graphicFrameLocks xmlns:a="http://schemas.openxmlformats.org/drawingml/2006/main" noChangeAspect="1"/>
+            </wp:cNvGraphicFramePr>
+            <a:graphic xmlns:a="http://schemas.openxmlformats.org/drawingml/2006/main">
+              <a:graphicData uri="http://schemas.openxmlformats.org/drawingml/2006/picture">
+                <pic:pic xmlns:pic="http://schemas.openxmlformats.org/drawingml/2006/picture">
+                  <pic:nvPicPr>
+                    <pic:cNvPr id="0" name="Picture 4"/>
+                    <pic:cNvPicPr>
+                      <a:picLocks noChangeAspect="1" noChangeArrowheads="1"/>
+                    </pic:cNvPicPr>
+                  </pic:nvPicPr>
+                  <pic:blipFill>
+                    <a:blip r:embed="rId11">
+                      <a:extLst>
+                        <a:ext uri="{28A0092B-C50C-407E-A947-70E740481C1C}">
+                          <a14:useLocalDpi xmlns:a14="http://schemas.microsoft.com/office/drawing/2010/main" val="0"/>
+                        </a:ext>
+                      </a:extLst>
+                    </a:blip>
+                    <a:srcRect/>
+                    <a:stretch>
+                      <a:fillRect/>
+                    </a:stretch>
+                  </pic:blipFill>
+                  <pic:spPr bwMode="auto">
+                    <a:xfrm rot="16200000">
+                      <a:off x="0" y="0"/>
+                      <a:ext cx="271780" cy="356235"/>
+                    </a:xfrm>
+                    <a:prstGeom prst="rect">
+                      <a:avLst/>
+                    </a:prstGeom>
+                    <a:noFill/>
+                    <a:ln>
+                      <a:noFill/>
+                    </a:ln>
+                  </pic:spPr>
+                </pic:pic>
+              </a:graphicData>
+            </a:graphic>
+            <wp14:sizeRelH relativeFrom="margin">
+              <wp14:pctWidth>0</wp14:pctWidth>
+            </wp14:sizeRelH>
+            <wp14:sizeRelV relativeFrom="margin">
+              <wp14:pctHeight>0</wp14:pctHeight>
+            </wp14:sizeRelV>
+          </wp:anchor>
+        </w:drawing>
+      </w:r>
+      <w:r>
+        <w:rPr>
           <w:sz w:val="24"/>
         </w:rPr>
         <w:t xml:space="preserve">It will continually flee until the police </w:t>
@@ -446,6 +699,12 @@
           <w:sz w:val="24"/>
         </w:rPr>
         <w:t>Police:</w:t>
+      </w:r>
+      <w:r>
+        <w:rPr>
+          <w:noProof/>
+        </w:rPr>
+        <w:t xml:space="preserve"> </w:t>
       </w:r>
     </w:p>
     <w:p>
@@ -584,6 +843,25 @@
         <w:rPr>
           <w:sz w:val="24"/>
         </w:rPr>
+        <w:t>This seek behaviour will be finding the best path to the player.</w:t>
+      </w:r>
+    </w:p>
+    <w:p>
+      <w:pPr>
+        <w:pStyle w:val="ListParagraph"/>
+        <w:numPr>
+          <w:ilvl w:val="1"/>
+          <w:numId w:val="28"/>
+        </w:numPr>
+        <w:spacing w:before="0" w:after="160" w:line="259" w:lineRule="auto"/>
+        <w:rPr>
+          <w:sz w:val="24"/>
+        </w:rPr>
+      </w:pPr>
+      <w:r>
+        <w:rPr>
+          <w:sz w:val="24"/>
+        </w:rPr>
         <w:t xml:space="preserve">When the robber is </w:t>
       </w:r>
       <w:r>
@@ -615,32 +893,15 @@
     </w:p>
     <w:p>
       <w:pPr>
+        <w:spacing w:before="0" w:after="160" w:line="259" w:lineRule="auto"/>
+        <w:rPr>
+          <w:sz w:val="24"/>
+        </w:rPr>
+      </w:pPr>
+    </w:p>
+    <w:p>
+      <w:pPr>
         <w:pStyle w:val="NoSpacing"/>
-      </w:pPr>
-    </w:p>
-    <w:p>
-      <w:pPr>
-        <w:pStyle w:val="NoSpacing"/>
-      </w:pPr>
-    </w:p>
-    <w:p>
-      <w:pPr>
-        <w:pStyle w:val="NoSpacing"/>
-      </w:pPr>
-    </w:p>
-    <w:p>
-      <w:pPr>
-        <w:pStyle w:val="NoSpacing"/>
-      </w:pPr>
-    </w:p>
-    <w:p>
-      <w:pPr>
-        <w:pStyle w:val="NoSpacing"/>
-      </w:pPr>
-    </w:p>
-    <w:p>
-      <w:pPr>
-        <w:pStyle w:val="NoSpacing"/>
         <w:rPr>
           <w:b/>
           <w:sz w:val="24"/>
@@ -652,7 +913,7 @@
           <w:sz w:val="24"/>
         </w:rPr>
         <w:lastRenderedPageBreak/>
-        <w:t>1.0 Revision History</w:t>
+        <w:t>Revision History</w:t>
       </w:r>
     </w:p>
     <w:tbl>
@@ -849,6 +1110,8 @@
         </w:rPr>
         <w:t>Third Party Libraries</w:t>
       </w:r>
+      <w:bookmarkStart w:id="3" w:name="_GoBack"/>
+      <w:bookmarkEnd w:id="3"/>
     </w:p>
     <w:p>
       <w:pPr>
@@ -984,7 +1247,9 @@
       <w:pPr>
         <w:pStyle w:val="NoSpacing"/>
         <w:rPr>
-          <w:sz w:val="24"/>
+          <w:i/>
+          <w:sz w:val="24"/>
+          <w:u w:val="single"/>
         </w:rPr>
       </w:pPr>
     </w:p>
@@ -993,27 +1258,35 @@
         <w:pStyle w:val="NoSpacing"/>
         <w:rPr>
           <w:b/>
-          <w:sz w:val="24"/>
+          <w:i/>
+          <w:sz w:val="24"/>
+          <w:u w:val="single"/>
         </w:rPr>
       </w:pPr>
       <w:r>
         <w:rPr>
           <w:b/>
-          <w:sz w:val="24"/>
+          <w:i/>
+          <w:sz w:val="24"/>
+          <w:u w:val="single"/>
         </w:rPr>
         <w:t xml:space="preserve">Diagram </w:t>
       </w:r>
       <w:r>
         <w:rPr>
           <w:b/>
-          <w:sz w:val="24"/>
+          <w:i/>
+          <w:sz w:val="24"/>
+          <w:u w:val="single"/>
         </w:rPr>
         <w:t xml:space="preserve">of the </w:t>
       </w:r>
       <w:r>
         <w:rPr>
           <w:b/>
-          <w:sz w:val="24"/>
+          <w:i/>
+          <w:sz w:val="24"/>
+          <w:u w:val="single"/>
         </w:rPr>
         <w:t>Robber behaviours within the game.</w:t>
       </w:r>
@@ -1031,10 +1304,10 @@
           <w:noProof/>
         </w:rPr>
         <w:drawing>
-          <wp:inline distT="0" distB="0" distL="0" distR="0" wp14:anchorId="10DABA66" wp14:editId="070D6896">
-            <wp:extent cx="6104766" cy="5318760"/>
-            <wp:effectExtent l="0" t="0" r="0" b="0"/>
-            <wp:docPr id="4" name="Picture 4"/>
+          <wp:inline distT="0" distB="0" distL="0" distR="0" wp14:anchorId="305914E4" wp14:editId="4C6CA770">
+            <wp:extent cx="5942965" cy="5064760"/>
+            <wp:effectExtent l="0" t="0" r="635" b="2540"/>
+            <wp:docPr id="15" name="Picture 15"/>
             <wp:cNvGraphicFramePr>
               <a:graphicFrameLocks xmlns:a="http://schemas.openxmlformats.org/drawingml/2006/main" noChangeAspect="1"/>
             </wp:cNvGraphicFramePr>
@@ -1046,7 +1319,7 @@
                     <pic:cNvPicPr/>
                   </pic:nvPicPr>
                   <pic:blipFill>
-                    <a:blip r:embed="rId10"/>
+                    <a:blip r:embed="rId12"/>
                     <a:stretch>
                       <a:fillRect/>
                     </a:stretch>
@@ -1054,7 +1327,7 @@
                   <pic:spPr>
                     <a:xfrm>
                       <a:off x="0" y="0"/>
-                      <a:ext cx="6194126" cy="5396615"/>
+                      <a:ext cx="5942965" cy="5064760"/>
                     </a:xfrm>
                     <a:prstGeom prst="rect">
                       <a:avLst/>
@@ -1075,10 +1348,23 @@
           <w:sz w:val="24"/>
         </w:rPr>
       </w:pPr>
-      <w:r>
+    </w:p>
+    <w:p>
+      <w:pPr>
+        <w:pStyle w:val="NoSpacing"/>
         <w:rPr>
           <w:b/>
-          <w:sz w:val="24"/>
+          <w:i/>
+          <w:sz w:val="28"/>
+          <w:u w:val="single"/>
+        </w:rPr>
+      </w:pPr>
+      <w:r>
+        <w:rPr>
+          <w:b/>
+          <w:i/>
+          <w:sz w:val="28"/>
+          <w:u w:val="single"/>
         </w:rPr>
         <w:lastRenderedPageBreak/>
         <w:t>Diagram of the Police behaviours within the game.</w:t>
@@ -1097,10 +1383,10 @@
           <w:noProof/>
         </w:rPr>
         <w:drawing>
-          <wp:inline distT="0" distB="0" distL="0" distR="0" wp14:anchorId="121A4DCC" wp14:editId="2A5FD30E">
-            <wp:extent cx="3710940" cy="5072072"/>
-            <wp:effectExtent l="0" t="0" r="3810" b="0"/>
-            <wp:docPr id="5" name="Picture 5"/>
+          <wp:inline distT="0" distB="0" distL="0" distR="0" wp14:anchorId="25CAA43E" wp14:editId="141D0E75">
+            <wp:extent cx="5804452" cy="4516297"/>
+            <wp:effectExtent l="0" t="0" r="6350" b="0"/>
+            <wp:docPr id="16" name="Picture 16"/>
             <wp:cNvGraphicFramePr>
               <a:graphicFrameLocks xmlns:a="http://schemas.openxmlformats.org/drawingml/2006/main" noChangeAspect="1"/>
             </wp:cNvGraphicFramePr>
@@ -1112,7 +1398,7 @@
                     <pic:cNvPicPr/>
                   </pic:nvPicPr>
                   <pic:blipFill>
-                    <a:blip r:embed="rId11"/>
+                    <a:blip r:embed="rId13"/>
                     <a:stretch>
                       <a:fillRect/>
                     </a:stretch>
@@ -1120,7 +1406,7 @@
                   <pic:spPr>
                     <a:xfrm>
                       <a:off x="0" y="0"/>
-                      <a:ext cx="3731576" cy="5100277"/>
+                      <a:ext cx="5806830" cy="4518147"/>
                     </a:xfrm>
                     <a:prstGeom prst="rect">
                       <a:avLst/>
@@ -1146,7 +1432,7 @@
           <w:b/>
           <w:sz w:val="24"/>
         </w:rPr>
-        <w:t>7.0 Physics</w:t>
+        <w:t>Physics</w:t>
       </w:r>
     </w:p>
     <w:p>
@@ -1247,7 +1533,7 @@
           <w:b/>
           <w:sz w:val="24"/>
         </w:rPr>
-        <w:t>11.0 Interface</w:t>
+        <w:t>Interface</w:t>
       </w:r>
       <w:r>
         <w:rPr>
@@ -1260,7 +1546,6 @@
     <w:p>
       <w:pPr>
         <w:pStyle w:val="NoSpacing"/>
-        <w:ind w:left="720"/>
         <w:rPr>
           <w:sz w:val="24"/>
           <w:szCs w:val="24"/>
@@ -1271,13 +1556,20 @@
           <w:sz w:val="24"/>
           <w:szCs w:val="24"/>
         </w:rPr>
-        <w:t xml:space="preserve">The player would be able to press tab to view </w:t>
+        <w:t>T</w:t>
       </w:r>
       <w:r>
         <w:rPr>
           <w:sz w:val="24"/>
           <w:szCs w:val="24"/>
         </w:rPr>
+        <w:t xml:space="preserve">he player would be able to press tab to view </w:t>
+      </w:r>
+      <w:r>
+        <w:rPr>
+          <w:sz w:val="24"/>
+          <w:szCs w:val="24"/>
+        </w:rPr>
         <w:t>all</w:t>
       </w:r>
       <w:r>
@@ -1300,59 +1592,6 @@
           <w:szCs w:val="24"/>
         </w:rPr>
         <w:t xml:space="preserve"> will be performing whilst the program is running.</w:t>
-      </w:r>
-    </w:p>
-    <w:p>
-      <w:pPr>
-        <w:pStyle w:val="NoSpacing"/>
-        <w:rPr>
-          <w:b/>
-          <w:sz w:val="24"/>
-        </w:rPr>
-      </w:pPr>
-      <w:r>
-        <w:rPr>
-          <w:b/>
-          <w:sz w:val="24"/>
-        </w:rPr>
-        <w:t>14.0 Asset List</w:t>
-      </w:r>
-    </w:p>
-    <w:p>
-      <w:pPr>
-        <w:pStyle w:val="NoSpacing"/>
-        <w:rPr>
-          <w:sz w:val="24"/>
-          <w:szCs w:val="24"/>
-        </w:rPr>
-      </w:pPr>
-      <w:r>
-        <w:rPr>
-          <w:sz w:val="24"/>
-          <w:szCs w:val="24"/>
-        </w:rPr>
-        <w:t>In relation to the Tiled software, I will be using certain tiles to make the map</w:t>
-      </w:r>
-      <w:r>
-        <w:rPr>
-          <w:sz w:val="24"/>
-          <w:szCs w:val="24"/>
-        </w:rPr>
-        <w:t>, the robber and</w:t>
-      </w:r>
-      <w:r>
-        <w:rPr>
-          <w:sz w:val="24"/>
-          <w:szCs w:val="24"/>
-        </w:rPr>
-        <w:t xml:space="preserve"> the police.</w:t>
-      </w:r>
-      <w:r>
-        <w:rPr>
-          <w:sz w:val="24"/>
-          <w:szCs w:val="24"/>
-        </w:rPr>
-        <w:t xml:space="preserve"> </w:t>
       </w:r>
     </w:p>
     <w:p>
@@ -1396,10 +1635,56 @@
         </w:rPr>
       </w:pPr>
     </w:p>
+    <w:bookmarkEnd w:id="0"/>
+    <w:bookmarkEnd w:id="1"/>
+    <w:bookmarkEnd w:id="2"/>
     <w:p>
       <w:pPr>
         <w:pStyle w:val="NoSpacing"/>
-        <w:jc w:val="center"/>
+      </w:pPr>
+    </w:p>
+    <w:p>
+      <w:pPr>
+        <w:pStyle w:val="NoSpacing"/>
+      </w:pPr>
+    </w:p>
+    <w:p>
+      <w:pPr>
+        <w:pStyle w:val="NoSpacing"/>
+      </w:pPr>
+    </w:p>
+    <w:p>
+      <w:pPr>
+        <w:pStyle w:val="NoSpacing"/>
+      </w:pPr>
+    </w:p>
+    <w:p>
+      <w:pPr>
+        <w:pStyle w:val="NoSpacing"/>
+      </w:pPr>
+    </w:p>
+    <w:p>
+      <w:pPr>
+        <w:pStyle w:val="NoSpacing"/>
+      </w:pPr>
+    </w:p>
+    <w:p>
+      <w:pPr>
+        <w:pStyle w:val="NoSpacing"/>
+      </w:pPr>
+    </w:p>
+    <w:p>
+      <w:pPr>
+        <w:pStyle w:val="NoSpacing"/>
+        <w:rPr>
+          <w:b/>
+          <w:sz w:val="24"/>
+        </w:rPr>
+      </w:pPr>
+    </w:p>
+    <w:p>
+      <w:pPr>
+        <w:pStyle w:val="NoSpacing"/>
         <w:rPr>
           <w:b/>
           <w:i/>
@@ -1407,51 +1692,25 @@
           <w:u w:val="single"/>
         </w:rPr>
       </w:pPr>
-    </w:p>
-    <w:p>
-      <w:pPr>
-        <w:pStyle w:val="NoSpacing"/>
+      <w:r>
         <w:rPr>
           <w:b/>
           <w:i/>
           <w:sz w:val="28"/>
           <w:u w:val="single"/>
         </w:rPr>
-      </w:pPr>
+        <w:lastRenderedPageBreak/>
+        <w:t>Map of the Game:</w:t>
+      </w:r>
     </w:p>
     <w:p>
       <w:pPr>
         <w:pStyle w:val="NoSpacing"/>
-        <w:jc w:val="center"/>
-        <w:rPr>
-          <w:b/>
-          <w:i/>
-          <w:sz w:val="28"/>
-          <w:u w:val="single"/>
-        </w:rPr>
-      </w:pPr>
-      <w:r>
-        <w:rPr>
-          <w:b/>
-          <w:i/>
-          <w:sz w:val="28"/>
-          <w:u w:val="single"/>
-        </w:rPr>
-        <w:t>Third Party graphical implementations:</w:t>
-      </w:r>
+      </w:pPr>
     </w:p>
     <w:p>
       <w:pPr>
         <w:pStyle w:val="NoSpacing"/>
-      </w:pPr>
-    </w:p>
-    <w:p>
-      <w:pPr>
-        <w:pStyle w:val="NoSpacing"/>
-        <w:numPr>
-          <w:ilvl w:val="0"/>
-          <w:numId w:val="28"/>
-        </w:numPr>
         <w:rPr>
           <w:b/>
           <w:bCs/>
@@ -1466,34 +1725,7 @@
           <w:sz w:val="28"/>
           <w:szCs w:val="28"/>
         </w:rPr>
-        <w:t xml:space="preserve">Evaluation of the </w:t>
-      </w:r>
-      <w:r>
-        <w:rPr>
-          <w:b/>
-          <w:bCs/>
-          <w:sz w:val="28"/>
-          <w:szCs w:val="28"/>
-        </w:rPr>
-        <w:t>framework’s</w:t>
-      </w:r>
-      <w:r>
-        <w:rPr>
-          <w:b/>
-          <w:bCs/>
-          <w:sz w:val="28"/>
-          <w:szCs w:val="28"/>
-        </w:rPr>
-        <w:t xml:space="preserve"> suitability</w:t>
-      </w:r>
-      <w:r>
-        <w:rPr>
-          <w:b/>
-          <w:bCs/>
-          <w:sz w:val="28"/>
-          <w:szCs w:val="28"/>
-        </w:rPr>
-        <w:t>:</w:t>
+        <w:t>Key:</w:t>
       </w:r>
     </w:p>
     <w:p>
@@ -1501,348 +1733,9 @@
         <w:pStyle w:val="NoSpacing"/>
       </w:pPr>
       <w:r>
-        <w:t>Within the solution, I had to make the project initially very hacky. This was to sustain its suitability to work to the requirements of the document. However, reflecting upon the solution, the way to make the project less “hacky” would be to convert variables to member variables so that they can be controlled and changed during runtime instead of in console. This can be considered as controlled variables that would affect the motion of the game, such as the players speed and radius.</w:t>
-      </w:r>
-    </w:p>
-    <w:p>
-      <w:pPr>
-        <w:pStyle w:val="NoSpacing"/>
-      </w:pPr>
-    </w:p>
-    <w:p>
-      <w:pPr>
-        <w:pStyle w:val="NoSpacing"/>
-        <w:numPr>
-          <w:ilvl w:val="0"/>
-          <w:numId w:val="28"/>
-        </w:numPr>
-        <w:rPr>
-          <w:b/>
-          <w:bCs/>
-          <w:sz w:val="28"/>
-          <w:szCs w:val="28"/>
-        </w:rPr>
-      </w:pPr>
-      <w:r>
-        <w:rPr>
-          <w:b/>
-          <w:bCs/>
-          <w:sz w:val="28"/>
-          <w:szCs w:val="28"/>
-        </w:rPr>
-        <w:t>Technical impact of the framework</w:t>
-      </w:r>
-      <w:r>
-        <w:rPr>
-          <w:b/>
-          <w:bCs/>
-          <w:sz w:val="28"/>
-          <w:szCs w:val="28"/>
-        </w:rPr>
-        <w:t>:</w:t>
-      </w:r>
-    </w:p>
-    <w:p>
-      <w:pPr>
-        <w:pStyle w:val="NoSpacing"/>
-        <w:rPr>
-          <w:sz w:val="24"/>
-          <w:szCs w:val="24"/>
-        </w:rPr>
-      </w:pPr>
-    </w:p>
-    <w:p>
-      <w:pPr>
-        <w:pStyle w:val="NoSpacing"/>
-      </w:pPr>
-      <w:r>
-        <w:t xml:space="preserve">In terms of checking every node within the game for path finding for visited and stack from one position to another, it is one of the slowest methods to find a fast path to the end location. The use of the O(N) is quite slow as the larger the project gets, the longer the time it takes to find the path. For example, if the path is twice as long, the time will be twice as long. The best approach </w:t>
-      </w:r>
-      <w:r>
-        <w:t>to the</w:t>
-      </w:r>
-      <w:r>
-        <w:t xml:space="preserve"> problem would be using the O(</w:t>
-      </w:r>
-      <w:proofErr w:type="spellStart"/>
-      <w:r>
-        <w:t>logn</w:t>
-      </w:r>
-      <w:proofErr w:type="spellEnd"/>
-      <w:r>
-        <w:t>) notation as</w:t>
-      </w:r>
-      <w:r>
-        <w:t xml:space="preserve"> the larger the path or the project gets, the least amount of time is needed to find the path. </w:t>
-      </w:r>
-    </w:p>
-    <w:p>
-      <w:pPr>
-        <w:pStyle w:val="NoSpacing"/>
-      </w:pPr>
-    </w:p>
-    <w:p>
-      <w:pPr>
-        <w:pStyle w:val="NoSpacing"/>
-        <w:rPr>
-          <w:b/>
-          <w:bCs/>
-          <w:sz w:val="28"/>
-          <w:szCs w:val="28"/>
-        </w:rPr>
-      </w:pPr>
-    </w:p>
-    <w:p>
-      <w:pPr>
-        <w:pStyle w:val="NoSpacing"/>
-        <w:numPr>
-          <w:ilvl w:val="0"/>
-          <w:numId w:val="28"/>
-        </w:numPr>
-        <w:rPr>
-          <w:b/>
-          <w:bCs/>
-          <w:sz w:val="28"/>
-          <w:szCs w:val="28"/>
-        </w:rPr>
-      </w:pPr>
-      <w:r>
-        <w:rPr>
-          <w:b/>
-          <w:bCs/>
-          <w:sz w:val="28"/>
-          <w:szCs w:val="28"/>
-        </w:rPr>
-        <w:t>Framework licensing</w:t>
-      </w:r>
-      <w:r>
-        <w:rPr>
-          <w:b/>
-          <w:bCs/>
-          <w:sz w:val="28"/>
-          <w:szCs w:val="28"/>
-        </w:rPr>
-        <w:t>, any licensing issues:</w:t>
-      </w:r>
-    </w:p>
-    <w:bookmarkEnd w:id="3"/>
-    <w:bookmarkEnd w:id="4"/>
-    <w:bookmarkEnd w:id="5"/>
-    <w:p>
-      <w:pPr>
-        <w:pStyle w:val="NoSpacing"/>
-        <w:ind w:left="720"/>
-      </w:pPr>
-    </w:p>
-    <w:p>
-      <w:pPr>
-        <w:pStyle w:val="NoSpacing"/>
-        <w:ind w:left="720"/>
-      </w:pPr>
-    </w:p>
-    <w:p>
-      <w:pPr>
-        <w:pStyle w:val="NoSpacing"/>
-        <w:ind w:left="720"/>
-      </w:pPr>
-    </w:p>
-    <w:p>
-      <w:pPr>
-        <w:pStyle w:val="NoSpacing"/>
-        <w:ind w:left="720"/>
-      </w:pPr>
-    </w:p>
-    <w:p>
-      <w:pPr>
-        <w:pStyle w:val="NoSpacing"/>
-        <w:ind w:left="720"/>
-      </w:pPr>
-    </w:p>
-    <w:p>
-      <w:pPr>
-        <w:pStyle w:val="NoSpacing"/>
-        <w:ind w:left="720"/>
-      </w:pPr>
-    </w:p>
-    <w:p>
-      <w:pPr>
-        <w:pStyle w:val="NoSpacing"/>
-        <w:ind w:left="720"/>
-      </w:pPr>
-    </w:p>
-    <w:p>
-      <w:pPr>
-        <w:pStyle w:val="NoSpacing"/>
-        <w:ind w:left="720"/>
-      </w:pPr>
-    </w:p>
-    <w:p>
-      <w:pPr>
-        <w:pStyle w:val="NoSpacing"/>
-        <w:ind w:left="720"/>
-      </w:pPr>
-    </w:p>
-    <w:p>
-      <w:pPr>
-        <w:pStyle w:val="NoSpacing"/>
-        <w:ind w:left="720"/>
-      </w:pPr>
-    </w:p>
-    <w:p>
-      <w:pPr>
-        <w:pStyle w:val="NoSpacing"/>
-        <w:ind w:left="720"/>
-      </w:pPr>
-    </w:p>
-    <w:p>
-      <w:pPr>
-        <w:pStyle w:val="NoSpacing"/>
-        <w:ind w:left="720"/>
-      </w:pPr>
-    </w:p>
-    <w:p>
-      <w:pPr>
-        <w:pStyle w:val="NoSpacing"/>
-        <w:ind w:left="720"/>
-      </w:pPr>
-    </w:p>
-    <w:p>
-      <w:pPr>
-        <w:pStyle w:val="NoSpacing"/>
-        <w:ind w:left="720"/>
-      </w:pPr>
-    </w:p>
-    <w:p>
-      <w:pPr>
-        <w:pStyle w:val="NoSpacing"/>
-        <w:ind w:left="720"/>
-      </w:pPr>
-    </w:p>
-    <w:p>
-      <w:pPr>
-        <w:pStyle w:val="NoSpacing"/>
-        <w:ind w:left="720"/>
-      </w:pPr>
-    </w:p>
-    <w:p>
-      <w:pPr>
-        <w:pStyle w:val="NoSpacing"/>
-        <w:ind w:left="720"/>
-      </w:pPr>
-    </w:p>
-    <w:p>
-      <w:pPr>
-        <w:pStyle w:val="NoSpacing"/>
-        <w:ind w:left="720"/>
-      </w:pPr>
-    </w:p>
-    <w:p>
-      <w:pPr>
-        <w:pStyle w:val="NoSpacing"/>
-        <w:ind w:left="720"/>
-      </w:pPr>
-    </w:p>
-    <w:p>
-      <w:pPr>
-        <w:pStyle w:val="NoSpacing"/>
-        <w:ind w:left="720"/>
-      </w:pPr>
-    </w:p>
-    <w:p>
-      <w:pPr>
-        <w:pStyle w:val="NoSpacing"/>
-        <w:ind w:left="720"/>
-      </w:pPr>
-    </w:p>
-    <w:p>
-      <w:pPr>
-        <w:pStyle w:val="NoSpacing"/>
-        <w:ind w:left="720"/>
-      </w:pPr>
-    </w:p>
-    <w:p>
-      <w:pPr>
-        <w:pStyle w:val="NoSpacing"/>
-        <w:ind w:left="720"/>
-      </w:pPr>
-    </w:p>
-    <w:p>
-      <w:pPr>
-        <w:pStyle w:val="NoSpacing"/>
-        <w:ind w:left="720"/>
-      </w:pPr>
-    </w:p>
-    <w:p>
-      <w:pPr>
-        <w:pStyle w:val="NoSpacing"/>
-        <w:ind w:left="720"/>
-      </w:pPr>
-    </w:p>
-    <w:p>
-      <w:pPr>
-        <w:pStyle w:val="NoSpacing"/>
-        <w:ind w:left="720"/>
-      </w:pPr>
-    </w:p>
-    <w:p>
-      <w:pPr>
-        <w:pStyle w:val="NoSpacing"/>
-        <w:ind w:left="720"/>
-      </w:pPr>
-    </w:p>
-    <w:p>
-      <w:pPr>
-        <w:pStyle w:val="NoSpacing"/>
-        <w:ind w:left="720"/>
-      </w:pPr>
-    </w:p>
-    <w:p>
-      <w:pPr>
-        <w:pStyle w:val="NoSpacing"/>
-        <w:rPr>
-          <w:b/>
-          <w:sz w:val="24"/>
-        </w:rPr>
-      </w:pPr>
-      <w:r>
-        <w:rPr>
-          <w:b/>
-          <w:sz w:val="24"/>
-        </w:rPr>
-        <w:lastRenderedPageBreak/>
-        <w:t>Map of the Game:</w:t>
-      </w:r>
-    </w:p>
-    <w:p>
-      <w:pPr>
-        <w:pStyle w:val="NoSpacing"/>
-      </w:pPr>
-    </w:p>
-    <w:p>
-      <w:pPr>
-        <w:pStyle w:val="NoSpacing"/>
-        <w:rPr>
-          <w:b/>
-          <w:bCs/>
-          <w:sz w:val="28"/>
-          <w:szCs w:val="28"/>
-        </w:rPr>
-      </w:pPr>
-      <w:r>
-        <w:rPr>
-          <w:b/>
-          <w:bCs/>
-          <w:sz w:val="28"/>
-          <w:szCs w:val="28"/>
-        </w:rPr>
-        <w:t>Key:</w:t>
-      </w:r>
-    </w:p>
-    <w:p>
-      <w:pPr>
-        <w:pStyle w:val="NoSpacing"/>
-      </w:pPr>
-      <w:r>
+        <w:rPr>
+          <w:noProof/>
+        </w:rPr>
         <w:drawing>
           <wp:anchor distT="0" distB="0" distL="114300" distR="114300" simplePos="0" relativeHeight="251659264" behindDoc="1" locked="0" layoutInCell="1" allowOverlap="1" wp14:anchorId="2BE129B7" wp14:editId="4C8B8181">
             <wp:simplePos x="0" y="0"/>
@@ -1875,7 +1768,7 @@
                     <pic:cNvPicPr/>
                   </pic:nvPicPr>
                   <pic:blipFill>
-                    <a:blip r:embed="rId12">
+                    <a:blip r:embed="rId14">
                       <a:extLst>
                         <a:ext uri="{28A0092B-C50C-407E-A947-70E740481C1C}">
                           <a14:useLocalDpi xmlns:a14="http://schemas.microsoft.com/office/drawing/2010/main" val="0"/>
@@ -1918,6 +1811,9 @@
         <w:pStyle w:val="NoSpacing"/>
       </w:pPr>
       <w:r>
+        <w:rPr>
+          <w:noProof/>
+        </w:rPr>
         <w:drawing>
           <wp:anchor distT="0" distB="0" distL="114300" distR="114300" simplePos="0" relativeHeight="251660288" behindDoc="1" locked="0" layoutInCell="1" allowOverlap="1" wp14:anchorId="0426295F" wp14:editId="29387105">
             <wp:simplePos x="0" y="0"/>
@@ -1950,7 +1846,7 @@
                     <pic:cNvPicPr/>
                   </pic:nvPicPr>
                   <pic:blipFill>
-                    <a:blip r:embed="rId13">
+                    <a:blip r:embed="rId15">
                       <a:extLst>
                         <a:ext uri="{28A0092B-C50C-407E-A947-70E740481C1C}">
                           <a14:useLocalDpi xmlns:a14="http://schemas.microsoft.com/office/drawing/2010/main" val="0"/>
@@ -2030,7 +1926,7 @@
                     <pic:cNvPicPr/>
                   </pic:nvPicPr>
                   <pic:blipFill>
-                    <a:blip r:embed="rId14" cstate="print">
+                    <a:blip r:embed="rId16" cstate="print">
                       <a:extLst>
                         <a:ext uri="{28A0092B-C50C-407E-A947-70E740481C1C}">
                           <a14:useLocalDpi xmlns:a14="http://schemas.microsoft.com/office/drawing/2010/main" val="0"/>
@@ -2056,8 +1952,13 @@
           </wp:anchor>
         </w:drawing>
       </w:r>
-      <w:r>
-        <w:t>Coins(Points):</w:t>
+      <w:proofErr w:type="gramStart"/>
+      <w:r>
+        <w:t>Coins(</w:t>
+      </w:r>
+      <w:proofErr w:type="gramEnd"/>
+      <w:r>
+        <w:t>Points):</w:t>
       </w:r>
     </w:p>
     <w:p>
@@ -2105,7 +2006,7 @@
                     <pic:cNvPicPr/>
                   </pic:nvPicPr>
                   <pic:blipFill>
-                    <a:blip r:embed="rId15">
+                    <a:blip r:embed="rId17">
                       <a:extLst>
                         <a:ext uri="{28A0092B-C50C-407E-A947-70E740481C1C}">
                           <a14:useLocalDpi xmlns:a14="http://schemas.microsoft.com/office/drawing/2010/main" val="0"/>
@@ -2173,7 +2074,7 @@
                     </pic:cNvPicPr>
                   </pic:nvPicPr>
                   <pic:blipFill>
-                    <a:blip r:embed="rId16">
+                    <a:blip r:embed="rId18">
                       <a:extLst>
                         <a:ext uri="{28A0092B-C50C-407E-A947-70E740481C1C}">
                           <a14:useLocalDpi xmlns:a14="http://schemas.microsoft.com/office/drawing/2010/main" val="0"/>
@@ -2243,7 +2144,7 @@
                     </pic:cNvPicPr>
                   </pic:nvPicPr>
                   <pic:blipFill>
-                    <a:blip r:embed="rId17">
+                    <a:blip r:embed="rId10">
                       <a:extLst>
                         <a:ext uri="{28A0092B-C50C-407E-A947-70E740481C1C}">
                           <a14:useLocalDpi xmlns:a14="http://schemas.microsoft.com/office/drawing/2010/main" val="0"/>
@@ -2316,7 +2217,7 @@
                     <pic:cNvPicPr/>
                   </pic:nvPicPr>
                   <pic:blipFill>
-                    <a:blip r:embed="rId18" cstate="print">
+                    <a:blip r:embed="rId19" cstate="print">
                       <a:extLst>
                         <a:ext uri="{28A0092B-C50C-407E-A947-70E740481C1C}">
                           <a14:useLocalDpi xmlns:a14="http://schemas.microsoft.com/office/drawing/2010/main" val="0"/>
@@ -2396,7 +2297,7 @@
                     </pic:cNvPicPr>
                   </pic:nvPicPr>
                   <pic:blipFill>
-                    <a:blip r:embed="rId19">
+                    <a:blip r:embed="rId11">
                       <a:extLst>
                         <a:ext uri="{28A0092B-C50C-407E-A947-70E740481C1C}">
                           <a14:useLocalDpi xmlns:a14="http://schemas.microsoft.com/office/drawing/2010/main" val="0"/>
@@ -2480,7 +2381,7 @@
                     </pic:cNvPicPr>
                   </pic:nvPicPr>
                   <pic:blipFill>
-                    <a:blip r:embed="rId19">
+                    <a:blip r:embed="rId11">
                       <a:extLst>
                         <a:ext uri="{28A0092B-C50C-407E-A947-70E740481C1C}">
                           <a14:useLocalDpi xmlns:a14="http://schemas.microsoft.com/office/drawing/2010/main" val="0"/>
@@ -2515,11 +2416,431 @@
         <w:t xml:space="preserve">Police: </w:t>
       </w:r>
     </w:p>
+    <w:p>
+      <w:pPr>
+        <w:pStyle w:val="NoSpacing"/>
+      </w:pPr>
+    </w:p>
+    <w:p>
+      <w:pPr>
+        <w:pStyle w:val="NoSpacing"/>
+      </w:pPr>
+    </w:p>
+    <w:p>
+      <w:pPr>
+        <w:pStyle w:val="NoSpacing"/>
+        <w:rPr>
+          <w:b/>
+          <w:i/>
+          <w:sz w:val="28"/>
+          <w:u w:val="single"/>
+        </w:rPr>
+      </w:pPr>
+      <w:r>
+        <w:rPr>
+          <w:b/>
+          <w:i/>
+          <w:sz w:val="28"/>
+          <w:u w:val="single"/>
+        </w:rPr>
+        <w:lastRenderedPageBreak/>
+        <w:t>Asset List</w:t>
+      </w:r>
+    </w:p>
+    <w:p>
+      <w:pPr>
+        <w:pStyle w:val="NoSpacing"/>
+        <w:rPr>
+          <w:sz w:val="24"/>
+          <w:szCs w:val="24"/>
+        </w:rPr>
+      </w:pPr>
+      <w:r>
+        <w:rPr>
+          <w:sz w:val="24"/>
+          <w:szCs w:val="24"/>
+        </w:rPr>
+        <w:t xml:space="preserve">In relation to the Tiled software, I will be using certain tiles to make the map, the robber and the police. </w:t>
+      </w:r>
+    </w:p>
+    <w:p>
+      <w:pPr>
+        <w:pStyle w:val="NoSpacing"/>
+      </w:pPr>
+    </w:p>
+    <w:p>
+      <w:pPr>
+        <w:pStyle w:val="NoSpacing"/>
+        <w:rPr>
+          <w:noProof/>
+        </w:rPr>
+      </w:pPr>
+      <w:r>
+        <w:rPr>
+          <w:noProof/>
+        </w:rPr>
+        <w:drawing>
+          <wp:anchor distT="0" distB="0" distL="114300" distR="114300" simplePos="0" relativeHeight="251672576" behindDoc="1" locked="0" layoutInCell="1" allowOverlap="1" wp14:anchorId="760F0D51" wp14:editId="04B2B0C0">
+            <wp:simplePos x="0" y="0"/>
+            <wp:positionH relativeFrom="column">
+              <wp:posOffset>779228</wp:posOffset>
+            </wp:positionH>
+            <wp:positionV relativeFrom="paragraph">
+              <wp:posOffset>23882</wp:posOffset>
+            </wp:positionV>
+            <wp:extent cx="234950" cy="288925"/>
+            <wp:effectExtent l="0" t="0" r="0" b="0"/>
+            <wp:wrapTight wrapText="bothSides">
+              <wp:wrapPolygon edited="0">
+                <wp:start x="1751" y="0"/>
+                <wp:lineTo x="0" y="4273"/>
+                <wp:lineTo x="0" y="17090"/>
+                <wp:lineTo x="1751" y="19938"/>
+                <wp:lineTo x="17514" y="19938"/>
+                <wp:lineTo x="19265" y="14242"/>
+                <wp:lineTo x="19265" y="7121"/>
+                <wp:lineTo x="15762" y="0"/>
+                <wp:lineTo x="1751" y="0"/>
+              </wp:wrapPolygon>
+            </wp:wrapTight>
+            <wp:docPr id="17" name="Picture 17"/>
+            <wp:cNvGraphicFramePr>
+              <a:graphicFrameLocks xmlns:a="http://schemas.openxmlformats.org/drawingml/2006/main" noChangeAspect="1"/>
+            </wp:cNvGraphicFramePr>
+            <a:graphic xmlns:a="http://schemas.openxmlformats.org/drawingml/2006/main">
+              <a:graphicData uri="http://schemas.openxmlformats.org/drawingml/2006/picture">
+                <pic:pic xmlns:pic="http://schemas.openxmlformats.org/drawingml/2006/picture">
+                  <pic:nvPicPr>
+                    <pic:cNvPr id="0" name="Picture 1"/>
+                    <pic:cNvPicPr>
+                      <a:picLocks noChangeAspect="1" noChangeArrowheads="1"/>
+                    </pic:cNvPicPr>
+                  </pic:nvPicPr>
+                  <pic:blipFill>
+                    <a:blip r:embed="rId10">
+                      <a:extLst>
+                        <a:ext uri="{28A0092B-C50C-407E-A947-70E740481C1C}">
+                          <a14:useLocalDpi xmlns:a14="http://schemas.microsoft.com/office/drawing/2010/main" val="0"/>
+                        </a:ext>
+                      </a:extLst>
+                    </a:blip>
+                    <a:srcRect/>
+                    <a:stretch>
+                      <a:fillRect/>
+                    </a:stretch>
+                  </pic:blipFill>
+                  <pic:spPr bwMode="auto">
+                    <a:xfrm>
+                      <a:off x="0" y="0"/>
+                      <a:ext cx="234950" cy="288925"/>
+                    </a:xfrm>
+                    <a:prstGeom prst="rect">
+                      <a:avLst/>
+                    </a:prstGeom>
+                    <a:noFill/>
+                    <a:ln>
+                      <a:noFill/>
+                    </a:ln>
+                  </pic:spPr>
+                </pic:pic>
+              </a:graphicData>
+            </a:graphic>
+            <wp14:sizeRelH relativeFrom="margin">
+              <wp14:pctWidth>0</wp14:pctWidth>
+            </wp14:sizeRelH>
+            <wp14:sizeRelV relativeFrom="margin">
+              <wp14:pctHeight>0</wp14:pctHeight>
+            </wp14:sizeRelV>
+          </wp:anchor>
+        </w:drawing>
+      </w:r>
+      <w:r>
+        <w:t>Player.png:</w:t>
+      </w:r>
+      <w:r>
+        <w:rPr>
+          <w:noProof/>
+        </w:rPr>
+        <w:t xml:space="preserve"> </w:t>
+      </w:r>
+    </w:p>
+    <w:p>
+      <w:pPr>
+        <w:pStyle w:val="NoSpacing"/>
+      </w:pPr>
+    </w:p>
+    <w:p>
+      <w:pPr>
+        <w:pStyle w:val="NoSpacing"/>
+      </w:pPr>
+    </w:p>
+    <w:p>
+      <w:pPr>
+        <w:pStyle w:val="NoSpacing"/>
+        <w:rPr>
+          <w:noProof/>
+        </w:rPr>
+      </w:pPr>
+      <w:r>
+        <w:rPr>
+          <w:noProof/>
+        </w:rPr>
+        <w:drawing>
+          <wp:anchor distT="0" distB="0" distL="114300" distR="114300" simplePos="0" relativeHeight="251674624" behindDoc="1" locked="0" layoutInCell="1" allowOverlap="1" wp14:anchorId="7835E9FC" wp14:editId="0A63A23F">
+            <wp:simplePos x="0" y="0"/>
+            <wp:positionH relativeFrom="column">
+              <wp:posOffset>780498</wp:posOffset>
+            </wp:positionH>
+            <wp:positionV relativeFrom="paragraph">
+              <wp:posOffset>5742</wp:posOffset>
+            </wp:positionV>
+            <wp:extent cx="207645" cy="272415"/>
+            <wp:effectExtent l="0" t="0" r="1905" b="0"/>
+            <wp:wrapTight wrapText="bothSides">
+              <wp:wrapPolygon edited="0">
+                <wp:start x="0" y="0"/>
+                <wp:lineTo x="0" y="19636"/>
+                <wp:lineTo x="17835" y="19636"/>
+                <wp:lineTo x="19817" y="15105"/>
+                <wp:lineTo x="19817" y="6042"/>
+                <wp:lineTo x="17835" y="0"/>
+                <wp:lineTo x="0" y="0"/>
+              </wp:wrapPolygon>
+            </wp:wrapTight>
+            <wp:docPr id="18" name="Picture 18"/>
+            <wp:cNvGraphicFramePr>
+              <a:graphicFrameLocks xmlns:a="http://schemas.openxmlformats.org/drawingml/2006/main" noChangeAspect="1"/>
+            </wp:cNvGraphicFramePr>
+            <a:graphic xmlns:a="http://schemas.openxmlformats.org/drawingml/2006/main">
+              <a:graphicData uri="http://schemas.openxmlformats.org/drawingml/2006/picture">
+                <pic:pic xmlns:pic="http://schemas.openxmlformats.org/drawingml/2006/picture">
+                  <pic:nvPicPr>
+                    <pic:cNvPr id="0" name="Picture 4"/>
+                    <pic:cNvPicPr>
+                      <a:picLocks noChangeAspect="1" noChangeArrowheads="1"/>
+                    </pic:cNvPicPr>
+                  </pic:nvPicPr>
+                  <pic:blipFill>
+                    <a:blip r:embed="rId11">
+                      <a:extLst>
+                        <a:ext uri="{28A0092B-C50C-407E-A947-70E740481C1C}">
+                          <a14:useLocalDpi xmlns:a14="http://schemas.microsoft.com/office/drawing/2010/main" val="0"/>
+                        </a:ext>
+                      </a:extLst>
+                    </a:blip>
+                    <a:srcRect/>
+                    <a:stretch>
+                      <a:fillRect/>
+                    </a:stretch>
+                  </pic:blipFill>
+                  <pic:spPr bwMode="auto">
+                    <a:xfrm>
+                      <a:off x="0" y="0"/>
+                      <a:ext cx="207645" cy="272415"/>
+                    </a:xfrm>
+                    <a:prstGeom prst="rect">
+                      <a:avLst/>
+                    </a:prstGeom>
+                    <a:noFill/>
+                    <a:ln>
+                      <a:noFill/>
+                    </a:ln>
+                  </pic:spPr>
+                </pic:pic>
+              </a:graphicData>
+            </a:graphic>
+            <wp14:sizeRelH relativeFrom="margin">
+              <wp14:pctWidth>0</wp14:pctWidth>
+            </wp14:sizeRelH>
+            <wp14:sizeRelV relativeFrom="margin">
+              <wp14:pctHeight>0</wp14:pctHeight>
+            </wp14:sizeRelV>
+          </wp:anchor>
+        </w:drawing>
+      </w:r>
+      <w:r>
+        <w:t>Police.png:</w:t>
+      </w:r>
+      <w:r>
+        <w:rPr>
+          <w:noProof/>
+        </w:rPr>
+        <w:t xml:space="preserve"> </w:t>
+      </w:r>
+    </w:p>
+    <w:p>
+      <w:pPr>
+        <w:pStyle w:val="NoSpacing"/>
+      </w:pPr>
+    </w:p>
+    <w:p>
+      <w:pPr>
+        <w:pStyle w:val="NoSpacing"/>
+      </w:pPr>
+    </w:p>
+    <w:p>
+      <w:pPr>
+        <w:pStyle w:val="NoSpacing"/>
+      </w:pPr>
+      <w:r>
+        <w:rPr>
+          <w:noProof/>
+        </w:rPr>
+        <w:drawing>
+          <wp:anchor distT="0" distB="0" distL="114300" distR="114300" simplePos="0" relativeHeight="251676672" behindDoc="1" locked="0" layoutInCell="1" allowOverlap="1" wp14:anchorId="35C2378E" wp14:editId="783FD33D">
+            <wp:simplePos x="0" y="0"/>
+            <wp:positionH relativeFrom="column">
+              <wp:posOffset>715618</wp:posOffset>
+            </wp:positionH>
+            <wp:positionV relativeFrom="paragraph">
+              <wp:posOffset>7979</wp:posOffset>
+            </wp:positionV>
+            <wp:extent cx="312190" cy="284018"/>
+            <wp:effectExtent l="0" t="0" r="0" b="1905"/>
+            <wp:wrapTight wrapText="bothSides">
+              <wp:wrapPolygon edited="0">
+                <wp:start x="0" y="0"/>
+                <wp:lineTo x="0" y="20295"/>
+                <wp:lineTo x="19796" y="20295"/>
+                <wp:lineTo x="19796" y="0"/>
+                <wp:lineTo x="0" y="0"/>
+              </wp:wrapPolygon>
+            </wp:wrapTight>
+            <wp:docPr id="19" name="Picture 19"/>
+            <wp:cNvGraphicFramePr>
+              <a:graphicFrameLocks xmlns:a="http://schemas.openxmlformats.org/drawingml/2006/main" noChangeAspect="1"/>
+            </wp:cNvGraphicFramePr>
+            <a:graphic xmlns:a="http://schemas.openxmlformats.org/drawingml/2006/main">
+              <a:graphicData uri="http://schemas.openxmlformats.org/drawingml/2006/picture">
+                <pic:pic xmlns:pic="http://schemas.openxmlformats.org/drawingml/2006/picture">
+                  <pic:nvPicPr>
+                    <pic:cNvPr id="1" name=""/>
+                    <pic:cNvPicPr/>
+                  </pic:nvPicPr>
+                  <pic:blipFill>
+                    <a:blip r:embed="rId16" cstate="print">
+                      <a:extLst>
+                        <a:ext uri="{28A0092B-C50C-407E-A947-70E740481C1C}">
+                          <a14:useLocalDpi xmlns:a14="http://schemas.microsoft.com/office/drawing/2010/main" val="0"/>
+                        </a:ext>
+                      </a:extLst>
+                    </a:blip>
+                    <a:stretch>
+                      <a:fillRect/>
+                    </a:stretch>
+                  </pic:blipFill>
+                  <pic:spPr>
+                    <a:xfrm>
+                      <a:off x="0" y="0"/>
+                      <a:ext cx="312190" cy="284018"/>
+                    </a:xfrm>
+                    <a:prstGeom prst="rect">
+                      <a:avLst/>
+                    </a:prstGeom>
+                  </pic:spPr>
+                </pic:pic>
+              </a:graphicData>
+            </a:graphic>
+          </wp:anchor>
+        </w:drawing>
+      </w:r>
+      <w:r>
+        <w:t xml:space="preserve">Coin.png: </w:t>
+      </w:r>
+    </w:p>
+    <w:p>
+      <w:pPr>
+        <w:pStyle w:val="NoSpacing"/>
+      </w:pPr>
+    </w:p>
+    <w:p>
+      <w:pPr>
+        <w:pStyle w:val="NoSpacing"/>
+      </w:pPr>
+    </w:p>
+    <w:p>
+      <w:pPr>
+        <w:pStyle w:val="NoSpacing"/>
+      </w:pPr>
+      <w:r>
+        <w:rPr>
+          <w:noProof/>
+        </w:rPr>
+        <w:drawing>
+          <wp:anchor distT="0" distB="0" distL="114300" distR="114300" simplePos="0" relativeHeight="251677696" behindDoc="1" locked="0" layoutInCell="1" allowOverlap="1" wp14:anchorId="0650A25E" wp14:editId="3C0546C3">
+            <wp:simplePos x="0" y="0"/>
+            <wp:positionH relativeFrom="margin">
+              <wp:align>left</wp:align>
+            </wp:positionH>
+            <wp:positionV relativeFrom="paragraph">
+              <wp:posOffset>279593</wp:posOffset>
+            </wp:positionV>
+            <wp:extent cx="5942965" cy="2876550"/>
+            <wp:effectExtent l="0" t="0" r="635" b="0"/>
+            <wp:wrapTight wrapText="bothSides">
+              <wp:wrapPolygon edited="0">
+                <wp:start x="0" y="0"/>
+                <wp:lineTo x="0" y="21457"/>
+                <wp:lineTo x="21533" y="21457"/>
+                <wp:lineTo x="21533" y="0"/>
+                <wp:lineTo x="0" y="0"/>
+              </wp:wrapPolygon>
+            </wp:wrapTight>
+            <wp:docPr id="20" name="Picture 20"/>
+            <wp:cNvGraphicFramePr>
+              <a:graphicFrameLocks xmlns:a="http://schemas.openxmlformats.org/drawingml/2006/main" noChangeAspect="1"/>
+            </wp:cNvGraphicFramePr>
+            <a:graphic xmlns:a="http://schemas.openxmlformats.org/drawingml/2006/main">
+              <a:graphicData uri="http://schemas.openxmlformats.org/drawingml/2006/picture">
+                <pic:pic xmlns:pic="http://schemas.openxmlformats.org/drawingml/2006/picture">
+                  <pic:nvPicPr>
+                    <pic:cNvPr id="1" name=""/>
+                    <pic:cNvPicPr/>
+                  </pic:nvPicPr>
+                  <pic:blipFill>
+                    <a:blip r:embed="rId20">
+                      <a:extLst>
+                        <a:ext uri="{28A0092B-C50C-407E-A947-70E740481C1C}">
+                          <a14:useLocalDpi xmlns:a14="http://schemas.microsoft.com/office/drawing/2010/main" val="0"/>
+                        </a:ext>
+                      </a:extLst>
+                    </a:blip>
+                    <a:stretch>
+                      <a:fillRect/>
+                    </a:stretch>
+                  </pic:blipFill>
+                  <pic:spPr>
+                    <a:xfrm>
+                      <a:off x="0" y="0"/>
+                      <a:ext cx="5942965" cy="2876550"/>
+                    </a:xfrm>
+                    <a:prstGeom prst="rect">
+                      <a:avLst/>
+                    </a:prstGeom>
+                  </pic:spPr>
+                </pic:pic>
+              </a:graphicData>
+            </a:graphic>
+          </wp:anchor>
+        </w:drawing>
+      </w:r>
+      <w:r>
+        <w:t>Tile Set</w:t>
+      </w:r>
+      <w:r>
+        <w:t>:</w:t>
+      </w:r>
+    </w:p>
+    <w:p>
+      <w:pPr>
+        <w:pStyle w:val="NoSpacing"/>
+      </w:pPr>
+    </w:p>
     <w:sectPr>
-      <w:headerReference w:type="default" r:id="rId20"/>
-      <w:footerReference w:type="default" r:id="rId21"/>
-      <w:headerReference w:type="first" r:id="rId22"/>
-      <w:footerReference w:type="first" r:id="rId23"/>
+      <w:headerReference w:type="default" r:id="rId21"/>
+      <w:footerReference w:type="default" r:id="rId22"/>
+      <w:headerReference w:type="first" r:id="rId23"/>
+      <w:footerReference w:type="first" r:id="rId24"/>
       <w:pgSz w:w="11909" w:h="16834"/>
       <w:pgMar w:top="1440" w:right="1275" w:bottom="1440" w:left="1275" w:header="0" w:footer="0" w:gutter="0"/>
       <w:pgNumType w:start="1"/>
@@ -2532,7 +2853,7 @@
 </file>
 
 <file path=word/endnotes.xml><?xml version="1.0" encoding="utf-8"?>
-<w:endnotes xmlns:wpc="http://schemas.microsoft.com/office/word/2010/wordprocessingCanvas" xmlns:cx="http://schemas.microsoft.com/office/drawing/2014/chartex" xmlns:cx1="http://schemas.microsoft.com/office/drawing/2015/9/8/chartex" xmlns:cx2="http://schemas.microsoft.com/office/drawing/2015/10/21/chartex" xmlns:cx3="http://schemas.microsoft.com/office/drawing/2016/5/9/chartex" xmlns:cx4="http://schemas.microsoft.com/office/drawing/2016/5/10/chartex" xmlns:cx5="http://schemas.microsoft.com/office/drawing/2016/5/11/chartex" xmlns:cx6="http://schemas.microsoft.com/office/drawing/2016/5/12/chartex" xmlns:cx7="http://schemas.microsoft.com/office/drawing/2016/5/13/chartex" xmlns:cx8="http://schemas.microsoft.com/office/drawing/2016/5/14/chartex" xmlns:mc="http://schemas.openxmlformats.org/markup-compatibility/2006" xmlns:aink="http://schemas.microsoft.com/office/drawing/2016/ink" xmlns:am3d="http://schemas.microsoft.com/office/drawing/2017/model3d" xmlns:o="urn:schemas-microsoft-com:office:office" xmlns:r="http://schemas.openxmlformats.org/officeDocument/2006/relationships" xmlns:m="http://schemas.openxmlformats.org/officeDocument/2006/math" xmlns:v="urn:schemas-microsoft-com:vml" xmlns:wp14="http://schemas.microsoft.com/office/word/2010/wordprocessingDrawing" xmlns:wp="http://schemas.openxmlformats.org/drawingml/2006/wordprocessingDrawing" xmlns:w10="urn:schemas-microsoft-com:office:word" xmlns:w="http://schemas.openxmlformats.org/wordprocessingml/2006/main" xmlns:w14="http://schemas.microsoft.com/office/word/2010/wordml" xmlns:w15="http://schemas.microsoft.com/office/word/2012/wordml" xmlns:w16cex="http://schemas.microsoft.com/office/word/2018/wordml/cex" xmlns:w16cid="http://schemas.microsoft.com/office/word/2016/wordml/cid" xmlns:w16="http://schemas.microsoft.com/office/word/2018/wordml" xmlns:w16se="http://schemas.microsoft.com/office/word/2015/wordml/symex" xmlns:wpg="http://schemas.microsoft.com/office/word/2010/wordprocessingGroup" xmlns:wpi="http://schemas.microsoft.com/office/word/2010/wordprocessingInk" xmlns:wne="http://schemas.microsoft.com/office/word/2006/wordml" xmlns:wps="http://schemas.microsoft.com/office/word/2010/wordprocessingShape" mc:Ignorable="w14 w15 w16se w16cid w16 w16cex wp14">
+<w:endnotes xmlns:wpc="http://schemas.microsoft.com/office/word/2010/wordprocessingCanvas" xmlns:cx="http://schemas.microsoft.com/office/drawing/2014/chartex" xmlns:cx1="http://schemas.microsoft.com/office/drawing/2015/9/8/chartex" xmlns:cx2="http://schemas.microsoft.com/office/drawing/2015/10/21/chartex" xmlns:cx3="http://schemas.microsoft.com/office/drawing/2016/5/9/chartex" xmlns:cx4="http://schemas.microsoft.com/office/drawing/2016/5/10/chartex" xmlns:cx5="http://schemas.microsoft.com/office/drawing/2016/5/11/chartex" xmlns:cx6="http://schemas.microsoft.com/office/drawing/2016/5/12/chartex" xmlns:cx7="http://schemas.microsoft.com/office/drawing/2016/5/13/chartex" xmlns:cx8="http://schemas.microsoft.com/office/drawing/2016/5/14/chartex" xmlns:mc="http://schemas.openxmlformats.org/markup-compatibility/2006" xmlns:aink="http://schemas.microsoft.com/office/drawing/2016/ink" xmlns:am3d="http://schemas.microsoft.com/office/drawing/2017/model3d" xmlns:o="urn:schemas-microsoft-com:office:office" xmlns:r="http://schemas.openxmlformats.org/officeDocument/2006/relationships" xmlns:m="http://schemas.openxmlformats.org/officeDocument/2006/math" xmlns:v="urn:schemas-microsoft-com:vml" xmlns:wp14="http://schemas.microsoft.com/office/word/2010/wordprocessingDrawing" xmlns:wp="http://schemas.openxmlformats.org/drawingml/2006/wordprocessingDrawing" xmlns:w10="urn:schemas-microsoft-com:office:word" xmlns:w="http://schemas.openxmlformats.org/wordprocessingml/2006/main" xmlns:w14="http://schemas.microsoft.com/office/word/2010/wordml" xmlns:w15="http://schemas.microsoft.com/office/word/2012/wordml" xmlns:w16cid="http://schemas.microsoft.com/office/word/2016/wordml/cid" xmlns:w16se="http://schemas.microsoft.com/office/word/2015/wordml/symex" xmlns:wpg="http://schemas.microsoft.com/office/word/2010/wordprocessingGroup" xmlns:wpi="http://schemas.microsoft.com/office/word/2010/wordprocessingInk" xmlns:wne="http://schemas.microsoft.com/office/word/2006/wordml" xmlns:wps="http://schemas.microsoft.com/office/word/2010/wordprocessingShape" mc:Ignorable="w14 w15 w16se w16cid wp14">
   <w:endnote w:type="separator" w:id="-1">
     <w:p>
       <w:r>
@@ -2551,7 +2872,7 @@
 </file>
 
 <file path=word/footer1.xml><?xml version="1.0" encoding="utf-8"?>
-<w:ftr xmlns:wpc="http://schemas.microsoft.com/office/word/2010/wordprocessingCanvas" xmlns:cx="http://schemas.microsoft.com/office/drawing/2014/chartex" xmlns:cx1="http://schemas.microsoft.com/office/drawing/2015/9/8/chartex" xmlns:cx2="http://schemas.microsoft.com/office/drawing/2015/10/21/chartex" xmlns:cx3="http://schemas.microsoft.com/office/drawing/2016/5/9/chartex" xmlns:cx4="http://schemas.microsoft.com/office/drawing/2016/5/10/chartex" xmlns:cx5="http://schemas.microsoft.com/office/drawing/2016/5/11/chartex" xmlns:cx6="http://schemas.microsoft.com/office/drawing/2016/5/12/chartex" xmlns:cx7="http://schemas.microsoft.com/office/drawing/2016/5/13/chartex" xmlns:cx8="http://schemas.microsoft.com/office/drawing/2016/5/14/chartex" xmlns:mc="http://schemas.openxmlformats.org/markup-compatibility/2006" xmlns:aink="http://schemas.microsoft.com/office/drawing/2016/ink" xmlns:am3d="http://schemas.microsoft.com/office/drawing/2017/model3d" xmlns:o="urn:schemas-microsoft-com:office:office" xmlns:r="http://schemas.openxmlformats.org/officeDocument/2006/relationships" xmlns:m="http://schemas.openxmlformats.org/officeDocument/2006/math" xmlns:v="urn:schemas-microsoft-com:vml" xmlns:wp14="http://schemas.microsoft.com/office/word/2010/wordprocessingDrawing" xmlns:wp="http://schemas.openxmlformats.org/drawingml/2006/wordprocessingDrawing" xmlns:w10="urn:schemas-microsoft-com:office:word" xmlns:w="http://schemas.openxmlformats.org/wordprocessingml/2006/main" xmlns:w14="http://schemas.microsoft.com/office/word/2010/wordml" xmlns:w15="http://schemas.microsoft.com/office/word/2012/wordml" xmlns:w16cex="http://schemas.microsoft.com/office/word/2018/wordml/cex" xmlns:w16cid="http://schemas.microsoft.com/office/word/2016/wordml/cid" xmlns:w16="http://schemas.microsoft.com/office/word/2018/wordml" xmlns:w16se="http://schemas.microsoft.com/office/word/2015/wordml/symex" xmlns:wpg="http://schemas.microsoft.com/office/word/2010/wordprocessingGroup" xmlns:wpi="http://schemas.microsoft.com/office/word/2010/wordprocessingInk" xmlns:wne="http://schemas.microsoft.com/office/word/2006/wordml" xmlns:wps="http://schemas.microsoft.com/office/word/2010/wordprocessingShape" mc:Ignorable="w14 w15 w16se w16cid w16 w16cex wp14">
+<w:ftr xmlns:wpc="http://schemas.microsoft.com/office/word/2010/wordprocessingCanvas" xmlns:cx="http://schemas.microsoft.com/office/drawing/2014/chartex" xmlns:cx1="http://schemas.microsoft.com/office/drawing/2015/9/8/chartex" xmlns:cx2="http://schemas.microsoft.com/office/drawing/2015/10/21/chartex" xmlns:cx3="http://schemas.microsoft.com/office/drawing/2016/5/9/chartex" xmlns:cx4="http://schemas.microsoft.com/office/drawing/2016/5/10/chartex" xmlns:cx5="http://schemas.microsoft.com/office/drawing/2016/5/11/chartex" xmlns:cx6="http://schemas.microsoft.com/office/drawing/2016/5/12/chartex" xmlns:cx7="http://schemas.microsoft.com/office/drawing/2016/5/13/chartex" xmlns:cx8="http://schemas.microsoft.com/office/drawing/2016/5/14/chartex" xmlns:mc="http://schemas.openxmlformats.org/markup-compatibility/2006" xmlns:aink="http://schemas.microsoft.com/office/drawing/2016/ink" xmlns:am3d="http://schemas.microsoft.com/office/drawing/2017/model3d" xmlns:o="urn:schemas-microsoft-com:office:office" xmlns:r="http://schemas.openxmlformats.org/officeDocument/2006/relationships" xmlns:m="http://schemas.openxmlformats.org/officeDocument/2006/math" xmlns:v="urn:schemas-microsoft-com:vml" xmlns:wp14="http://schemas.microsoft.com/office/word/2010/wordprocessingDrawing" xmlns:wp="http://schemas.openxmlformats.org/drawingml/2006/wordprocessingDrawing" xmlns:w10="urn:schemas-microsoft-com:office:word" xmlns:w="http://schemas.openxmlformats.org/wordprocessingml/2006/main" xmlns:w14="http://schemas.microsoft.com/office/word/2010/wordml" xmlns:w15="http://schemas.microsoft.com/office/word/2012/wordml" xmlns:w16cid="http://schemas.microsoft.com/office/word/2016/wordml/cid" xmlns:w16se="http://schemas.microsoft.com/office/word/2015/wordml/symex" xmlns:wpg="http://schemas.microsoft.com/office/word/2010/wordprocessingGroup" xmlns:wpi="http://schemas.microsoft.com/office/word/2010/wordprocessingInk" xmlns:wne="http://schemas.microsoft.com/office/word/2006/wordml" xmlns:wps="http://schemas.microsoft.com/office/word/2010/wordprocessingShape" mc:Ignorable="w14 w15 w16se w16cid wp14">
   <w:p>
     <w:pPr>
       <w:pBdr>
@@ -2569,7 +2890,7 @@
 </file>
 
 <file path=word/footer2.xml><?xml version="1.0" encoding="utf-8"?>
-<w:ftr xmlns:wpc="http://schemas.microsoft.com/office/word/2010/wordprocessingCanvas" xmlns:cx="http://schemas.microsoft.com/office/drawing/2014/chartex" xmlns:cx1="http://schemas.microsoft.com/office/drawing/2015/9/8/chartex" xmlns:cx2="http://schemas.microsoft.com/office/drawing/2015/10/21/chartex" xmlns:cx3="http://schemas.microsoft.com/office/drawing/2016/5/9/chartex" xmlns:cx4="http://schemas.microsoft.com/office/drawing/2016/5/10/chartex" xmlns:cx5="http://schemas.microsoft.com/office/drawing/2016/5/11/chartex" xmlns:cx6="http://schemas.microsoft.com/office/drawing/2016/5/12/chartex" xmlns:cx7="http://schemas.microsoft.com/office/drawing/2016/5/13/chartex" xmlns:cx8="http://schemas.microsoft.com/office/drawing/2016/5/14/chartex" xmlns:mc="http://schemas.openxmlformats.org/markup-compatibility/2006" xmlns:aink="http://schemas.microsoft.com/office/drawing/2016/ink" xmlns:am3d="http://schemas.microsoft.com/office/drawing/2017/model3d" xmlns:o="urn:schemas-microsoft-com:office:office" xmlns:r="http://schemas.openxmlformats.org/officeDocument/2006/relationships" xmlns:m="http://schemas.openxmlformats.org/officeDocument/2006/math" xmlns:v="urn:schemas-microsoft-com:vml" xmlns:wp14="http://schemas.microsoft.com/office/word/2010/wordprocessingDrawing" xmlns:wp="http://schemas.openxmlformats.org/drawingml/2006/wordprocessingDrawing" xmlns:w10="urn:schemas-microsoft-com:office:word" xmlns:w="http://schemas.openxmlformats.org/wordprocessingml/2006/main" xmlns:w14="http://schemas.microsoft.com/office/word/2010/wordml" xmlns:w15="http://schemas.microsoft.com/office/word/2012/wordml" xmlns:w16cex="http://schemas.microsoft.com/office/word/2018/wordml/cex" xmlns:w16cid="http://schemas.microsoft.com/office/word/2016/wordml/cid" xmlns:w16="http://schemas.microsoft.com/office/word/2018/wordml" xmlns:w16se="http://schemas.microsoft.com/office/word/2015/wordml/symex" xmlns:wpg="http://schemas.microsoft.com/office/word/2010/wordprocessingGroup" xmlns:wpi="http://schemas.microsoft.com/office/word/2010/wordprocessingInk" xmlns:wne="http://schemas.microsoft.com/office/word/2006/wordml" xmlns:wps="http://schemas.microsoft.com/office/word/2010/wordprocessingShape" mc:Ignorable="w14 w15 w16se w16cid w16 w16cex wp14">
+<w:ftr xmlns:wpc="http://schemas.microsoft.com/office/word/2010/wordprocessingCanvas" xmlns:cx="http://schemas.microsoft.com/office/drawing/2014/chartex" xmlns:cx1="http://schemas.microsoft.com/office/drawing/2015/9/8/chartex" xmlns:cx2="http://schemas.microsoft.com/office/drawing/2015/10/21/chartex" xmlns:cx3="http://schemas.microsoft.com/office/drawing/2016/5/9/chartex" xmlns:cx4="http://schemas.microsoft.com/office/drawing/2016/5/10/chartex" xmlns:cx5="http://schemas.microsoft.com/office/drawing/2016/5/11/chartex" xmlns:cx6="http://schemas.microsoft.com/office/drawing/2016/5/12/chartex" xmlns:cx7="http://schemas.microsoft.com/office/drawing/2016/5/13/chartex" xmlns:cx8="http://schemas.microsoft.com/office/drawing/2016/5/14/chartex" xmlns:mc="http://schemas.openxmlformats.org/markup-compatibility/2006" xmlns:aink="http://schemas.microsoft.com/office/drawing/2016/ink" xmlns:am3d="http://schemas.microsoft.com/office/drawing/2017/model3d" xmlns:o="urn:schemas-microsoft-com:office:office" xmlns:r="http://schemas.openxmlformats.org/officeDocument/2006/relationships" xmlns:m="http://schemas.openxmlformats.org/officeDocument/2006/math" xmlns:v="urn:schemas-microsoft-com:vml" xmlns:wp14="http://schemas.microsoft.com/office/word/2010/wordprocessingDrawing" xmlns:wp="http://schemas.openxmlformats.org/drawingml/2006/wordprocessingDrawing" xmlns:w10="urn:schemas-microsoft-com:office:word" xmlns:w="http://schemas.openxmlformats.org/wordprocessingml/2006/main" xmlns:w14="http://schemas.microsoft.com/office/word/2010/wordml" xmlns:w15="http://schemas.microsoft.com/office/word/2012/wordml" xmlns:w16cid="http://schemas.microsoft.com/office/word/2016/wordml/cid" xmlns:w16se="http://schemas.microsoft.com/office/word/2015/wordml/symex" xmlns:wpg="http://schemas.microsoft.com/office/word/2010/wordprocessingGroup" xmlns:wpi="http://schemas.microsoft.com/office/word/2010/wordprocessingInk" xmlns:wne="http://schemas.microsoft.com/office/word/2006/wordml" xmlns:wps="http://schemas.microsoft.com/office/word/2010/wordprocessingShape" mc:Ignorable="w14 w15 w16se w16cid wp14">
   <w:p>
     <w:pPr>
       <w:pBdr>
@@ -2585,7 +2906,7 @@
 </file>
 
 <file path=word/footnotes.xml><?xml version="1.0" encoding="utf-8"?>
-<w:footnotes xmlns:wpc="http://schemas.microsoft.com/office/word/2010/wordprocessingCanvas" xmlns:cx="http://schemas.microsoft.com/office/drawing/2014/chartex" xmlns:cx1="http://schemas.microsoft.com/office/drawing/2015/9/8/chartex" xmlns:cx2="http://schemas.microsoft.com/office/drawing/2015/10/21/chartex" xmlns:cx3="http://schemas.microsoft.com/office/drawing/2016/5/9/chartex" xmlns:cx4="http://schemas.microsoft.com/office/drawing/2016/5/10/chartex" xmlns:cx5="http://schemas.microsoft.com/office/drawing/2016/5/11/chartex" xmlns:cx6="http://schemas.microsoft.com/office/drawing/2016/5/12/chartex" xmlns:cx7="http://schemas.microsoft.com/office/drawing/2016/5/13/chartex" xmlns:cx8="http://schemas.microsoft.com/office/drawing/2016/5/14/chartex" xmlns:mc="http://schemas.openxmlformats.org/markup-compatibility/2006" xmlns:aink="http://schemas.microsoft.com/office/drawing/2016/ink" xmlns:am3d="http://schemas.microsoft.com/office/drawing/2017/model3d" xmlns:o="urn:schemas-microsoft-com:office:office" xmlns:r="http://schemas.openxmlformats.org/officeDocument/2006/relationships" xmlns:m="http://schemas.openxmlformats.org/officeDocument/2006/math" xmlns:v="urn:schemas-microsoft-com:vml" xmlns:wp14="http://schemas.microsoft.com/office/word/2010/wordprocessingDrawing" xmlns:wp="http://schemas.openxmlformats.org/drawingml/2006/wordprocessingDrawing" xmlns:w10="urn:schemas-microsoft-com:office:word" xmlns:w="http://schemas.openxmlformats.org/wordprocessingml/2006/main" xmlns:w14="http://schemas.microsoft.com/office/word/2010/wordml" xmlns:w15="http://schemas.microsoft.com/office/word/2012/wordml" xmlns:w16cex="http://schemas.microsoft.com/office/word/2018/wordml/cex" xmlns:w16cid="http://schemas.microsoft.com/office/word/2016/wordml/cid" xmlns:w16="http://schemas.microsoft.com/office/word/2018/wordml" xmlns:w16se="http://schemas.microsoft.com/office/word/2015/wordml/symex" xmlns:wpg="http://schemas.microsoft.com/office/word/2010/wordprocessingGroup" xmlns:wpi="http://schemas.microsoft.com/office/word/2010/wordprocessingInk" xmlns:wne="http://schemas.microsoft.com/office/word/2006/wordml" xmlns:wps="http://schemas.microsoft.com/office/word/2010/wordprocessingShape" mc:Ignorable="w14 w15 w16se w16cid w16 w16cex wp14">
+<w:footnotes xmlns:wpc="http://schemas.microsoft.com/office/word/2010/wordprocessingCanvas" xmlns:cx="http://schemas.microsoft.com/office/drawing/2014/chartex" xmlns:cx1="http://schemas.microsoft.com/office/drawing/2015/9/8/chartex" xmlns:cx2="http://schemas.microsoft.com/office/drawing/2015/10/21/chartex" xmlns:cx3="http://schemas.microsoft.com/office/drawing/2016/5/9/chartex" xmlns:cx4="http://schemas.microsoft.com/office/drawing/2016/5/10/chartex" xmlns:cx5="http://schemas.microsoft.com/office/drawing/2016/5/11/chartex" xmlns:cx6="http://schemas.microsoft.com/office/drawing/2016/5/12/chartex" xmlns:cx7="http://schemas.microsoft.com/office/drawing/2016/5/13/chartex" xmlns:cx8="http://schemas.microsoft.com/office/drawing/2016/5/14/chartex" xmlns:mc="http://schemas.openxmlformats.org/markup-compatibility/2006" xmlns:aink="http://schemas.microsoft.com/office/drawing/2016/ink" xmlns:am3d="http://schemas.microsoft.com/office/drawing/2017/model3d" xmlns:o="urn:schemas-microsoft-com:office:office" xmlns:r="http://schemas.openxmlformats.org/officeDocument/2006/relationships" xmlns:m="http://schemas.openxmlformats.org/officeDocument/2006/math" xmlns:v="urn:schemas-microsoft-com:vml" xmlns:wp14="http://schemas.microsoft.com/office/word/2010/wordprocessingDrawing" xmlns:wp="http://schemas.openxmlformats.org/drawingml/2006/wordprocessingDrawing" xmlns:w10="urn:schemas-microsoft-com:office:word" xmlns:w="http://schemas.openxmlformats.org/wordprocessingml/2006/main" xmlns:w14="http://schemas.microsoft.com/office/word/2010/wordml" xmlns:w15="http://schemas.microsoft.com/office/word/2012/wordml" xmlns:w16cid="http://schemas.microsoft.com/office/word/2016/wordml/cid" xmlns:w16se="http://schemas.microsoft.com/office/word/2015/wordml/symex" xmlns:wpg="http://schemas.microsoft.com/office/word/2010/wordprocessingGroup" xmlns:wpi="http://schemas.microsoft.com/office/word/2010/wordprocessingInk" xmlns:wne="http://schemas.microsoft.com/office/word/2006/wordml" xmlns:wps="http://schemas.microsoft.com/office/word/2010/wordprocessingShape" mc:Ignorable="w14 w15 w16se w16cid wp14">
   <w:footnote w:type="separator" w:id="-1">
     <w:p>
       <w:r>
@@ -2604,7 +2925,7 @@
 </file>
 
 <file path=word/header1.xml><?xml version="1.0" encoding="utf-8"?>
-<w:hdr xmlns:wpc="http://schemas.microsoft.com/office/word/2010/wordprocessingCanvas" xmlns:cx="http://schemas.microsoft.com/office/drawing/2014/chartex" xmlns:cx1="http://schemas.microsoft.com/office/drawing/2015/9/8/chartex" xmlns:cx2="http://schemas.microsoft.com/office/drawing/2015/10/21/chartex" xmlns:cx3="http://schemas.microsoft.com/office/drawing/2016/5/9/chartex" xmlns:cx4="http://schemas.microsoft.com/office/drawing/2016/5/10/chartex" xmlns:cx5="http://schemas.microsoft.com/office/drawing/2016/5/11/chartex" xmlns:cx6="http://schemas.microsoft.com/office/drawing/2016/5/12/chartex" xmlns:cx7="http://schemas.microsoft.com/office/drawing/2016/5/13/chartex" xmlns:cx8="http://schemas.microsoft.com/office/drawing/2016/5/14/chartex" xmlns:mc="http://schemas.openxmlformats.org/markup-compatibility/2006" xmlns:aink="http://schemas.microsoft.com/office/drawing/2016/ink" xmlns:am3d="http://schemas.microsoft.com/office/drawing/2017/model3d" xmlns:o="urn:schemas-microsoft-com:office:office" xmlns:r="http://schemas.openxmlformats.org/officeDocument/2006/relationships" xmlns:m="http://schemas.openxmlformats.org/officeDocument/2006/math" xmlns:v="urn:schemas-microsoft-com:vml" xmlns:wp14="http://schemas.microsoft.com/office/word/2010/wordprocessingDrawing" xmlns:wp="http://schemas.openxmlformats.org/drawingml/2006/wordprocessingDrawing" xmlns:w10="urn:schemas-microsoft-com:office:word" xmlns:w="http://schemas.openxmlformats.org/wordprocessingml/2006/main" xmlns:w14="http://schemas.microsoft.com/office/word/2010/wordml" xmlns:w15="http://schemas.microsoft.com/office/word/2012/wordml" xmlns:w16cex="http://schemas.microsoft.com/office/word/2018/wordml/cex" xmlns:w16cid="http://schemas.microsoft.com/office/word/2016/wordml/cid" xmlns:w16="http://schemas.microsoft.com/office/word/2018/wordml" xmlns:w16se="http://schemas.microsoft.com/office/word/2015/wordml/symex" xmlns:wpg="http://schemas.microsoft.com/office/word/2010/wordprocessingGroup" xmlns:wpi="http://schemas.microsoft.com/office/word/2010/wordprocessingInk" xmlns:wne="http://schemas.microsoft.com/office/word/2006/wordml" xmlns:wps="http://schemas.microsoft.com/office/word/2010/wordprocessingShape" mc:Ignorable="w14 w15 w16se w16cid w16 w16cex wp14">
+<w:hdr xmlns:wpc="http://schemas.microsoft.com/office/word/2010/wordprocessingCanvas" xmlns:cx="http://schemas.microsoft.com/office/drawing/2014/chartex" xmlns:cx1="http://schemas.microsoft.com/office/drawing/2015/9/8/chartex" xmlns:cx2="http://schemas.microsoft.com/office/drawing/2015/10/21/chartex" xmlns:cx3="http://schemas.microsoft.com/office/drawing/2016/5/9/chartex" xmlns:cx4="http://schemas.microsoft.com/office/drawing/2016/5/10/chartex" xmlns:cx5="http://schemas.microsoft.com/office/drawing/2016/5/11/chartex" xmlns:cx6="http://schemas.microsoft.com/office/drawing/2016/5/12/chartex" xmlns:cx7="http://schemas.microsoft.com/office/drawing/2016/5/13/chartex" xmlns:cx8="http://schemas.microsoft.com/office/drawing/2016/5/14/chartex" xmlns:mc="http://schemas.openxmlformats.org/markup-compatibility/2006" xmlns:aink="http://schemas.microsoft.com/office/drawing/2016/ink" xmlns:am3d="http://schemas.microsoft.com/office/drawing/2017/model3d" xmlns:o="urn:schemas-microsoft-com:office:office" xmlns:r="http://schemas.openxmlformats.org/officeDocument/2006/relationships" xmlns:m="http://schemas.openxmlformats.org/officeDocument/2006/math" xmlns:v="urn:schemas-microsoft-com:vml" xmlns:wp14="http://schemas.microsoft.com/office/word/2010/wordprocessingDrawing" xmlns:wp="http://schemas.openxmlformats.org/drawingml/2006/wordprocessingDrawing" xmlns:w10="urn:schemas-microsoft-com:office:word" xmlns:w="http://schemas.openxmlformats.org/wordprocessingml/2006/main" xmlns:w14="http://schemas.microsoft.com/office/word/2010/wordml" xmlns:w15="http://schemas.microsoft.com/office/word/2012/wordml" xmlns:w16cid="http://schemas.microsoft.com/office/word/2016/wordml/cid" xmlns:w16se="http://schemas.microsoft.com/office/word/2015/wordml/symex" xmlns:wpg="http://schemas.microsoft.com/office/word/2010/wordprocessingGroup" xmlns:wpi="http://schemas.microsoft.com/office/word/2010/wordprocessingInk" xmlns:wne="http://schemas.microsoft.com/office/word/2006/wordml" xmlns:wps="http://schemas.microsoft.com/office/word/2010/wordprocessingShape" mc:Ignorable="w14 w15 w16se w16cid wp14">
   <w:p>
     <w:pPr>
       <w:pBdr>
@@ -2620,7 +2941,7 @@
 </file>
 
 <file path=word/header2.xml><?xml version="1.0" encoding="utf-8"?>
-<w:hdr xmlns:wpc="http://schemas.microsoft.com/office/word/2010/wordprocessingCanvas" xmlns:cx="http://schemas.microsoft.com/office/drawing/2014/chartex" xmlns:cx1="http://schemas.microsoft.com/office/drawing/2015/9/8/chartex" xmlns:cx2="http://schemas.microsoft.com/office/drawing/2015/10/21/chartex" xmlns:cx3="http://schemas.microsoft.com/office/drawing/2016/5/9/chartex" xmlns:cx4="http://schemas.microsoft.com/office/drawing/2016/5/10/chartex" xmlns:cx5="http://schemas.microsoft.com/office/drawing/2016/5/11/chartex" xmlns:cx6="http://schemas.microsoft.com/office/drawing/2016/5/12/chartex" xmlns:cx7="http://schemas.microsoft.com/office/drawing/2016/5/13/chartex" xmlns:cx8="http://schemas.microsoft.com/office/drawing/2016/5/14/chartex" xmlns:mc="http://schemas.openxmlformats.org/markup-compatibility/2006" xmlns:aink="http://schemas.microsoft.com/office/drawing/2016/ink" xmlns:am3d="http://schemas.microsoft.com/office/drawing/2017/model3d" xmlns:o="urn:schemas-microsoft-com:office:office" xmlns:r="http://schemas.openxmlformats.org/officeDocument/2006/relationships" xmlns:m="http://schemas.openxmlformats.org/officeDocument/2006/math" xmlns:v="urn:schemas-microsoft-com:vml" xmlns:wp14="http://schemas.microsoft.com/office/word/2010/wordprocessingDrawing" xmlns:wp="http://schemas.openxmlformats.org/drawingml/2006/wordprocessingDrawing" xmlns:w10="urn:schemas-microsoft-com:office:word" xmlns:w="http://schemas.openxmlformats.org/wordprocessingml/2006/main" xmlns:w14="http://schemas.microsoft.com/office/word/2010/wordml" xmlns:w15="http://schemas.microsoft.com/office/word/2012/wordml" xmlns:w16cex="http://schemas.microsoft.com/office/word/2018/wordml/cex" xmlns:w16cid="http://schemas.microsoft.com/office/word/2016/wordml/cid" xmlns:w16="http://schemas.microsoft.com/office/word/2018/wordml" xmlns:w16se="http://schemas.microsoft.com/office/word/2015/wordml/symex" xmlns:wpg="http://schemas.microsoft.com/office/word/2010/wordprocessingGroup" xmlns:wpi="http://schemas.microsoft.com/office/word/2010/wordprocessingInk" xmlns:wne="http://schemas.microsoft.com/office/word/2006/wordml" xmlns:wps="http://schemas.microsoft.com/office/word/2010/wordprocessingShape" mc:Ignorable="w14 w15 w16se w16cid w16 w16cex wp14">
+<w:hdr xmlns:wpc="http://schemas.microsoft.com/office/word/2010/wordprocessingCanvas" xmlns:cx="http://schemas.microsoft.com/office/drawing/2014/chartex" xmlns:cx1="http://schemas.microsoft.com/office/drawing/2015/9/8/chartex" xmlns:cx2="http://schemas.microsoft.com/office/drawing/2015/10/21/chartex" xmlns:cx3="http://schemas.microsoft.com/office/drawing/2016/5/9/chartex" xmlns:cx4="http://schemas.microsoft.com/office/drawing/2016/5/10/chartex" xmlns:cx5="http://schemas.microsoft.com/office/drawing/2016/5/11/chartex" xmlns:cx6="http://schemas.microsoft.com/office/drawing/2016/5/12/chartex" xmlns:cx7="http://schemas.microsoft.com/office/drawing/2016/5/13/chartex" xmlns:cx8="http://schemas.microsoft.com/office/drawing/2016/5/14/chartex" xmlns:mc="http://schemas.openxmlformats.org/markup-compatibility/2006" xmlns:aink="http://schemas.microsoft.com/office/drawing/2016/ink" xmlns:am3d="http://schemas.microsoft.com/office/drawing/2017/model3d" xmlns:o="urn:schemas-microsoft-com:office:office" xmlns:r="http://schemas.openxmlformats.org/officeDocument/2006/relationships" xmlns:m="http://schemas.openxmlformats.org/officeDocument/2006/math" xmlns:v="urn:schemas-microsoft-com:vml" xmlns:wp14="http://schemas.microsoft.com/office/word/2010/wordprocessingDrawing" xmlns:wp="http://schemas.openxmlformats.org/drawingml/2006/wordprocessingDrawing" xmlns:w10="urn:schemas-microsoft-com:office:word" xmlns:w="http://schemas.openxmlformats.org/wordprocessingml/2006/main" xmlns:w14="http://schemas.microsoft.com/office/word/2010/wordml" xmlns:w15="http://schemas.microsoft.com/office/word/2012/wordml" xmlns:w16cid="http://schemas.microsoft.com/office/word/2016/wordml/cid" xmlns:w16se="http://schemas.microsoft.com/office/word/2015/wordml/symex" xmlns:wpg="http://schemas.microsoft.com/office/word/2010/wordprocessingGroup" xmlns:wpi="http://schemas.microsoft.com/office/word/2010/wordprocessingInk" xmlns:wne="http://schemas.microsoft.com/office/word/2006/wordml" xmlns:wps="http://schemas.microsoft.com/office/word/2010/wordprocessingShape" mc:Ignorable="w14 w15 w16se w16cid wp14">
   <w:p>
     <w:pPr>
       <w:pBdr>
@@ -2636,7 +2957,7 @@
 </file>
 
 <file path=word/numbering.xml><?xml version="1.0" encoding="utf-8"?>
-<w:numbering xmlns:wpc="http://schemas.microsoft.com/office/word/2010/wordprocessingCanvas" xmlns:cx="http://schemas.microsoft.com/office/drawing/2014/chartex" xmlns:cx1="http://schemas.microsoft.com/office/drawing/2015/9/8/chartex" xmlns:cx2="http://schemas.microsoft.com/office/drawing/2015/10/21/chartex" xmlns:cx3="http://schemas.microsoft.com/office/drawing/2016/5/9/chartex" xmlns:cx4="http://schemas.microsoft.com/office/drawing/2016/5/10/chartex" xmlns:cx5="http://schemas.microsoft.com/office/drawing/2016/5/11/chartex" xmlns:cx6="http://schemas.microsoft.com/office/drawing/2016/5/12/chartex" xmlns:cx7="http://schemas.microsoft.com/office/drawing/2016/5/13/chartex" xmlns:cx8="http://schemas.microsoft.com/office/drawing/2016/5/14/chartex" xmlns:mc="http://schemas.openxmlformats.org/markup-compatibility/2006" xmlns:aink="http://schemas.microsoft.com/office/drawing/2016/ink" xmlns:am3d="http://schemas.microsoft.com/office/drawing/2017/model3d" xmlns:o="urn:schemas-microsoft-com:office:office" xmlns:r="http://schemas.openxmlformats.org/officeDocument/2006/relationships" xmlns:m="http://schemas.openxmlformats.org/officeDocument/2006/math" xmlns:v="urn:schemas-microsoft-com:vml" xmlns:wp14="http://schemas.microsoft.com/office/word/2010/wordprocessingDrawing" xmlns:wp="http://schemas.openxmlformats.org/drawingml/2006/wordprocessingDrawing" xmlns:w10="urn:schemas-microsoft-com:office:word" xmlns:w="http://schemas.openxmlformats.org/wordprocessingml/2006/main" xmlns:w14="http://schemas.microsoft.com/office/word/2010/wordml" xmlns:w15="http://schemas.microsoft.com/office/word/2012/wordml" xmlns:w16cex="http://schemas.microsoft.com/office/word/2018/wordml/cex" xmlns:w16cid="http://schemas.microsoft.com/office/word/2016/wordml/cid" xmlns:w16="http://schemas.microsoft.com/office/word/2018/wordml" xmlns:w16se="http://schemas.microsoft.com/office/word/2015/wordml/symex" xmlns:wpg="http://schemas.microsoft.com/office/word/2010/wordprocessingGroup" xmlns:wpi="http://schemas.microsoft.com/office/word/2010/wordprocessingInk" xmlns:wne="http://schemas.microsoft.com/office/word/2006/wordml" xmlns:wps="http://schemas.microsoft.com/office/word/2010/wordprocessingShape" mc:Ignorable="w14 w15 w16se w16cid w16 w16cex wp14">
+<w:numbering xmlns:wpc="http://schemas.microsoft.com/office/word/2010/wordprocessingCanvas" xmlns:cx="http://schemas.microsoft.com/office/drawing/2014/chartex" xmlns:cx1="http://schemas.microsoft.com/office/drawing/2015/9/8/chartex" xmlns:cx2="http://schemas.microsoft.com/office/drawing/2015/10/21/chartex" xmlns:cx3="http://schemas.microsoft.com/office/drawing/2016/5/9/chartex" xmlns:cx4="http://schemas.microsoft.com/office/drawing/2016/5/10/chartex" xmlns:cx5="http://schemas.microsoft.com/office/drawing/2016/5/11/chartex" xmlns:cx6="http://schemas.microsoft.com/office/drawing/2016/5/12/chartex" xmlns:cx7="http://schemas.microsoft.com/office/drawing/2016/5/13/chartex" xmlns:cx8="http://schemas.microsoft.com/office/drawing/2016/5/14/chartex" xmlns:mc="http://schemas.openxmlformats.org/markup-compatibility/2006" xmlns:aink="http://schemas.microsoft.com/office/drawing/2016/ink" xmlns:am3d="http://schemas.microsoft.com/office/drawing/2017/model3d" xmlns:o="urn:schemas-microsoft-com:office:office" xmlns:r="http://schemas.openxmlformats.org/officeDocument/2006/relationships" xmlns:m="http://schemas.openxmlformats.org/officeDocument/2006/math" xmlns:v="urn:schemas-microsoft-com:vml" xmlns:wp14="http://schemas.microsoft.com/office/word/2010/wordprocessingDrawing" xmlns:wp="http://schemas.openxmlformats.org/drawingml/2006/wordprocessingDrawing" xmlns:w10="urn:schemas-microsoft-com:office:word" xmlns:w="http://schemas.openxmlformats.org/wordprocessingml/2006/main" xmlns:w14="http://schemas.microsoft.com/office/word/2010/wordml" xmlns:w15="http://schemas.microsoft.com/office/word/2012/wordml" xmlns:w16cid="http://schemas.microsoft.com/office/word/2016/wordml/cid" xmlns:w16se="http://schemas.microsoft.com/office/word/2015/wordml/symex" xmlns:wpg="http://schemas.microsoft.com/office/word/2010/wordprocessingGroup" xmlns:wpi="http://schemas.microsoft.com/office/word/2010/wordprocessingInk" xmlns:wne="http://schemas.microsoft.com/office/word/2006/wordml" xmlns:wps="http://schemas.microsoft.com/office/word/2010/wordprocessingShape" mc:Ignorable="w14 w15 w16se w16cid wp14">
   <w:abstractNum w:abstractNumId="0" w15:restartNumberingAfterBreak="0">
     <w:nsid w:val="004173DB"/>
     <w:multiLevelType w:val="hybridMultilevel"/>
@@ -3929,7 +4250,7 @@
   <w:abstractNum w:abstractNumId="11" w15:restartNumberingAfterBreak="0">
     <w:nsid w:val="2F46445C"/>
     <w:multiLevelType w:val="hybridMultilevel"/>
-    <w:tmpl w:val="478C4C00"/>
+    <w:tmpl w:val="1464A9D4"/>
     <w:lvl w:ilvl="0" w:tplc="0C090001">
       <w:start w:val="1"/>
       <w:numFmt w:val="bullet"/>
@@ -5945,7 +6266,7 @@
 </file>
 
 <file path=word/styles.xml><?xml version="1.0" encoding="utf-8"?>
-<w:styles xmlns:mc="http://schemas.openxmlformats.org/markup-compatibility/2006" xmlns:r="http://schemas.openxmlformats.org/officeDocument/2006/relationships" xmlns:w="http://schemas.openxmlformats.org/wordprocessingml/2006/main" xmlns:w14="http://schemas.microsoft.com/office/word/2010/wordml" xmlns:w15="http://schemas.microsoft.com/office/word/2012/wordml" xmlns:w16cex="http://schemas.microsoft.com/office/word/2018/wordml/cex" xmlns:w16cid="http://schemas.microsoft.com/office/word/2016/wordml/cid" xmlns:w16="http://schemas.microsoft.com/office/word/2018/wordml" xmlns:w16se="http://schemas.microsoft.com/office/word/2015/wordml/symex" mc:Ignorable="w14 w15 w16se w16cid w16 w16cex">
+<w:styles xmlns:mc="http://schemas.openxmlformats.org/markup-compatibility/2006" xmlns:r="http://schemas.openxmlformats.org/officeDocument/2006/relationships" xmlns:w="http://schemas.openxmlformats.org/wordprocessingml/2006/main" xmlns:w14="http://schemas.microsoft.com/office/word/2010/wordml" xmlns:w15="http://schemas.microsoft.com/office/word/2012/wordml" xmlns:w16cid="http://schemas.microsoft.com/office/word/2016/wordml/cid" xmlns:w16se="http://schemas.microsoft.com/office/word/2015/wordml/symex" mc:Ignorable="w14 w15 w16se w16cid">
   <w:docDefaults>
     <w:rPrDefault>
       <w:rPr>
@@ -5961,7 +6282,7 @@
       </w:pPr>
     </w:pPrDefault>
   </w:docDefaults>
-  <w:latentStyles w:defLockedState="0" w:defUIPriority="99" w:defSemiHidden="0" w:defUnhideWhenUsed="0" w:defQFormat="0" w:count="376">
+  <w:latentStyles w:defLockedState="0" w:defUIPriority="99" w:defSemiHidden="0" w:defUnhideWhenUsed="0" w:defQFormat="0" w:count="375">
     <w:lsdException w:name="Normal" w:uiPriority="0" w:qFormat="1"/>
     <w:lsdException w:name="heading 1" w:uiPriority="9" w:qFormat="1"/>
     <w:lsdException w:name="heading 2" w:semiHidden="1" w:uiPriority="9" w:unhideWhenUsed="1" w:qFormat="1"/>
@@ -6337,7 +6658,6 @@
     <w:lsdException w:name="Smart Hyperlink" w:semiHidden="1" w:unhideWhenUsed="1"/>
     <w:lsdException w:name="Hashtag" w:semiHidden="1" w:unhideWhenUsed="1"/>
     <w:lsdException w:name="Unresolved Mention" w:semiHidden="1" w:unhideWhenUsed="1"/>
-    <w:lsdException w:name="Smart Link" w:semiHidden="1" w:unhideWhenUsed="1"/>
   </w:latentStyles>
   <w:style w:type="paragraph" w:default="1" w:styleId="Normal">
     <w:name w:val="Normal"/>
@@ -7216,15 +7536,6 @@
 </file>
 
 <file path=customXml/item1.xml><?xml version="1.0" encoding="utf-8"?>
-<?mso-contentType ?>
-<FormTemplates xmlns="http://schemas.microsoft.com/sharepoint/v3/contenttype/forms">
-  <Display>DocumentLibraryForm</Display>
-  <Edit>DocumentLibraryForm</Edit>
-  <New>DocumentLibraryForm</New>
-</FormTemplates>
-</file>
-
-<file path=customXml/item2.xml><?xml version="1.0" encoding="utf-8"?>
 <ct:contentTypeSchema xmlns:ct="http://schemas.microsoft.com/office/2006/metadata/contentType" xmlns:ma="http://schemas.microsoft.com/office/2006/metadata/properties/metaAttributes" ct:_="" ma:_="" ma:contentTypeName="Document" ma:contentTypeID="0x01010016F4542A8E7DD640B3BC4F081D67BD17" ma:contentTypeVersion="12" ma:contentTypeDescription="Create a new document." ma:contentTypeScope="" ma:versionID="27c2dbada59f2179a6cad865b3b91926">
   <xsd:schema xmlns:xsd="http://www.w3.org/2001/XMLSchema" xmlns:xs="http://www.w3.org/2001/XMLSchema" xmlns:p="http://schemas.microsoft.com/office/2006/metadata/properties" xmlns:ns2="6ac566f0-206d-4bc5-bcec-ce830458d3f1" xmlns:ns3="4ba0a89f-8d28-45b8-8c8a-cf56563c9d8a" targetNamespace="http://schemas.microsoft.com/office/2006/metadata/properties" ma:root="true" ma:fieldsID="bbbd863d49b046c436f58500a7a6c075" ns2:_="" ns3:_="">
     <xsd:import namespace="6ac566f0-206d-4bc5-bcec-ce830458d3f1"/>
@@ -7421,6 +7732,15 @@
 </ct:contentTypeSchema>
 </file>
 
+<file path=customXml/item2.xml><?xml version="1.0" encoding="utf-8"?>
+<?mso-contentType ?>
+<FormTemplates xmlns="http://schemas.microsoft.com/sharepoint/v3/contenttype/forms">
+  <Display>DocumentLibraryForm</Display>
+  <Edit>DocumentLibraryForm</Edit>
+  <New>DocumentLibraryForm</New>
+</FormTemplates>
+</file>
+
 <file path=customXml/item3.xml><?xml version="1.0" encoding="utf-8"?>
 <p:properties xmlns:p="http://schemas.microsoft.com/office/2006/metadata/properties" xmlns:xsi="http://www.w3.org/2001/XMLSchema-instance" xmlns:pc="http://schemas.microsoft.com/office/infopath/2007/PartnerControls">
   <documentManagement/>
@@ -7428,14 +7748,6 @@
 </file>
 
 <file path=customXml/itemProps1.xml><?xml version="1.0" encoding="utf-8"?>
-<ds:datastoreItem xmlns:ds="http://schemas.openxmlformats.org/officeDocument/2006/customXml" ds:itemID="{AF690011-DE0B-4F69-ABFB-690552A9337D}">
-  <ds:schemaRefs>
-    <ds:schemaRef ds:uri="http://schemas.microsoft.com/sharepoint/v3/contenttype/forms"/>
-  </ds:schemaRefs>
-</ds:datastoreItem>
-</file>
-
-<file path=customXml/itemProps2.xml><?xml version="1.0" encoding="utf-8"?>
 <ds:datastoreItem xmlns:ds="http://schemas.openxmlformats.org/officeDocument/2006/customXml" ds:itemID="{7A4D9BC2-F823-4E9F-B193-E87001CD10B4}">
   <ds:schemaRefs>
     <ds:schemaRef ds:uri="http://schemas.microsoft.com/office/2006/metadata/contentType"/>
@@ -7454,6 +7766,14 @@
 </ds:datastoreItem>
 </file>
 
+<file path=customXml/itemProps2.xml><?xml version="1.0" encoding="utf-8"?>
+<ds:datastoreItem xmlns:ds="http://schemas.openxmlformats.org/officeDocument/2006/customXml" ds:itemID="{AF690011-DE0B-4F69-ABFB-690552A9337D}">
+  <ds:schemaRefs>
+    <ds:schemaRef ds:uri="http://schemas.microsoft.com/sharepoint/v3/contenttype/forms"/>
+  </ds:schemaRefs>
+</ds:datastoreItem>
+</file>
+
 <file path=customXml/itemProps3.xml><?xml version="1.0" encoding="utf-8"?>
 <ds:datastoreItem xmlns:ds="http://schemas.openxmlformats.org/officeDocument/2006/customXml" ds:itemID="{35A48CE1-F8EF-4B81-B6B6-5BD9516503DE}">
   <ds:schemaRefs>

</xml_diff>